<commit_message>
Minor fixes to docs
</commit_message>
<xml_diff>
--- a/doc/5GCity-MonitoringSystem-Overview.docx
+++ b/doc/5GCity-MonitoringSystem-Overview.docx
@@ -694,9 +694,11 @@
           <w:pPr>
             <w:pStyle w:val="Titolosommario"/>
           </w:pPr>
+          <w:proofErr w:type="spellStart"/>
           <w:r>
             <w:t>Summary</w:t>
           </w:r>
+          <w:proofErr w:type="spellEnd"/>
         </w:p>
         <w:p>
           <w:pPr>
@@ -714,8 +716,6 @@
             <w:tab/>
           </w:r>
         </w:p>
-        <w:bookmarkStart w:id="1" w:name="_GoBack"/>
-        <w:bookmarkEnd w:id="1"/>
         <w:p>
           <w:pPr>
             <w:pStyle w:val="Sommario1"/>
@@ -1428,7 +1428,7 @@
       <w:pPr>
         <w:pStyle w:val="Titolo1"/>
       </w:pPr>
-      <w:bookmarkStart w:id="2" w:name="_Toc532389603"/>
+      <w:bookmarkStart w:id="1" w:name="_Toc532389603"/>
       <w:r>
         <w:rPr>
           <w:lang w:val="it-IT"/>
@@ -1436,7 +1436,7 @@
         <w:lastRenderedPageBreak/>
         <w:t>Scope</w:t>
       </w:r>
-      <w:bookmarkEnd w:id="2"/>
+      <w:bookmarkEnd w:id="1"/>
     </w:p>
     <w:p>
       <w:pPr>
@@ -1489,12 +1489,12 @@
       <w:pPr>
         <w:pStyle w:val="Titolo1"/>
       </w:pPr>
-      <w:bookmarkStart w:id="3" w:name="_Toc532389604"/>
+      <w:bookmarkStart w:id="2" w:name="_Toc532389604"/>
       <w:r>
         <w:lastRenderedPageBreak/>
         <w:t>System description</w:t>
       </w:r>
-      <w:bookmarkEnd w:id="3"/>
+      <w:bookmarkEnd w:id="2"/>
     </w:p>
     <w:p>
       <w:pPr>
@@ -1616,6 +1616,7 @@
           <w:lang w:val="en"/>
         </w:rPr>
       </w:pPr>
+      <w:proofErr w:type="spellStart"/>
       <w:r>
         <w:rPr>
           <w:rFonts w:ascii="Arial" w:hAnsi="Arial" w:cs="Arial"/>
@@ -1623,7 +1624,17 @@
           <w:szCs w:val="24"/>
           <w:lang w:val="en"/>
         </w:rPr>
-        <w:t>Grafana (version 5.2.4)</w:t>
+        <w:t>Grafana</w:t>
+      </w:r>
+      <w:proofErr w:type="spellEnd"/>
+      <w:r>
+        <w:rPr>
+          <w:rFonts w:ascii="Arial" w:hAnsi="Arial" w:cs="Arial"/>
+          <w:sz w:val="24"/>
+          <w:szCs w:val="24"/>
+          <w:lang w:val="en"/>
+        </w:rPr>
+        <w:t xml:space="preserve"> (version 5.2.4)</w:t>
       </w:r>
       <w:r>
         <w:rPr>
@@ -1695,6 +1706,12 @@
         <w:t>e</w:t>
       </w:r>
       <w:r>
+        <w:rPr>
+          <w:rFonts w:ascii="Arial" w:hAnsi="Arial" w:cs="Arial"/>
+          <w:sz w:val="24"/>
+          <w:szCs w:val="24"/>
+          <w:lang w:val="en"/>
+        </w:rPr>
         <w:t>xposes a wide variety of hardware- and kernel-related metrics</w:t>
       </w:r>
       <w:r>
@@ -1745,6 +1762,7 @@
           <w:lang w:val="en"/>
         </w:rPr>
       </w:pPr>
+      <w:proofErr w:type="spellStart"/>
       <w:r>
         <w:rPr>
           <w:rFonts w:ascii="Arial" w:hAnsi="Arial" w:cs="Arial"/>
@@ -1752,8 +1770,9 @@
           <w:szCs w:val="24"/>
           <w:lang w:val="en"/>
         </w:rPr>
-        <w:t xml:space="preserve">FrontEnd: </w:t>
-      </w:r>
+        <w:t>FrontEnd</w:t>
+      </w:r>
+      <w:proofErr w:type="spellEnd"/>
       <w:r>
         <w:rPr>
           <w:rFonts w:ascii="Arial" w:hAnsi="Arial" w:cs="Arial"/>
@@ -1761,7 +1780,27 @@
           <w:szCs w:val="24"/>
           <w:lang w:val="en"/>
         </w:rPr>
-        <w:t>it’s a custom java application to manage</w:t>
+        <w:t xml:space="preserve">: </w:t>
+      </w:r>
+      <w:proofErr w:type="gramStart"/>
+      <w:r>
+        <w:rPr>
+          <w:rFonts w:ascii="Arial" w:hAnsi="Arial" w:cs="Arial"/>
+          <w:sz w:val="24"/>
+          <w:szCs w:val="24"/>
+          <w:lang w:val="en"/>
+        </w:rPr>
+        <w:t>it’s</w:t>
+      </w:r>
+      <w:proofErr w:type="gramEnd"/>
+      <w:r>
+        <w:rPr>
+          <w:rFonts w:ascii="Arial" w:hAnsi="Arial" w:cs="Arial"/>
+          <w:sz w:val="24"/>
+          <w:szCs w:val="24"/>
+          <w:lang w:val="en"/>
+        </w:rPr>
+        <w:t xml:space="preserve"> a custom java application to manage</w:t>
       </w:r>
       <w:r>
         <w:rPr>
@@ -1907,7 +1946,27 @@
           <w:szCs w:val="24"/>
           <w:lang w:val="en"/>
         </w:rPr>
-        <w:t xml:space="preserve"> application is based on (open) jdk1.8 and Wildfly14.1.0.Final</w:t>
+        <w:t xml:space="preserve"> application </w:t>
+      </w:r>
+      <w:proofErr w:type="gramStart"/>
+      <w:r>
+        <w:rPr>
+          <w:rFonts w:ascii="Arial" w:hAnsi="Arial" w:cs="Arial"/>
+          <w:sz w:val="24"/>
+          <w:szCs w:val="24"/>
+          <w:lang w:val="en"/>
+        </w:rPr>
+        <w:t>is based</w:t>
+      </w:r>
+      <w:proofErr w:type="gramEnd"/>
+      <w:r>
+        <w:rPr>
+          <w:rFonts w:ascii="Arial" w:hAnsi="Arial" w:cs="Arial"/>
+          <w:sz w:val="24"/>
+          <w:szCs w:val="24"/>
+          <w:lang w:val="en"/>
+        </w:rPr>
+        <w:t xml:space="preserve"> on (open) jdk1.8 and Wildfly14.1.0.Final</w:t>
       </w:r>
       <w:r>
         <w:rPr>
@@ -1926,7 +1985,7 @@
           <w:lang w:val="en-US"/>
         </w:rPr>
       </w:pPr>
-      <w:bookmarkStart w:id="4" w:name="_Toc532389605"/>
+      <w:bookmarkStart w:id="3" w:name="_Toc532389605"/>
       <w:r>
         <w:rPr>
           <w:lang w:val="en-US"/>
@@ -1934,7 +1993,7 @@
         <w:lastRenderedPageBreak/>
         <w:t>Metrics</w:t>
       </w:r>
-      <w:bookmarkEnd w:id="4"/>
+      <w:bookmarkEnd w:id="3"/>
       <w:r>
         <w:rPr>
           <w:lang w:val="en-US"/>
@@ -1997,7 +2056,25 @@
           <w:sz w:val="24"/>
           <w:lang w:val="en"/>
         </w:rPr>
-        <w:t xml:space="preserve"> Prometheus and viewed through Grafana on </w:t>
+        <w:t xml:space="preserve"> Prometheus and viewed through </w:t>
+      </w:r>
+      <w:proofErr w:type="spellStart"/>
+      <w:r>
+        <w:rPr>
+          <w:rFonts w:ascii="Arial" w:hAnsi="Arial" w:cs="Arial"/>
+          <w:sz w:val="24"/>
+          <w:lang w:val="en"/>
+        </w:rPr>
+        <w:t>Grafana</w:t>
+      </w:r>
+      <w:proofErr w:type="spellEnd"/>
+      <w:r>
+        <w:rPr>
+          <w:rFonts w:ascii="Arial" w:hAnsi="Arial" w:cs="Arial"/>
+          <w:sz w:val="24"/>
+          <w:lang w:val="en"/>
+        </w:rPr>
+        <w:t xml:space="preserve"> on </w:t>
       </w:r>
       <w:r>
         <w:rPr>
@@ -2030,6 +2107,97 @@
         <w:rPr>
           <w:rFonts w:ascii="Arial" w:hAnsi="Arial" w:cs="Arial"/>
           <w:sz w:val="24"/>
+          <w:lang w:val="en-US"/>
+        </w:rPr>
+      </w:pPr>
+      <w:r>
+        <w:rPr>
+          <w:rFonts w:ascii="Arial" w:hAnsi="Arial" w:cs="Arial"/>
+          <w:sz w:val="24"/>
+          <w:lang w:val="en-US"/>
+        </w:rPr>
+        <w:t xml:space="preserve">NOTE: Linux node exporter </w:t>
+      </w:r>
+      <w:proofErr w:type="gramStart"/>
+      <w:r>
+        <w:rPr>
+          <w:rFonts w:ascii="Arial" w:hAnsi="Arial" w:cs="Arial"/>
+          <w:sz w:val="24"/>
+          <w:lang w:val="en-US"/>
+        </w:rPr>
+        <w:t>must be installed</w:t>
+      </w:r>
+      <w:proofErr w:type="gramEnd"/>
+      <w:r>
+        <w:rPr>
+          <w:rFonts w:ascii="Arial" w:hAnsi="Arial" w:cs="Arial"/>
+          <w:sz w:val="24"/>
+          <w:lang w:val="en-US"/>
+        </w:rPr>
+        <w:t xml:space="preserve"> and running on each node that </w:t>
+      </w:r>
+      <w:r>
+        <w:rPr>
+          <w:rFonts w:ascii="Arial" w:hAnsi="Arial" w:cs="Arial"/>
+          <w:sz w:val="24"/>
+          <w:lang w:val="en-US"/>
+        </w:rPr>
+        <w:t>has to</w:t>
+      </w:r>
+      <w:r>
+        <w:rPr>
+          <w:rFonts w:ascii="Arial" w:hAnsi="Arial" w:cs="Arial"/>
+          <w:sz w:val="24"/>
+          <w:lang w:val="en-US"/>
+        </w:rPr>
+        <w:t xml:space="preserve"> be monitored</w:t>
+      </w:r>
+      <w:r>
+        <w:rPr>
+          <w:rFonts w:ascii="Arial" w:hAnsi="Arial" w:cs="Arial"/>
+          <w:sz w:val="24"/>
+          <w:lang w:val="en-US"/>
+        </w:rPr>
+        <w:t>:</w:t>
+      </w:r>
+    </w:p>
+    <w:p>
+      <w:pPr>
+        <w:jc w:val="both"/>
+        <w:rPr>
+          <w:rFonts w:ascii="Arial" w:hAnsi="Arial" w:cs="Arial"/>
+          <w:sz w:val="24"/>
+          <w:lang w:val="en-US"/>
+        </w:rPr>
+      </w:pPr>
+      <w:hyperlink r:id="rId14" w:history="1">
+        <w:r>
+          <w:rPr>
+            <w:rStyle w:val="Collegamentoipertestuale"/>
+            <w:rFonts w:ascii="Arial" w:hAnsi="Arial" w:cs="Arial"/>
+            <w:sz w:val="24"/>
+            <w:lang w:val="en-US"/>
+          </w:rPr>
+          <w:t>https://github.com/prometheus/node_exporter/releases/download/v0.16.0/node_exporter-0.16.0.linux-amd64.tar.gz</w:t>
+        </w:r>
+      </w:hyperlink>
+    </w:p>
+    <w:p>
+      <w:pPr>
+        <w:jc w:val="both"/>
+        <w:rPr>
+          <w:rFonts w:ascii="Arial" w:hAnsi="Arial" w:cs="Arial"/>
+          <w:sz w:val="24"/>
+          <w:lang w:val="en-US"/>
+        </w:rPr>
+      </w:pPr>
+    </w:p>
+    <w:p>
+      <w:pPr>
+        <w:jc w:val="both"/>
+        <w:rPr>
+          <w:rFonts w:ascii="Arial" w:hAnsi="Arial" w:cs="Arial"/>
+          <w:sz w:val="24"/>
           <w:lang w:val="en"/>
         </w:rPr>
       </w:pPr>
@@ -2039,7 +2207,7 @@
           <w:sz w:val="24"/>
           <w:lang w:val="en"/>
         </w:rPr>
-        <w:t>The data are related to the foll</w:t>
+        <w:t>The following</w:t>
       </w:r>
       <w:r>
         <w:rPr>
@@ -2047,8 +2215,26 @@
           <w:sz w:val="24"/>
           <w:lang w:val="en"/>
         </w:rPr>
-        <w:t>owing metrics:</w:t>
-      </w:r>
+        <w:t xml:space="preserve"> metrics</w:t>
+      </w:r>
+      <w:r>
+        <w:rPr>
+          <w:rFonts w:ascii="Arial" w:hAnsi="Arial" w:cs="Arial"/>
+          <w:sz w:val="24"/>
+          <w:lang w:val="en"/>
+        </w:rPr>
+        <w:t xml:space="preserve"> will be available</w:t>
+      </w:r>
+      <w:r>
+        <w:rPr>
+          <w:rFonts w:ascii="Arial" w:hAnsi="Arial" w:cs="Arial"/>
+          <w:sz w:val="24"/>
+          <w:lang w:val="en"/>
+        </w:rPr>
+        <w:t>:</w:t>
+      </w:r>
+      <w:bookmarkStart w:id="4" w:name="_GoBack"/>
+      <w:bookmarkEnd w:id="4"/>
     </w:p>
     <w:p>
       <w:pPr>
@@ -2125,15 +2311,33 @@
           <w:sz w:val="24"/>
           <w:lang w:val="en"/>
         </w:rPr>
-        <w:t xml:space="preserve"> of the node_</w:t>
-      </w:r>
+        <w:t xml:space="preserve"> of the </w:t>
+      </w:r>
+      <w:proofErr w:type="spellStart"/>
       <w:r>
         <w:rPr>
           <w:rFonts w:ascii="Arial" w:hAnsi="Arial" w:cs="Arial"/>
           <w:sz w:val="24"/>
           <w:lang w:val="en"/>
         </w:rPr>
-        <w:t>exporter process;</w:t>
+        <w:t>node_</w:t>
+      </w:r>
+      <w:r>
+        <w:rPr>
+          <w:rFonts w:ascii="Arial" w:hAnsi="Arial" w:cs="Arial"/>
+          <w:sz w:val="24"/>
+          <w:lang w:val="en"/>
+        </w:rPr>
+        <w:t>exporter</w:t>
+      </w:r>
+      <w:proofErr w:type="spellEnd"/>
+      <w:r>
+        <w:rPr>
+          <w:rFonts w:ascii="Arial" w:hAnsi="Arial" w:cs="Arial"/>
+          <w:sz w:val="24"/>
+          <w:lang w:val="en"/>
+        </w:rPr>
+        <w:t xml:space="preserve"> process;</w:t>
       </w:r>
     </w:p>
     <w:p>
@@ -2149,13 +2353,23 @@
           <w:lang w:val="en"/>
         </w:rPr>
       </w:pPr>
+      <w:proofErr w:type="spellStart"/>
       <w:r>
         <w:rPr>
           <w:rFonts w:ascii="Arial" w:hAnsi="Arial" w:cs="Arial"/>
           <w:sz w:val="24"/>
           <w:lang w:val="en"/>
         </w:rPr>
-        <w:t xml:space="preserve">node_cpu_* </w:t>
+        <w:t>node_cpu</w:t>
+      </w:r>
+      <w:proofErr w:type="spellEnd"/>
+      <w:r>
+        <w:rPr>
+          <w:rFonts w:ascii="Arial" w:hAnsi="Arial" w:cs="Arial"/>
+          <w:sz w:val="24"/>
+          <w:lang w:val="en"/>
+        </w:rPr>
+        <w:t xml:space="preserve">_* </w:t>
       </w:r>
       <w:r>
         <w:rPr>
@@ -2211,13 +2425,23 @@
           <w:lang w:val="en"/>
         </w:rPr>
       </w:pPr>
+      <w:proofErr w:type="spellStart"/>
       <w:r>
         <w:rPr>
           <w:rFonts w:ascii="Arial" w:hAnsi="Arial" w:cs="Arial"/>
           <w:sz w:val="24"/>
           <w:lang w:val="en"/>
         </w:rPr>
-        <w:t xml:space="preserve">node_memory_*  -&gt; </w:t>
+        <w:t>node_memory</w:t>
+      </w:r>
+      <w:proofErr w:type="spellEnd"/>
+      <w:r>
+        <w:rPr>
+          <w:rFonts w:ascii="Arial" w:hAnsi="Arial" w:cs="Arial"/>
+          <w:sz w:val="24"/>
+          <w:lang w:val="en"/>
+        </w:rPr>
+        <w:t xml:space="preserve">_*  -&gt; </w:t>
       </w:r>
       <w:r>
         <w:rPr>
@@ -2257,13 +2481,23 @@
           <w:lang w:val="en"/>
         </w:rPr>
       </w:pPr>
+      <w:proofErr w:type="spellStart"/>
       <w:r>
         <w:rPr>
           <w:rFonts w:ascii="Arial" w:hAnsi="Arial" w:cs="Arial"/>
           <w:sz w:val="24"/>
           <w:lang w:val="en"/>
         </w:rPr>
-        <w:t>node_filesystem_</w:t>
+        <w:t>node_filesystem</w:t>
+      </w:r>
+      <w:proofErr w:type="spellEnd"/>
+      <w:r>
+        <w:rPr>
+          <w:rFonts w:ascii="Arial" w:hAnsi="Arial" w:cs="Arial"/>
+          <w:sz w:val="24"/>
+          <w:lang w:val="en"/>
+        </w:rPr>
+        <w:t>_</w:t>
       </w:r>
       <w:r>
         <w:rPr>
@@ -2319,13 +2553,23 @@
           <w:lang w:val="en"/>
         </w:rPr>
       </w:pPr>
+      <w:proofErr w:type="spellStart"/>
       <w:r>
         <w:rPr>
           <w:rFonts w:ascii="Arial" w:hAnsi="Arial" w:cs="Arial"/>
           <w:sz w:val="24"/>
           <w:lang w:val="en"/>
         </w:rPr>
-        <w:t xml:space="preserve">node_disk_* -&gt; </w:t>
+        <w:t>node_disk</w:t>
+      </w:r>
+      <w:proofErr w:type="spellEnd"/>
+      <w:r>
+        <w:rPr>
+          <w:rFonts w:ascii="Arial" w:hAnsi="Arial" w:cs="Arial"/>
+          <w:sz w:val="24"/>
+          <w:lang w:val="en"/>
+        </w:rPr>
+        <w:t xml:space="preserve">_* -&gt; </w:t>
       </w:r>
       <w:r>
         <w:rPr>
@@ -2357,13 +2601,23 @@
           <w:lang w:val="en"/>
         </w:rPr>
       </w:pPr>
+      <w:proofErr w:type="spellStart"/>
       <w:r>
         <w:rPr>
           <w:rFonts w:ascii="Arial" w:hAnsi="Arial" w:cs="Arial"/>
           <w:sz w:val="24"/>
           <w:lang w:val="en"/>
         </w:rPr>
-        <w:t xml:space="preserve">node_network_* -&gt; </w:t>
+        <w:t>node_network</w:t>
+      </w:r>
+      <w:proofErr w:type="spellEnd"/>
+      <w:r>
+        <w:rPr>
+          <w:rFonts w:ascii="Arial" w:hAnsi="Arial" w:cs="Arial"/>
+          <w:sz w:val="24"/>
+          <w:lang w:val="en"/>
+        </w:rPr>
+        <w:t xml:space="preserve">_* -&gt; </w:t>
       </w:r>
       <w:r>
         <w:rPr>
@@ -2470,25 +2724,65 @@
           <w:szCs w:val="24"/>
           <w:lang w:val="en-US"/>
         </w:rPr>
-        <w:t>On the monitoring system, by the FrontEnd, the monitored nodes/se</w:t>
-      </w:r>
-      <w:r>
-        <w:rPr>
-          <w:rFonts w:ascii="Arial" w:hAnsi="Arial" w:cs="Arial"/>
-          <w:sz w:val="24"/>
-          <w:szCs w:val="24"/>
-          <w:lang w:val="en-US"/>
-        </w:rPr>
-        <w:t xml:space="preserve">rvices have to be </w:t>
-      </w:r>
-      <w:r>
-        <w:rPr>
-          <w:rFonts w:ascii="Arial" w:hAnsi="Arial" w:cs="Arial"/>
-          <w:sz w:val="24"/>
-          <w:szCs w:val="24"/>
-          <w:lang w:val="en-US"/>
-        </w:rPr>
-        <w:t>configured in order to get the measurements using the API Rest or Web GUI.</w:t>
+        <w:t xml:space="preserve">On the monitoring system, by the </w:t>
+      </w:r>
+      <w:proofErr w:type="spellStart"/>
+      <w:r>
+        <w:rPr>
+          <w:rFonts w:ascii="Arial" w:hAnsi="Arial" w:cs="Arial"/>
+          <w:sz w:val="24"/>
+          <w:szCs w:val="24"/>
+          <w:lang w:val="en-US"/>
+        </w:rPr>
+        <w:t>FrontEnd</w:t>
+      </w:r>
+      <w:proofErr w:type="spellEnd"/>
+      <w:r>
+        <w:rPr>
+          <w:rFonts w:ascii="Arial" w:hAnsi="Arial" w:cs="Arial"/>
+          <w:sz w:val="24"/>
+          <w:szCs w:val="24"/>
+          <w:lang w:val="en-US"/>
+        </w:rPr>
+        <w:t>, the monitored nodes/se</w:t>
+      </w:r>
+      <w:r>
+        <w:rPr>
+          <w:rFonts w:ascii="Arial" w:hAnsi="Arial" w:cs="Arial"/>
+          <w:sz w:val="24"/>
+          <w:szCs w:val="24"/>
+          <w:lang w:val="en-US"/>
+        </w:rPr>
+        <w:t xml:space="preserve">rvices have to </w:t>
+      </w:r>
+      <w:proofErr w:type="gramStart"/>
+      <w:r>
+        <w:rPr>
+          <w:rFonts w:ascii="Arial" w:hAnsi="Arial" w:cs="Arial"/>
+          <w:sz w:val="24"/>
+          <w:szCs w:val="24"/>
+          <w:lang w:val="en-US"/>
+        </w:rPr>
+        <w:t xml:space="preserve">be </w:t>
+      </w:r>
+      <w:r>
+        <w:rPr>
+          <w:rFonts w:ascii="Arial" w:hAnsi="Arial" w:cs="Arial"/>
+          <w:sz w:val="24"/>
+          <w:szCs w:val="24"/>
+          <w:lang w:val="en-US"/>
+        </w:rPr>
+        <w:t>configured</w:t>
+      </w:r>
+      <w:proofErr w:type="gramEnd"/>
+      <w:r>
+        <w:rPr>
+          <w:rFonts w:ascii="Arial" w:hAnsi="Arial" w:cs="Arial"/>
+          <w:sz w:val="24"/>
+          <w:szCs w:val="24"/>
+          <w:lang w:val="en-US"/>
+        </w:rPr>
+        <w:t xml:space="preserve"> in order to get the measurements using the API Rest or Web GUI.</w:t>
       </w:r>
     </w:p>
     <w:p>
@@ -2507,8 +2801,19 @@
           <w:szCs w:val="24"/>
           <w:lang w:val="en-US"/>
         </w:rPr>
-        <w:t>To do this, on the FrontEnd</w:t>
-      </w:r>
+        <w:t xml:space="preserve">To do this, on the </w:t>
+      </w:r>
+      <w:proofErr w:type="spellStart"/>
+      <w:r>
+        <w:rPr>
+          <w:rFonts w:ascii="Arial" w:hAnsi="Arial" w:cs="Arial"/>
+          <w:sz w:val="24"/>
+          <w:szCs w:val="24"/>
+          <w:lang w:val="en-US"/>
+        </w:rPr>
+        <w:t>FrontEnd</w:t>
+      </w:r>
+      <w:proofErr w:type="spellEnd"/>
       <w:r>
         <w:rPr>
           <w:rFonts w:ascii="Arial" w:hAnsi="Arial" w:cs="Arial"/>
@@ -2659,9 +2964,17 @@
           <w:lang w:val="en-US"/>
         </w:rPr>
         <w:lastRenderedPageBreak/>
-        <w:t>Web Gui</w:t>
+        <w:t xml:space="preserve">Web </w:t>
+      </w:r>
+      <w:proofErr w:type="spellStart"/>
+      <w:r>
+        <w:rPr>
+          <w:lang w:val="en-US"/>
+        </w:rPr>
+        <w:t>Gui</w:t>
       </w:r>
       <w:bookmarkEnd w:id="6"/>
+      <w:proofErr w:type="spellEnd"/>
     </w:p>
     <w:p>
       <w:pPr>
@@ -2677,7 +2990,25 @@
           <w:sz w:val="24"/>
           <w:lang w:val="en-US"/>
         </w:rPr>
-        <w:t>About the Web GUI in the following a short manual is provided.</w:t>
+        <w:t xml:space="preserve">About the Web GUI in the </w:t>
+      </w:r>
+      <w:proofErr w:type="gramStart"/>
+      <w:r>
+        <w:rPr>
+          <w:rFonts w:ascii="Arial" w:hAnsi="Arial" w:cs="Arial"/>
+          <w:sz w:val="24"/>
+          <w:lang w:val="en-US"/>
+        </w:rPr>
+        <w:t>following</w:t>
+      </w:r>
+      <w:proofErr w:type="gramEnd"/>
+      <w:r>
+        <w:rPr>
+          <w:rFonts w:ascii="Arial" w:hAnsi="Arial" w:cs="Arial"/>
+          <w:sz w:val="24"/>
+          <w:lang w:val="en-US"/>
+        </w:rPr>
+        <w:t xml:space="preserve"> a short manual is provided.</w:t>
       </w:r>
     </w:p>
     <w:p>
@@ -2735,7 +3066,43 @@
           <w:sz w:val="24"/>
           <w:lang w:val="en-US"/>
         </w:rPr>
-        <w:t>8888 (default) or the one configured ad hoc if it is different from default;  in the follows this port is defined &lt;FEPort&gt;</w:t>
+        <w:t>8888 (default) or the one configured ad hoc if it is different from default</w:t>
+      </w:r>
+      <w:proofErr w:type="gramStart"/>
+      <w:r>
+        <w:rPr>
+          <w:rFonts w:ascii="Arial" w:hAnsi="Arial" w:cs="Arial"/>
+          <w:sz w:val="24"/>
+          <w:lang w:val="en-US"/>
+        </w:rPr>
+        <w:t>;  in</w:t>
+      </w:r>
+      <w:proofErr w:type="gramEnd"/>
+      <w:r>
+        <w:rPr>
+          <w:rFonts w:ascii="Arial" w:hAnsi="Arial" w:cs="Arial"/>
+          <w:sz w:val="24"/>
+          <w:lang w:val="en-US"/>
+        </w:rPr>
+        <w:t xml:space="preserve"> the follows this port is defined &lt;</w:t>
+      </w:r>
+      <w:proofErr w:type="spellStart"/>
+      <w:r>
+        <w:rPr>
+          <w:rFonts w:ascii="Arial" w:hAnsi="Arial" w:cs="Arial"/>
+          <w:sz w:val="24"/>
+          <w:lang w:val="en-US"/>
+        </w:rPr>
+        <w:t>FEPort</w:t>
+      </w:r>
+      <w:proofErr w:type="spellEnd"/>
+      <w:r>
+        <w:rPr>
+          <w:rFonts w:ascii="Arial" w:hAnsi="Arial" w:cs="Arial"/>
+          <w:sz w:val="24"/>
+          <w:lang w:val="en-US"/>
+        </w:rPr>
+        <w:t>&gt;</w:t>
       </w:r>
     </w:p>
     <w:p>
@@ -2799,7 +3166,17 @@
           <w:szCs w:val="24"/>
           <w:lang w:val="en-US"/>
         </w:rPr>
-        <w:t xml:space="preserve">ric” related to the Node Family, </w:t>
+        <w:t>ric” related to the Node Family</w:t>
+      </w:r>
+      <w:proofErr w:type="gramStart"/>
+      <w:r>
+        <w:rPr>
+          <w:rFonts w:ascii="Arial" w:hAnsi="Arial" w:cs="Arial"/>
+          <w:sz w:val="24"/>
+          <w:szCs w:val="24"/>
+          <w:lang w:val="en-US"/>
+        </w:rPr>
+        <w:t xml:space="preserve">, </w:t>
       </w:r>
       <w:r>
         <w:rPr>
@@ -2817,7 +3194,17 @@
           <w:szCs w:val="24"/>
           <w:lang w:val="en-US"/>
         </w:rPr>
-        <w:t xml:space="preserve">set </w:t>
+        <w:t>set</w:t>
+      </w:r>
+      <w:proofErr w:type="gramEnd"/>
+      <w:r>
+        <w:rPr>
+          <w:rFonts w:ascii="Arial" w:hAnsi="Arial" w:cs="Arial"/>
+          <w:sz w:val="24"/>
+          <w:szCs w:val="24"/>
+          <w:lang w:val="en-US"/>
+        </w:rPr>
+        <w:t xml:space="preserve"> </w:t>
       </w:r>
       <w:r>
         <w:rPr>
@@ -2967,7 +3354,7 @@
                     <pic:cNvPicPr/>
                   </pic:nvPicPr>
                   <pic:blipFill>
-                    <a:blip r:embed="rId14">
+                    <a:blip r:embed="rId15">
                       <a:extLst>
                         <a:ext uri="{28A0092B-C50C-407E-A947-70E740481C1C}">
                           <a14:useLocalDpi xmlns:a14="http://schemas.microsoft.com/office/drawing/2010/main" val="0"/>
@@ -3012,7 +3399,27 @@
           <w:szCs w:val="24"/>
           <w:lang w:val="en-US"/>
         </w:rPr>
-        <w:t>Every new added metric will be displayed in the metric list, that is: Metrics.</w:t>
+        <w:t xml:space="preserve">Every new added metric </w:t>
+      </w:r>
+      <w:proofErr w:type="gramStart"/>
+      <w:r>
+        <w:rPr>
+          <w:rFonts w:ascii="Arial" w:hAnsi="Arial" w:cs="Arial"/>
+          <w:sz w:val="24"/>
+          <w:szCs w:val="24"/>
+          <w:lang w:val="en-US"/>
+        </w:rPr>
+        <w:t>will be displayed</w:t>
+      </w:r>
+      <w:proofErr w:type="gramEnd"/>
+      <w:r>
+        <w:rPr>
+          <w:rFonts w:ascii="Arial" w:hAnsi="Arial" w:cs="Arial"/>
+          <w:sz w:val="24"/>
+          <w:szCs w:val="24"/>
+          <w:lang w:val="en-US"/>
+        </w:rPr>
+        <w:t xml:space="preserve"> in the metric list, that is: Metrics.</w:t>
       </w:r>
     </w:p>
     <w:p>
@@ -3128,7 +3535,7 @@
                     <pic:cNvPicPr/>
                   </pic:nvPicPr>
                   <pic:blipFill>
-                    <a:blip r:embed="rId15">
+                    <a:blip r:embed="rId16">
                       <a:extLst>
                         <a:ext uri="{28A0092B-C50C-407E-A947-70E740481C1C}">
                           <a14:useLocalDpi xmlns:a14="http://schemas.microsoft.com/office/drawing/2010/main" val="0"/>
@@ -3190,7 +3597,27 @@
           <w:szCs w:val="24"/>
           <w:lang w:val="en-US"/>
         </w:rPr>
-        <w:t>To add nodes to be monitored by the monitoring system:</w:t>
+        <w:t xml:space="preserve">To add nodes to </w:t>
+      </w:r>
+      <w:proofErr w:type="gramStart"/>
+      <w:r>
+        <w:rPr>
+          <w:rFonts w:ascii="Arial" w:hAnsi="Arial" w:cs="Arial"/>
+          <w:sz w:val="24"/>
+          <w:szCs w:val="24"/>
+          <w:lang w:val="en-US"/>
+        </w:rPr>
+        <w:t>be monitored</w:t>
+      </w:r>
+      <w:proofErr w:type="gramEnd"/>
+      <w:r>
+        <w:rPr>
+          <w:rFonts w:ascii="Arial" w:hAnsi="Arial" w:cs="Arial"/>
+          <w:sz w:val="24"/>
+          <w:szCs w:val="24"/>
+          <w:lang w:val="en-US"/>
+        </w:rPr>
+        <w:t xml:space="preserve"> by the monitoring system:</w:t>
       </w:r>
     </w:p>
     <w:p>
@@ -3328,7 +3755,7 @@
                     <pic:cNvPicPr/>
                   </pic:nvPicPr>
                   <pic:blipFill>
-                    <a:blip r:embed="rId16">
+                    <a:blip r:embed="rId17">
                       <a:extLst>
                         <a:ext uri="{28A0092B-C50C-407E-A947-70E740481C1C}">
                           <a14:useLocalDpi xmlns:a14="http://schemas.microsoft.com/office/drawing/2010/main" val="0"/>
@@ -3382,7 +3809,27 @@
           <w:szCs w:val="24"/>
           <w:lang w:val="en-US"/>
         </w:rPr>
-        <w:t xml:space="preserve"> will be displayed </w:t>
+        <w:t xml:space="preserve"> </w:t>
+      </w:r>
+      <w:proofErr w:type="gramStart"/>
+      <w:r>
+        <w:rPr>
+          <w:rFonts w:ascii="Arial" w:hAnsi="Arial" w:cs="Arial"/>
+          <w:sz w:val="24"/>
+          <w:szCs w:val="24"/>
+          <w:lang w:val="en-US"/>
+        </w:rPr>
+        <w:t>will be displayed</w:t>
+      </w:r>
+      <w:proofErr w:type="gramEnd"/>
+      <w:r>
+        <w:rPr>
+          <w:rFonts w:ascii="Arial" w:hAnsi="Arial" w:cs="Arial"/>
+          <w:sz w:val="24"/>
+          <w:szCs w:val="24"/>
+          <w:lang w:val="en-US"/>
+        </w:rPr>
+        <w:t xml:space="preserve"> </w:t>
       </w:r>
       <w:r>
         <w:rPr>
@@ -3555,7 +4002,7 @@
                     <pic:cNvPicPr/>
                   </pic:nvPicPr>
                   <pic:blipFill>
-                    <a:blip r:embed="rId17">
+                    <a:blip r:embed="rId18">
                       <a:extLst>
                         <a:ext uri="{28A0092B-C50C-407E-A947-70E740481C1C}">
                           <a14:useLocalDpi xmlns:a14="http://schemas.microsoft.com/office/drawing/2010/main" val="0"/>
@@ -3886,7 +4333,7 @@
                     <pic:cNvPicPr/>
                   </pic:nvPicPr>
                   <pic:blipFill>
-                    <a:blip r:embed="rId18">
+                    <a:blip r:embed="rId19">
                       <a:extLst>
                         <a:ext uri="{28A0092B-C50C-407E-A947-70E740481C1C}">
                           <a14:useLocalDpi xmlns:a14="http://schemas.microsoft.com/office/drawing/2010/main" val="0"/>
@@ -3940,7 +4387,27 @@
           <w:szCs w:val="24"/>
           <w:lang w:val="en-US"/>
         </w:rPr>
-        <w:t xml:space="preserve"> will be displayed </w:t>
+        <w:t xml:space="preserve"> </w:t>
+      </w:r>
+      <w:proofErr w:type="gramStart"/>
+      <w:r>
+        <w:rPr>
+          <w:rFonts w:ascii="Arial" w:hAnsi="Arial" w:cs="Arial"/>
+          <w:sz w:val="24"/>
+          <w:szCs w:val="24"/>
+          <w:lang w:val="en-US"/>
+        </w:rPr>
+        <w:t>will be displayed</w:t>
+      </w:r>
+      <w:proofErr w:type="gramEnd"/>
+      <w:r>
+        <w:rPr>
+          <w:rFonts w:ascii="Arial" w:hAnsi="Arial" w:cs="Arial"/>
+          <w:sz w:val="24"/>
+          <w:szCs w:val="24"/>
+          <w:lang w:val="en-US"/>
+        </w:rPr>
+        <w:t xml:space="preserve"> </w:t>
       </w:r>
       <w:r>
         <w:rPr>
@@ -4114,7 +4581,27 @@
           <w:szCs w:val="24"/>
           <w:lang w:val="en-US"/>
         </w:rPr>
-        <w:t>For a service the following items can be modified:</w:t>
+        <w:t xml:space="preserve">For a </w:t>
+      </w:r>
+      <w:proofErr w:type="gramStart"/>
+      <w:r>
+        <w:rPr>
+          <w:rFonts w:ascii="Arial" w:hAnsi="Arial" w:cs="Arial"/>
+          <w:sz w:val="24"/>
+          <w:szCs w:val="24"/>
+          <w:lang w:val="en-US"/>
+        </w:rPr>
+        <w:t>service</w:t>
+      </w:r>
+      <w:proofErr w:type="gramEnd"/>
+      <w:r>
+        <w:rPr>
+          <w:rFonts w:ascii="Arial" w:hAnsi="Arial" w:cs="Arial"/>
+          <w:sz w:val="24"/>
+          <w:szCs w:val="24"/>
+          <w:lang w:val="en-US"/>
+        </w:rPr>
+        <w:t xml:space="preserve"> the following items can be modified:</w:t>
       </w:r>
     </w:p>
     <w:p>
@@ -4274,7 +4761,7 @@
                     <pic:cNvPicPr/>
                   </pic:nvPicPr>
                   <pic:blipFill>
-                    <a:blip r:embed="rId19">
+                    <a:blip r:embed="rId20">
                       <a:extLst>
                         <a:ext uri="{28A0092B-C50C-407E-A947-70E740481C1C}">
                           <a14:useLocalDpi xmlns:a14="http://schemas.microsoft.com/office/drawing/2010/main" val="0"/>
@@ -4344,16 +4831,44 @@
           <w:sz w:val="24"/>
           <w:lang w:val="en-US"/>
         </w:rPr>
-        <w:t xml:space="preserve">In addition to the GUI it is possible to insert / modify / remove the data of the </w:t>
-      </w:r>
-      <w:r>
-        <w:rPr>
-          <w:rFonts w:ascii="Arial" w:hAnsi="Arial" w:cs="Arial"/>
-          <w:sz w:val="24"/>
-          <w:lang w:val="en-US"/>
-        </w:rPr>
-        <w:t>monitoring FrontEnd</w:t>
-      </w:r>
+        <w:t xml:space="preserve">In addition to the </w:t>
+      </w:r>
+      <w:proofErr w:type="gramStart"/>
+      <w:r>
+        <w:rPr>
+          <w:rFonts w:ascii="Arial" w:hAnsi="Arial" w:cs="Arial"/>
+          <w:sz w:val="24"/>
+          <w:lang w:val="en-US"/>
+        </w:rPr>
+        <w:t>GUI</w:t>
+      </w:r>
+      <w:proofErr w:type="gramEnd"/>
+      <w:r>
+        <w:rPr>
+          <w:rFonts w:ascii="Arial" w:hAnsi="Arial" w:cs="Arial"/>
+          <w:sz w:val="24"/>
+          <w:lang w:val="en-US"/>
+        </w:rPr>
+        <w:t xml:space="preserve"> it is possible to insert / modify / remove the data of the </w:t>
+      </w:r>
+      <w:r>
+        <w:rPr>
+          <w:rFonts w:ascii="Arial" w:hAnsi="Arial" w:cs="Arial"/>
+          <w:sz w:val="24"/>
+          <w:lang w:val="en-US"/>
+        </w:rPr>
+        <w:t xml:space="preserve">monitoring </w:t>
+      </w:r>
+      <w:proofErr w:type="spellStart"/>
+      <w:r>
+        <w:rPr>
+          <w:rFonts w:ascii="Arial" w:hAnsi="Arial" w:cs="Arial"/>
+          <w:sz w:val="24"/>
+          <w:lang w:val="en-US"/>
+        </w:rPr>
+        <w:t>FrontEnd</w:t>
+      </w:r>
+      <w:proofErr w:type="spellEnd"/>
       <w:r>
         <w:rPr>
           <w:rFonts w:ascii="Arial" w:hAnsi="Arial" w:cs="Arial"/>
@@ -4445,6 +4960,7 @@
                 <w:b/>
               </w:rPr>
             </w:pPr>
+            <w:proofErr w:type="spellStart"/>
             <w:r>
               <w:rPr>
                 <w:rFonts w:ascii="Calibri" w:eastAsia="Calibri" w:hAnsi="Calibri" w:cs="Times New Roman"/>
@@ -4452,6 +4968,7 @@
               </w:rPr>
               <w:t>Url</w:t>
             </w:r>
+            <w:proofErr w:type="spellEnd"/>
           </w:p>
         </w:tc>
         <w:tc>
@@ -4489,6 +5006,7 @@
                 <w:b/>
               </w:rPr>
             </w:pPr>
+            <w:proofErr w:type="spellStart"/>
             <w:r>
               <w:rPr>
                 <w:rFonts w:ascii="Calibri" w:eastAsia="Calibri" w:hAnsi="Calibri" w:cs="Times New Roman"/>
@@ -4496,6 +5014,7 @@
               </w:rPr>
               <w:t>Description</w:t>
             </w:r>
+            <w:proofErr w:type="spellEnd"/>
           </w:p>
         </w:tc>
         <w:tc>
@@ -4537,12 +5056,14 @@
                 <w:rFonts w:ascii="Calibri" w:eastAsia="Calibri" w:hAnsi="Calibri" w:cs="Times New Roman"/>
               </w:rPr>
             </w:pPr>
+            <w:proofErr w:type="spellStart"/>
             <w:r>
               <w:rPr>
                 <w:rFonts w:ascii="Calibri" w:eastAsia="Calibri" w:hAnsi="Calibri" w:cs="Times New Roman"/>
               </w:rPr>
               <w:t>Metric</w:t>
             </w:r>
+            <w:proofErr w:type="spellEnd"/>
           </w:p>
         </w:tc>
         <w:tc>
@@ -4660,12 +5181,14 @@
                 <w:rFonts w:ascii="Calibri" w:eastAsia="Calibri" w:hAnsi="Calibri" w:cs="Times New Roman"/>
               </w:rPr>
             </w:pPr>
+            <w:proofErr w:type="spellStart"/>
             <w:r>
               <w:rPr>
                 <w:rFonts w:ascii="Calibri" w:eastAsia="Calibri" w:hAnsi="Calibri" w:cs="Times New Roman"/>
               </w:rPr>
               <w:t>Metric</w:t>
             </w:r>
+            <w:proofErr w:type="spellEnd"/>
           </w:p>
         </w:tc>
         <w:tc>
@@ -4792,12 +5315,14 @@
                 <w:rFonts w:ascii="Calibri" w:eastAsia="Calibri" w:hAnsi="Calibri" w:cs="Times New Roman"/>
               </w:rPr>
             </w:pPr>
+            <w:proofErr w:type="spellStart"/>
             <w:r>
               <w:rPr>
                 <w:rFonts w:ascii="Calibri" w:eastAsia="Calibri" w:hAnsi="Calibri" w:cs="Times New Roman"/>
               </w:rPr>
               <w:t>Metric</w:t>
             </w:r>
+            <w:proofErr w:type="spellEnd"/>
           </w:p>
         </w:tc>
         <w:tc>
@@ -4874,8 +5399,16 @@
               <w:rPr>
                 <w:rFonts w:ascii="Calibri" w:eastAsia="Calibri" w:hAnsi="Calibri" w:cs="Times New Roman"/>
               </w:rPr>
-              <w:t>READ a single object</w:t>
-            </w:r>
+              <w:t xml:space="preserve">READ a single </w:t>
+            </w:r>
+            <w:proofErr w:type="spellStart"/>
+            <w:r>
+              <w:rPr>
+                <w:rFonts w:ascii="Calibri" w:eastAsia="Calibri" w:hAnsi="Calibri" w:cs="Times New Roman"/>
+              </w:rPr>
+              <w:t>object</w:t>
+            </w:r>
+            <w:proofErr w:type="spellEnd"/>
           </w:p>
         </w:tc>
         <w:tc>
@@ -4915,12 +5448,14 @@
                 <w:rFonts w:ascii="Calibri" w:eastAsia="Calibri" w:hAnsi="Calibri" w:cs="Times New Roman"/>
               </w:rPr>
             </w:pPr>
+            <w:proofErr w:type="spellStart"/>
             <w:r>
               <w:rPr>
                 <w:rFonts w:ascii="Calibri" w:eastAsia="Calibri" w:hAnsi="Calibri" w:cs="Times New Roman"/>
               </w:rPr>
               <w:t>Metric</w:t>
             </w:r>
+            <w:proofErr w:type="spellEnd"/>
           </w:p>
         </w:tc>
         <w:tc>
@@ -5003,8 +5538,16 @@
               <w:rPr>
                 <w:rFonts w:ascii="Calibri" w:eastAsia="Calibri" w:hAnsi="Calibri" w:cs="Times New Roman"/>
               </w:rPr>
-              <w:t>REMOVE a single object</w:t>
-            </w:r>
+              <w:t xml:space="preserve">REMOVE a single </w:t>
+            </w:r>
+            <w:proofErr w:type="spellStart"/>
+            <w:r>
+              <w:rPr>
+                <w:rFonts w:ascii="Calibri" w:eastAsia="Calibri" w:hAnsi="Calibri" w:cs="Times New Roman"/>
+              </w:rPr>
+              <w:t>object</w:t>
+            </w:r>
+            <w:proofErr w:type="spellEnd"/>
           </w:p>
         </w:tc>
         <w:tc>
@@ -5119,12 +5662,14 @@
                 <w:rFonts w:ascii="Calibri" w:eastAsia="Calibri" w:hAnsi="Calibri" w:cs="Times New Roman"/>
               </w:rPr>
             </w:pPr>
+            <w:proofErr w:type="spellStart"/>
             <w:r>
               <w:rPr>
                 <w:rFonts w:ascii="Calibri" w:eastAsia="Calibri" w:hAnsi="Calibri" w:cs="Times New Roman"/>
               </w:rPr>
               <w:t>Node</w:t>
             </w:r>
+            <w:proofErr w:type="spellEnd"/>
           </w:p>
         </w:tc>
         <w:tc>
@@ -5248,12 +5793,14 @@
                 <w:rFonts w:ascii="Calibri" w:eastAsia="Calibri" w:hAnsi="Calibri" w:cs="Times New Roman"/>
               </w:rPr>
             </w:pPr>
+            <w:proofErr w:type="spellStart"/>
             <w:r>
               <w:rPr>
                 <w:rFonts w:ascii="Calibri" w:eastAsia="Calibri" w:hAnsi="Calibri" w:cs="Times New Roman"/>
               </w:rPr>
               <w:t>Node</w:t>
             </w:r>
+            <w:proofErr w:type="spellEnd"/>
           </w:p>
         </w:tc>
         <w:tc>
@@ -5386,12 +5933,14 @@
                 <w:rFonts w:ascii="Calibri" w:eastAsia="Calibri" w:hAnsi="Calibri" w:cs="Times New Roman"/>
               </w:rPr>
             </w:pPr>
+            <w:proofErr w:type="spellStart"/>
             <w:r>
               <w:rPr>
                 <w:rFonts w:ascii="Calibri" w:eastAsia="Calibri" w:hAnsi="Calibri" w:cs="Times New Roman"/>
               </w:rPr>
               <w:t>Node</w:t>
             </w:r>
+            <w:proofErr w:type="spellEnd"/>
           </w:p>
         </w:tc>
         <w:tc>
@@ -5474,8 +6023,16 @@
               <w:rPr>
                 <w:rFonts w:ascii="Calibri" w:eastAsia="Calibri" w:hAnsi="Calibri" w:cs="Times New Roman"/>
               </w:rPr>
-              <w:t>READ a single object</w:t>
-            </w:r>
+              <w:t xml:space="preserve">READ a single </w:t>
+            </w:r>
+            <w:proofErr w:type="spellStart"/>
+            <w:r>
+              <w:rPr>
+                <w:rFonts w:ascii="Calibri" w:eastAsia="Calibri" w:hAnsi="Calibri" w:cs="Times New Roman"/>
+              </w:rPr>
+              <w:t>object</w:t>
+            </w:r>
+            <w:proofErr w:type="spellEnd"/>
           </w:p>
         </w:tc>
         <w:tc>
@@ -5515,12 +6072,14 @@
                 <w:rFonts w:ascii="Calibri" w:eastAsia="Calibri" w:hAnsi="Calibri" w:cs="Times New Roman"/>
               </w:rPr>
             </w:pPr>
+            <w:proofErr w:type="spellStart"/>
             <w:r>
               <w:rPr>
                 <w:rFonts w:ascii="Calibri" w:eastAsia="Calibri" w:hAnsi="Calibri" w:cs="Times New Roman"/>
               </w:rPr>
               <w:t>Node</w:t>
             </w:r>
+            <w:proofErr w:type="spellEnd"/>
           </w:p>
         </w:tc>
         <w:tc>
@@ -5603,8 +6162,16 @@
               <w:rPr>
                 <w:rFonts w:ascii="Calibri" w:eastAsia="Calibri" w:hAnsi="Calibri" w:cs="Times New Roman"/>
               </w:rPr>
-              <w:t>REMOVE a single object</w:t>
-            </w:r>
+              <w:t xml:space="preserve">REMOVE a single </w:t>
+            </w:r>
+            <w:proofErr w:type="spellStart"/>
+            <w:r>
+              <w:rPr>
+                <w:rFonts w:ascii="Calibri" w:eastAsia="Calibri" w:hAnsi="Calibri" w:cs="Times New Roman"/>
+              </w:rPr>
+              <w:t>object</w:t>
+            </w:r>
+            <w:proofErr w:type="spellEnd"/>
           </w:p>
         </w:tc>
         <w:tc>
@@ -6074,8 +6641,16 @@
               <w:rPr>
                 <w:rFonts w:ascii="Calibri" w:eastAsia="Calibri" w:hAnsi="Calibri" w:cs="Times New Roman"/>
               </w:rPr>
-              <w:t>READ a single object</w:t>
-            </w:r>
+              <w:t xml:space="preserve">READ a single </w:t>
+            </w:r>
+            <w:proofErr w:type="spellStart"/>
+            <w:r>
+              <w:rPr>
+                <w:rFonts w:ascii="Calibri" w:eastAsia="Calibri" w:hAnsi="Calibri" w:cs="Times New Roman"/>
+              </w:rPr>
+              <w:t>object</w:t>
+            </w:r>
+            <w:proofErr w:type="spellEnd"/>
           </w:p>
         </w:tc>
         <w:tc>
@@ -6203,8 +6778,16 @@
               <w:rPr>
                 <w:rFonts w:ascii="Calibri" w:eastAsia="Calibri" w:hAnsi="Calibri" w:cs="Times New Roman"/>
               </w:rPr>
-              <w:t>REMOVE a single object</w:t>
-            </w:r>
+              <w:t xml:space="preserve">REMOVE a single </w:t>
+            </w:r>
+            <w:proofErr w:type="spellStart"/>
+            <w:r>
+              <w:rPr>
+                <w:rFonts w:ascii="Calibri" w:eastAsia="Calibri" w:hAnsi="Calibri" w:cs="Times New Roman"/>
+              </w:rPr>
+              <w:t>object</w:t>
+            </w:r>
+            <w:proofErr w:type="spellEnd"/>
           </w:p>
         </w:tc>
         <w:tc>
@@ -6341,8 +6924,16 @@
               <w:rPr>
                 <w:rFonts w:ascii="Calibri" w:eastAsia="Calibri" w:hAnsi="Calibri" w:cs="Times New Roman"/>
               </w:rPr>
-              <w:t>a single object</w:t>
-            </w:r>
+              <w:t xml:space="preserve">a single </w:t>
+            </w:r>
+            <w:proofErr w:type="spellStart"/>
+            <w:r>
+              <w:rPr>
+                <w:rFonts w:ascii="Calibri" w:eastAsia="Calibri" w:hAnsi="Calibri" w:cs="Times New Roman"/>
+              </w:rPr>
+              <w:t>object</w:t>
+            </w:r>
+            <w:proofErr w:type="spellEnd"/>
           </w:p>
         </w:tc>
         <w:tc>
@@ -6452,7 +7043,47 @@
           <w:sz w:val="20"/>
           <w:szCs w:val="18"/>
         </w:rPr>
-        <w:t>{name: "NODE", desc: "Metriche di Sistema"}</w:t>
+        <w:t>{</w:t>
+      </w:r>
+      <w:proofErr w:type="spellStart"/>
+      <w:r>
+        <w:rPr>
+          <w:rFonts w:ascii="Consolas" w:hAnsi="Consolas"/>
+          <w:color w:val="212121"/>
+          <w:sz w:val="20"/>
+          <w:szCs w:val="18"/>
+        </w:rPr>
+        <w:t>name</w:t>
+      </w:r>
+      <w:proofErr w:type="spellEnd"/>
+      <w:r>
+        <w:rPr>
+          <w:rFonts w:ascii="Consolas" w:hAnsi="Consolas"/>
+          <w:color w:val="212121"/>
+          <w:sz w:val="20"/>
+          <w:szCs w:val="18"/>
+        </w:rPr>
+        <w:t xml:space="preserve">: "NODE", </w:t>
+      </w:r>
+      <w:proofErr w:type="spellStart"/>
+      <w:r>
+        <w:rPr>
+          <w:rFonts w:ascii="Consolas" w:hAnsi="Consolas"/>
+          <w:color w:val="212121"/>
+          <w:sz w:val="20"/>
+          <w:szCs w:val="18"/>
+        </w:rPr>
+        <w:t>desc</w:t>
+      </w:r>
+      <w:proofErr w:type="spellEnd"/>
+      <w:r>
+        <w:rPr>
+          <w:rFonts w:ascii="Consolas" w:hAnsi="Consolas"/>
+          <w:color w:val="212121"/>
+          <w:sz w:val="20"/>
+          <w:szCs w:val="18"/>
+        </w:rPr>
+        <w:t>: "Metriche di Sistema"}</w:t>
       </w:r>
     </w:p>
     <w:p>
@@ -6517,7 +7148,73 @@
           <w:szCs w:val="18"/>
           <w:lang w:val="en-US"/>
         </w:rPr>
-        <w:t>{name: "nodeTest", ip: "10.10.10.10", port: "9100"}</w:t>
+        <w:t>{</w:t>
+      </w:r>
+      <w:proofErr w:type="gramStart"/>
+      <w:r>
+        <w:rPr>
+          <w:rFonts w:ascii="Consolas" w:hAnsi="Consolas"/>
+          <w:color w:val="212121"/>
+          <w:sz w:val="20"/>
+          <w:szCs w:val="18"/>
+          <w:lang w:val="en-US"/>
+        </w:rPr>
+        <w:t>name</w:t>
+      </w:r>
+      <w:proofErr w:type="gramEnd"/>
+      <w:r>
+        <w:rPr>
+          <w:rFonts w:ascii="Consolas" w:hAnsi="Consolas"/>
+          <w:color w:val="212121"/>
+          <w:sz w:val="20"/>
+          <w:szCs w:val="18"/>
+          <w:lang w:val="en-US"/>
+        </w:rPr>
+        <w:t>: "</w:t>
+      </w:r>
+      <w:proofErr w:type="spellStart"/>
+      <w:r>
+        <w:rPr>
+          <w:rFonts w:ascii="Consolas" w:hAnsi="Consolas"/>
+          <w:color w:val="212121"/>
+          <w:sz w:val="20"/>
+          <w:szCs w:val="18"/>
+          <w:lang w:val="en-US"/>
+        </w:rPr>
+        <w:t>nodeTest</w:t>
+      </w:r>
+      <w:proofErr w:type="spellEnd"/>
+      <w:r>
+        <w:rPr>
+          <w:rFonts w:ascii="Consolas" w:hAnsi="Consolas"/>
+          <w:color w:val="212121"/>
+          <w:sz w:val="20"/>
+          <w:szCs w:val="18"/>
+          <w:lang w:val="en-US"/>
+        </w:rPr>
+        <w:t xml:space="preserve">", </w:t>
+      </w:r>
+      <w:proofErr w:type="spellStart"/>
+      <w:r>
+        <w:rPr>
+          <w:rFonts w:ascii="Consolas" w:hAnsi="Consolas"/>
+          <w:color w:val="212121"/>
+          <w:sz w:val="20"/>
+          <w:szCs w:val="18"/>
+          <w:lang w:val="en-US"/>
+        </w:rPr>
+        <w:t>ip</w:t>
+      </w:r>
+      <w:proofErr w:type="spellEnd"/>
+      <w:r>
+        <w:rPr>
+          <w:rFonts w:ascii="Consolas" w:hAnsi="Consolas"/>
+          <w:color w:val="212121"/>
+          <w:sz w:val="20"/>
+          <w:szCs w:val="18"/>
+          <w:lang w:val="en-US"/>
+        </w:rPr>
+        <w:t>: "10.10.10.10", port: "9100"}</w:t>
       </w:r>
     </w:p>
     <w:p>
@@ -6591,20 +7288,19 @@
           <w:szCs w:val="18"/>
           <w:lang w:val="en-US" w:eastAsia="it-IT"/>
         </w:rPr>
-        <w:t xml:space="preserve">{name: "serviceTest", description: "test description", interval: "10", </w:t>
-      </w:r>
-    </w:p>
-    <w:p>
-      <w:pPr>
-        <w:spacing w:before="100" w:beforeAutospacing="1" w:after="100" w:afterAutospacing="1" w:line="240" w:lineRule="auto"/>
-        <w:ind w:firstLine="696"/>
+        <w:t>{</w:t>
+      </w:r>
+      <w:proofErr w:type="gramStart"/>
+      <w:r>
         <w:rPr>
           <w:rFonts w:ascii="Consolas" w:hAnsi="Consolas"/>
           <w:sz w:val="20"/>
           <w:szCs w:val="18"/>
           <w:lang w:val="en-US" w:eastAsia="it-IT"/>
         </w:rPr>
-      </w:pPr>
+        <w:t>name</w:t>
+      </w:r>
+      <w:proofErr w:type="gramEnd"/>
       <w:r>
         <w:rPr>
           <w:rFonts w:ascii="Consolas" w:hAnsi="Consolas"/>
@@ -6612,20 +7308,19 @@
           <w:szCs w:val="18"/>
           <w:lang w:val="en-US" w:eastAsia="it-IT"/>
         </w:rPr>
-        <w:t>nodes: [{name: "nodeTest"}],</w:t>
-      </w:r>
-    </w:p>
-    <w:p>
-      <w:pPr>
-        <w:spacing w:before="100" w:beforeAutospacing="1" w:after="100" w:afterAutospacing="1" w:line="240" w:lineRule="auto"/>
-        <w:ind w:firstLine="696"/>
+        <w:t>: "</w:t>
+      </w:r>
+      <w:proofErr w:type="spellStart"/>
+      <w:r>
         <w:rPr>
           <w:rFonts w:ascii="Consolas" w:hAnsi="Consolas"/>
           <w:sz w:val="20"/>
           <w:szCs w:val="18"/>
           <w:lang w:val="en-US" w:eastAsia="it-IT"/>
         </w:rPr>
-      </w:pPr>
+        <w:t>serviceTest</w:t>
+      </w:r>
+      <w:proofErr w:type="spellEnd"/>
       <w:r>
         <w:rPr>
           <w:rFonts w:ascii="Consolas" w:hAnsi="Consolas"/>
@@ -6633,11 +7328,95 @@
           <w:szCs w:val="18"/>
           <w:lang w:val="en-US" w:eastAsia="it-IT"/>
         </w:rPr>
-        <w:t>metrics: [{name: "NODE"}]}</w:t>
+        <w:t xml:space="preserve">", description: "test description", interval: "10", </w:t>
       </w:r>
     </w:p>
     <w:p>
       <w:pPr>
+        <w:spacing w:before="100" w:beforeAutospacing="1" w:after="100" w:afterAutospacing="1" w:line="240" w:lineRule="auto"/>
+        <w:ind w:firstLine="696"/>
+        <w:rPr>
+          <w:rFonts w:ascii="Consolas" w:hAnsi="Consolas"/>
+          <w:sz w:val="20"/>
+          <w:szCs w:val="18"/>
+          <w:lang w:val="en-US" w:eastAsia="it-IT"/>
+        </w:rPr>
+      </w:pPr>
+      <w:proofErr w:type="gramStart"/>
+      <w:r>
+        <w:rPr>
+          <w:rFonts w:ascii="Consolas" w:hAnsi="Consolas"/>
+          <w:sz w:val="20"/>
+          <w:szCs w:val="18"/>
+          <w:lang w:val="en-US" w:eastAsia="it-IT"/>
+        </w:rPr>
+        <w:t>nodes</w:t>
+      </w:r>
+      <w:proofErr w:type="gramEnd"/>
+      <w:r>
+        <w:rPr>
+          <w:rFonts w:ascii="Consolas" w:hAnsi="Consolas"/>
+          <w:sz w:val="20"/>
+          <w:szCs w:val="18"/>
+          <w:lang w:val="en-US" w:eastAsia="it-IT"/>
+        </w:rPr>
+        <w:t>: [{name: "</w:t>
+      </w:r>
+      <w:proofErr w:type="spellStart"/>
+      <w:r>
+        <w:rPr>
+          <w:rFonts w:ascii="Consolas" w:hAnsi="Consolas"/>
+          <w:sz w:val="20"/>
+          <w:szCs w:val="18"/>
+          <w:lang w:val="en-US" w:eastAsia="it-IT"/>
+        </w:rPr>
+        <w:t>nodeTest</w:t>
+      </w:r>
+      <w:proofErr w:type="spellEnd"/>
+      <w:r>
+        <w:rPr>
+          <w:rFonts w:ascii="Consolas" w:hAnsi="Consolas"/>
+          <w:sz w:val="20"/>
+          <w:szCs w:val="18"/>
+          <w:lang w:val="en-US" w:eastAsia="it-IT"/>
+        </w:rPr>
+        <w:t>"}],</w:t>
+      </w:r>
+    </w:p>
+    <w:p>
+      <w:pPr>
+        <w:spacing w:before="100" w:beforeAutospacing="1" w:after="100" w:afterAutospacing="1" w:line="240" w:lineRule="auto"/>
+        <w:ind w:firstLine="696"/>
+        <w:rPr>
+          <w:rFonts w:ascii="Consolas" w:hAnsi="Consolas"/>
+          <w:sz w:val="20"/>
+          <w:szCs w:val="18"/>
+          <w:lang w:val="en-US" w:eastAsia="it-IT"/>
+        </w:rPr>
+      </w:pPr>
+      <w:proofErr w:type="gramStart"/>
+      <w:r>
+        <w:rPr>
+          <w:rFonts w:ascii="Consolas" w:hAnsi="Consolas"/>
+          <w:sz w:val="20"/>
+          <w:szCs w:val="18"/>
+          <w:lang w:val="en-US" w:eastAsia="it-IT"/>
+        </w:rPr>
+        <w:t>metrics</w:t>
+      </w:r>
+      <w:proofErr w:type="gramEnd"/>
+      <w:r>
+        <w:rPr>
+          <w:rFonts w:ascii="Consolas" w:hAnsi="Consolas"/>
+          <w:sz w:val="20"/>
+          <w:szCs w:val="18"/>
+          <w:lang w:val="en-US" w:eastAsia="it-IT"/>
+        </w:rPr>
+        <w:t>: [{name: "NODE"}]}</w:t>
+      </w:r>
+    </w:p>
+    <w:p>
+      <w:pPr>
         <w:ind w:left="709"/>
         <w:jc w:val="both"/>
         <w:rPr>
@@ -6658,10 +7437,10 @@
       </w:pPr>
     </w:p>
     <w:sectPr>
-      <w:headerReference w:type="default" r:id="rId20"/>
-      <w:footerReference w:type="default" r:id="rId21"/>
-      <w:headerReference w:type="first" r:id="rId22"/>
-      <w:footerReference w:type="first" r:id="rId23"/>
+      <w:headerReference w:type="default" r:id="rId21"/>
+      <w:footerReference w:type="default" r:id="rId22"/>
+      <w:headerReference w:type="first" r:id="rId23"/>
+      <w:footerReference w:type="first" r:id="rId24"/>
       <w:pgSz w:w="11906" w:h="16838"/>
       <w:pgMar w:top="1276" w:right="1134" w:bottom="1134" w:left="1134" w:header="284" w:footer="708" w:gutter="0"/>
       <w:pgNumType w:start="0"/>
@@ -6729,7 +7508,7 @@
             <w:noProof/>
             <w:lang w:val="it-IT"/>
           </w:rPr>
-          <w:t>2</w:t>
+          <w:t>11</w:t>
         </w:r>
         <w:r>
           <w:fldChar w:fldCharType="end"/>
@@ -12199,7 +12978,7 @@
 </file>
 
 <file path=customXml/itemProps4.xml><?xml version="1.0" encoding="utf-8"?>
-<ds:datastoreItem xmlns:ds="http://schemas.openxmlformats.org/officeDocument/2006/customXml" ds:itemID="{714B7A1C-62DF-488F-9BAC-D7766A1DEE06}">
+<ds:datastoreItem xmlns:ds="http://schemas.openxmlformats.org/officeDocument/2006/customXml" ds:itemID="{307EF76D-8536-47C5-89A1-B5CEE45FC9CF}">
   <ds:schemaRefs>
     <ds:schemaRef ds:uri="http://schemas.openxmlformats.org/officeDocument/2006/bibliography"/>
   </ds:schemaRefs>

</xml_diff>

<commit_message>
Insertion of dashboard button on service and node.
</commit_message>
<xml_diff>
--- a/doc/5GCity-MonitoringSystem-Overview.docx
+++ b/doc/5GCity-MonitoringSystem-Overview.docx
@@ -694,11 +694,9 @@
           <w:pPr>
             <w:pStyle w:val="Titolosommario"/>
           </w:pPr>
-          <w:proofErr w:type="spellStart"/>
           <w:r>
             <w:t>Summary</w:t>
           </w:r>
-          <w:proofErr w:type="spellEnd"/>
         </w:p>
         <w:p>
           <w:pPr>
@@ -737,7 +735,7 @@
           <w:r>
             <w:fldChar w:fldCharType="separate"/>
           </w:r>
-          <w:hyperlink w:anchor="_Toc532389603" w:history="1">
+          <w:hyperlink w:anchor="_Toc534958526" w:history="1">
             <w:r>
               <w:rPr>
                 <w:rStyle w:val="Collegamentoipertestuale"/>
@@ -764,7 +762,7 @@
                 <w:noProof/>
                 <w:webHidden/>
               </w:rPr>
-              <w:instrText xml:space="preserve"> PAGEREF _Toc532389603 \h </w:instrText>
+              <w:instrText xml:space="preserve"> PAGEREF _Toc534958526 \h </w:instrText>
             </w:r>
             <w:r>
               <w:rPr>
@@ -784,7 +782,7 @@
                 <w:noProof/>
                 <w:webHidden/>
               </w:rPr>
-              <w:t>2</w:t>
+              <w:t>0</w:t>
             </w:r>
             <w:r>
               <w:rPr>
@@ -807,7 +805,7 @@
               <w:lang w:eastAsia="it-IT"/>
             </w:rPr>
           </w:pPr>
-          <w:hyperlink w:anchor="_Toc532389604" w:history="1">
+          <w:hyperlink w:anchor="_Toc534958527" w:history="1">
             <w:r>
               <w:rPr>
                 <w:rStyle w:val="Collegamentoipertestuale"/>
@@ -834,7 +832,7 @@
                 <w:noProof/>
                 <w:webHidden/>
               </w:rPr>
-              <w:instrText xml:space="preserve"> PAGEREF _Toc532389604 \h </w:instrText>
+              <w:instrText xml:space="preserve"> PAGEREF _Toc534958527 \h </w:instrText>
             </w:r>
             <w:r>
               <w:rPr>
@@ -854,7 +852,7 @@
                 <w:noProof/>
                 <w:webHidden/>
               </w:rPr>
-              <w:t>3</w:t>
+              <w:t>0</w:t>
             </w:r>
             <w:r>
               <w:rPr>
@@ -877,7 +875,7 @@
               <w:lang w:eastAsia="it-IT"/>
             </w:rPr>
           </w:pPr>
-          <w:hyperlink w:anchor="_Toc532389605" w:history="1">
+          <w:hyperlink w:anchor="_Toc534958528" w:history="1">
             <w:r>
               <w:rPr>
                 <w:rStyle w:val="Collegamentoipertestuale"/>
@@ -905,7 +903,7 @@
                 <w:noProof/>
                 <w:webHidden/>
               </w:rPr>
-              <w:instrText xml:space="preserve"> PAGEREF _Toc532389605 \h </w:instrText>
+              <w:instrText xml:space="preserve"> PAGEREF _Toc534958528 \h </w:instrText>
             </w:r>
             <w:r>
               <w:rPr>
@@ -925,7 +923,7 @@
                 <w:noProof/>
                 <w:webHidden/>
               </w:rPr>
-              <w:t>4</w:t>
+              <w:t>0</w:t>
             </w:r>
             <w:r>
               <w:rPr>
@@ -948,7 +946,7 @@
               <w:lang w:eastAsia="it-IT"/>
             </w:rPr>
           </w:pPr>
-          <w:hyperlink w:anchor="_Toc532389606" w:history="1">
+          <w:hyperlink w:anchor="_Toc534958529" w:history="1">
             <w:r>
               <w:rPr>
                 <w:rStyle w:val="Collegamentoipertestuale"/>
@@ -976,7 +974,7 @@
                 <w:noProof/>
                 <w:webHidden/>
               </w:rPr>
-              <w:instrText xml:space="preserve"> PAGEREF _Toc532389606 \h </w:instrText>
+              <w:instrText xml:space="preserve"> PAGEREF _Toc534958529 \h </w:instrText>
             </w:r>
             <w:r>
               <w:rPr>
@@ -996,7 +994,7 @@
                 <w:noProof/>
                 <w:webHidden/>
               </w:rPr>
-              <w:t>5</w:t>
+              <w:t>0</w:t>
             </w:r>
             <w:r>
               <w:rPr>
@@ -1019,7 +1017,7 @@
               <w:lang w:eastAsia="it-IT"/>
             </w:rPr>
           </w:pPr>
-          <w:hyperlink w:anchor="_Toc532389607" w:history="1">
+          <w:hyperlink w:anchor="_Toc534958530" w:history="1">
             <w:r>
               <w:rPr>
                 <w:rStyle w:val="Collegamentoipertestuale"/>
@@ -1047,7 +1045,7 @@
                 <w:noProof/>
                 <w:webHidden/>
               </w:rPr>
-              <w:instrText xml:space="preserve"> PAGEREF _Toc532389607 \h </w:instrText>
+              <w:instrText xml:space="preserve"> PAGEREF _Toc534958530 \h </w:instrText>
             </w:r>
             <w:r>
               <w:rPr>
@@ -1067,7 +1065,7 @@
                 <w:noProof/>
                 <w:webHidden/>
               </w:rPr>
-              <w:t>6</w:t>
+              <w:t>0</w:t>
             </w:r>
             <w:r>
               <w:rPr>
@@ -1090,7 +1088,7 @@
               <w:lang w:eastAsia="it-IT"/>
             </w:rPr>
           </w:pPr>
-          <w:hyperlink w:anchor="_Toc532389608" w:history="1">
+          <w:hyperlink w:anchor="_Toc534958531" w:history="1">
             <w:r>
               <w:rPr>
                 <w:rStyle w:val="Collegamentoipertestuale"/>
@@ -1109,7 +1107,22 @@
                 <w:rStyle w:val="Collegamentoipertestuale"/>
                 <w:noProof/>
               </w:rPr>
-              <w:t xml:space="preserve"> Add a metric</w:t>
+              <w:t xml:space="preserve"> Add a </w:t>
+            </w:r>
+            <w:r>
+              <w:rPr>
+                <w:rStyle w:val="Collegamentoipertestuale"/>
+                <w:noProof/>
+                <w:lang w:val="en-US"/>
+              </w:rPr>
+              <w:t xml:space="preserve">new </w:t>
+            </w:r>
+            <w:r>
+              <w:rPr>
+                <w:rStyle w:val="Collegamentoipertestuale"/>
+                <w:noProof/>
+              </w:rPr>
+              <w:t>metric</w:t>
             </w:r>
             <w:r>
               <w:rPr>
@@ -1130,7 +1143,7 @@
                 <w:noProof/>
                 <w:webHidden/>
               </w:rPr>
-              <w:instrText xml:space="preserve"> PAGEREF _Toc532389608 \h </w:instrText>
+              <w:instrText xml:space="preserve"> PAGEREF _Toc534958531 \h </w:instrText>
             </w:r>
             <w:r>
               <w:rPr>
@@ -1150,7 +1163,7 @@
                 <w:noProof/>
                 <w:webHidden/>
               </w:rPr>
-              <w:t>6</w:t>
+              <w:t>0</w:t>
             </w:r>
             <w:r>
               <w:rPr>
@@ -1173,7 +1186,7 @@
               <w:lang w:eastAsia="it-IT"/>
             </w:rPr>
           </w:pPr>
-          <w:hyperlink w:anchor="_Toc532389609" w:history="1">
+          <w:hyperlink w:anchor="_Toc534958532" w:history="1">
             <w:r>
               <w:rPr>
                 <w:rStyle w:val="Collegamentoipertestuale"/>
@@ -1221,7 +1234,7 @@
                 <w:noProof/>
                 <w:webHidden/>
               </w:rPr>
-              <w:instrText xml:space="preserve"> PAGEREF _Toc532389609 \h </w:instrText>
+              <w:instrText xml:space="preserve"> PAGEREF _Toc534958532 \h </w:instrText>
             </w:r>
             <w:r>
               <w:rPr>
@@ -1241,7 +1254,7 @@
                 <w:noProof/>
                 <w:webHidden/>
               </w:rPr>
-              <w:t>7</w:t>
+              <w:t>0</w:t>
             </w:r>
             <w:r>
               <w:rPr>
@@ -1264,7 +1277,7 @@
               <w:lang w:eastAsia="it-IT"/>
             </w:rPr>
           </w:pPr>
-          <w:hyperlink w:anchor="_Toc532389610" w:history="1">
+          <w:hyperlink w:anchor="_Toc534958533" w:history="1">
             <w:r>
               <w:rPr>
                 <w:rStyle w:val="Collegamentoipertestuale"/>
@@ -1304,7 +1317,7 @@
                 <w:noProof/>
                 <w:webHidden/>
               </w:rPr>
-              <w:instrText xml:space="preserve"> PAGEREF _Toc532389610 \h </w:instrText>
+              <w:instrText xml:space="preserve"> PAGEREF _Toc534958533 \h </w:instrText>
             </w:r>
             <w:r>
               <w:rPr>
@@ -1324,7 +1337,7 @@
                 <w:noProof/>
                 <w:webHidden/>
               </w:rPr>
-              <w:t>8</w:t>
+              <w:t>0</w:t>
             </w:r>
             <w:r>
               <w:rPr>
@@ -1347,7 +1360,7 @@
               <w:lang w:eastAsia="it-IT"/>
             </w:rPr>
           </w:pPr>
-          <w:hyperlink w:anchor="_Toc532389611" w:history="1">
+          <w:hyperlink w:anchor="_Toc534958534" w:history="1">
             <w:r>
               <w:rPr>
                 <w:rStyle w:val="Collegamentoipertestuale"/>
@@ -1375,7 +1388,7 @@
                 <w:noProof/>
                 <w:webHidden/>
               </w:rPr>
-              <w:instrText xml:space="preserve"> PAGEREF _Toc532389611 \h </w:instrText>
+              <w:instrText xml:space="preserve"> PAGEREF _Toc534958534 \h </w:instrText>
             </w:r>
             <w:r>
               <w:rPr>
@@ -1395,7 +1408,7 @@
                 <w:noProof/>
                 <w:webHidden/>
               </w:rPr>
-              <w:t>10</w:t>
+              <w:t>0</w:t>
             </w:r>
             <w:r>
               <w:rPr>
@@ -1428,12 +1441,11 @@
       <w:pPr>
         <w:pStyle w:val="Titolo1"/>
       </w:pPr>
-      <w:bookmarkStart w:id="1" w:name="_Toc532389603"/>
+      <w:bookmarkStart w:id="1" w:name="_Toc534958526"/>
       <w:r>
         <w:rPr>
           <w:lang w:val="it-IT"/>
         </w:rPr>
-        <w:lastRenderedPageBreak/>
         <w:t>Scope</w:t>
       </w:r>
       <w:bookmarkEnd w:id="1"/>
@@ -1489,9 +1501,8 @@
       <w:pPr>
         <w:pStyle w:val="Titolo1"/>
       </w:pPr>
-      <w:bookmarkStart w:id="2" w:name="_Toc532389604"/>
-      <w:r>
-        <w:lastRenderedPageBreak/>
+      <w:bookmarkStart w:id="2" w:name="_Toc534958527"/>
+      <w:r>
         <w:t>System description</w:t>
       </w:r>
       <w:bookmarkEnd w:id="2"/>
@@ -1616,7 +1627,6 @@
           <w:lang w:val="en"/>
         </w:rPr>
       </w:pPr>
-      <w:proofErr w:type="spellStart"/>
       <w:r>
         <w:rPr>
           <w:rFonts w:ascii="Arial" w:hAnsi="Arial" w:cs="Arial"/>
@@ -1624,17 +1634,7 @@
           <w:szCs w:val="24"/>
           <w:lang w:val="en"/>
         </w:rPr>
-        <w:t>Grafana</w:t>
-      </w:r>
-      <w:proofErr w:type="spellEnd"/>
-      <w:r>
-        <w:rPr>
-          <w:rFonts w:ascii="Arial" w:hAnsi="Arial" w:cs="Arial"/>
-          <w:sz w:val="24"/>
-          <w:szCs w:val="24"/>
-          <w:lang w:val="en"/>
-        </w:rPr>
-        <w:t xml:space="preserve"> (version 5.2.4)</w:t>
+        <w:t>Grafana (version 5.2.4)</w:t>
       </w:r>
       <w:r>
         <w:rPr>
@@ -1762,7 +1762,6 @@
           <w:lang w:val="en"/>
         </w:rPr>
       </w:pPr>
-      <w:proofErr w:type="spellStart"/>
       <w:r>
         <w:rPr>
           <w:rFonts w:ascii="Arial" w:hAnsi="Arial" w:cs="Arial"/>
@@ -1770,9 +1769,8 @@
           <w:szCs w:val="24"/>
           <w:lang w:val="en"/>
         </w:rPr>
-        <w:t>FrontEnd</w:t>
-      </w:r>
-      <w:proofErr w:type="spellEnd"/>
+        <w:t xml:space="preserve">FrontEnd: </w:t>
+      </w:r>
       <w:r>
         <w:rPr>
           <w:rFonts w:ascii="Arial" w:hAnsi="Arial" w:cs="Arial"/>
@@ -1780,27 +1778,7 @@
           <w:szCs w:val="24"/>
           <w:lang w:val="en"/>
         </w:rPr>
-        <w:t xml:space="preserve">: </w:t>
-      </w:r>
-      <w:proofErr w:type="gramStart"/>
-      <w:r>
-        <w:rPr>
-          <w:rFonts w:ascii="Arial" w:hAnsi="Arial" w:cs="Arial"/>
-          <w:sz w:val="24"/>
-          <w:szCs w:val="24"/>
-          <w:lang w:val="en"/>
-        </w:rPr>
-        <w:t>it’s</w:t>
-      </w:r>
-      <w:proofErr w:type="gramEnd"/>
-      <w:r>
-        <w:rPr>
-          <w:rFonts w:ascii="Arial" w:hAnsi="Arial" w:cs="Arial"/>
-          <w:sz w:val="24"/>
-          <w:szCs w:val="24"/>
-          <w:lang w:val="en"/>
-        </w:rPr>
-        <w:t xml:space="preserve"> a custom java application to manage</w:t>
+        <w:t>it’s a custom java application to manage</w:t>
       </w:r>
       <w:r>
         <w:rPr>
@@ -1946,27 +1924,7 @@
           <w:szCs w:val="24"/>
           <w:lang w:val="en"/>
         </w:rPr>
-        <w:t xml:space="preserve"> application </w:t>
-      </w:r>
-      <w:proofErr w:type="gramStart"/>
-      <w:r>
-        <w:rPr>
-          <w:rFonts w:ascii="Arial" w:hAnsi="Arial" w:cs="Arial"/>
-          <w:sz w:val="24"/>
-          <w:szCs w:val="24"/>
-          <w:lang w:val="en"/>
-        </w:rPr>
-        <w:t>is based</w:t>
-      </w:r>
-      <w:proofErr w:type="gramEnd"/>
-      <w:r>
-        <w:rPr>
-          <w:rFonts w:ascii="Arial" w:hAnsi="Arial" w:cs="Arial"/>
-          <w:sz w:val="24"/>
-          <w:szCs w:val="24"/>
-          <w:lang w:val="en"/>
-        </w:rPr>
-        <w:t xml:space="preserve"> on (open) jdk1.8 and Wildfly14.1.0.Final</w:t>
+        <w:t xml:space="preserve"> application is based on (open) jdk1.8 and Wildfly14.1.0.Final</w:t>
       </w:r>
       <w:r>
         <w:rPr>
@@ -1985,15 +1943,16 @@
           <w:lang w:val="en-US"/>
         </w:rPr>
       </w:pPr>
-      <w:bookmarkStart w:id="3" w:name="_Toc532389605"/>
-      <w:r>
-        <w:rPr>
-          <w:lang w:val="en-US"/>
-        </w:rPr>
-        <w:lastRenderedPageBreak/>
+      <w:bookmarkStart w:id="3" w:name="_Ref534957128"/>
+      <w:bookmarkStart w:id="4" w:name="_Toc534958528"/>
+      <w:r>
+        <w:rPr>
+          <w:lang w:val="en-US"/>
+        </w:rPr>
         <w:t>Metrics</w:t>
       </w:r>
       <w:bookmarkEnd w:id="3"/>
+      <w:bookmarkEnd w:id="4"/>
       <w:r>
         <w:rPr>
           <w:lang w:val="en-US"/>
@@ -2056,25 +2015,23 @@
           <w:sz w:val="24"/>
           <w:lang w:val="en"/>
         </w:rPr>
-        <w:t xml:space="preserve"> Prometheus and viewed through </w:t>
-      </w:r>
-      <w:proofErr w:type="spellStart"/>
+        <w:t xml:space="preserve"> Prometheus and viewed through Grafana on </w:t>
+      </w:r>
       <w:r>
         <w:rPr>
           <w:rFonts w:ascii="Arial" w:hAnsi="Arial" w:cs="Arial"/>
           <w:sz w:val="24"/>
           <w:lang w:val="en"/>
         </w:rPr>
-        <w:t>Grafana</w:t>
-      </w:r>
-      <w:proofErr w:type="spellEnd"/>
+        <w:t xml:space="preserve">ad hoc  </w:t>
+      </w:r>
       <w:r>
         <w:rPr>
           <w:rFonts w:ascii="Arial" w:hAnsi="Arial" w:cs="Arial"/>
           <w:sz w:val="24"/>
           <w:lang w:val="en"/>
         </w:rPr>
-        <w:t xml:space="preserve"> on </w:t>
+        <w:t>Dashb</w:t>
       </w:r>
       <w:r>
         <w:rPr>
@@ -2082,7 +2039,7 @@
           <w:sz w:val="24"/>
           <w:lang w:val="en"/>
         </w:rPr>
-        <w:t xml:space="preserve">an ad hoc  </w:t>
+        <w:t>oard</w:t>
       </w:r>
       <w:r>
         <w:rPr>
@@ -2090,7 +2047,7 @@
           <w:sz w:val="24"/>
           <w:lang w:val="en"/>
         </w:rPr>
-        <w:t>Dashb</w:t>
+        <w:t>s</w:t>
       </w:r>
       <w:r>
         <w:rPr>
@@ -2098,7 +2055,7 @@
           <w:sz w:val="24"/>
           <w:lang w:val="en"/>
         </w:rPr>
-        <w:t>oard.</w:t>
+        <w:t>.</w:t>
       </w:r>
     </w:p>
     <w:p>
@@ -2116,25 +2073,7 @@
           <w:sz w:val="24"/>
           <w:lang w:val="en-US"/>
         </w:rPr>
-        <w:t xml:space="preserve">NOTE: Linux node exporter </w:t>
-      </w:r>
-      <w:proofErr w:type="gramStart"/>
-      <w:r>
-        <w:rPr>
-          <w:rFonts w:ascii="Arial" w:hAnsi="Arial" w:cs="Arial"/>
-          <w:sz w:val="24"/>
-          <w:lang w:val="en-US"/>
-        </w:rPr>
-        <w:t>must be installed</w:t>
-      </w:r>
-      <w:proofErr w:type="gramEnd"/>
-      <w:r>
-        <w:rPr>
-          <w:rFonts w:ascii="Arial" w:hAnsi="Arial" w:cs="Arial"/>
-          <w:sz w:val="24"/>
-          <w:lang w:val="en-US"/>
-        </w:rPr>
-        <w:t xml:space="preserve"> and running on each node that </w:t>
+        <w:t xml:space="preserve">NOTE: Linux node exporter must be installed and running on each node that </w:t>
       </w:r>
       <w:r>
         <w:rPr>
@@ -2233,8 +2172,6 @@
         </w:rPr>
         <w:t>:</w:t>
       </w:r>
-      <w:bookmarkStart w:id="4" w:name="_GoBack"/>
-      <w:bookmarkEnd w:id="4"/>
     </w:p>
     <w:p>
       <w:pPr>
@@ -2311,33 +2248,15 @@
           <w:sz w:val="24"/>
           <w:lang w:val="en"/>
         </w:rPr>
-        <w:t xml:space="preserve"> of the </w:t>
-      </w:r>
-      <w:proofErr w:type="spellStart"/>
+        <w:t xml:space="preserve"> of the node_</w:t>
+      </w:r>
       <w:r>
         <w:rPr>
           <w:rFonts w:ascii="Arial" w:hAnsi="Arial" w:cs="Arial"/>
           <w:sz w:val="24"/>
           <w:lang w:val="en"/>
         </w:rPr>
-        <w:t>node_</w:t>
-      </w:r>
-      <w:r>
-        <w:rPr>
-          <w:rFonts w:ascii="Arial" w:hAnsi="Arial" w:cs="Arial"/>
-          <w:sz w:val="24"/>
-          <w:lang w:val="en"/>
-        </w:rPr>
-        <w:t>exporter</w:t>
-      </w:r>
-      <w:proofErr w:type="spellEnd"/>
-      <w:r>
-        <w:rPr>
-          <w:rFonts w:ascii="Arial" w:hAnsi="Arial" w:cs="Arial"/>
-          <w:sz w:val="24"/>
-          <w:lang w:val="en"/>
-        </w:rPr>
-        <w:t xml:space="preserve"> process;</w:t>
+        <w:t>exporter process;</w:t>
       </w:r>
     </w:p>
     <w:p>
@@ -2353,23 +2272,13 @@
           <w:lang w:val="en"/>
         </w:rPr>
       </w:pPr>
-      <w:proofErr w:type="spellStart"/>
       <w:r>
         <w:rPr>
           <w:rFonts w:ascii="Arial" w:hAnsi="Arial" w:cs="Arial"/>
           <w:sz w:val="24"/>
           <w:lang w:val="en"/>
         </w:rPr>
-        <w:t>node_cpu</w:t>
-      </w:r>
-      <w:proofErr w:type="spellEnd"/>
-      <w:r>
-        <w:rPr>
-          <w:rFonts w:ascii="Arial" w:hAnsi="Arial" w:cs="Arial"/>
-          <w:sz w:val="24"/>
-          <w:lang w:val="en"/>
-        </w:rPr>
-        <w:t xml:space="preserve">_* </w:t>
+        <w:t xml:space="preserve">node_cpu_* </w:t>
       </w:r>
       <w:r>
         <w:rPr>
@@ -2425,23 +2334,13 @@
           <w:lang w:val="en"/>
         </w:rPr>
       </w:pPr>
-      <w:proofErr w:type="spellStart"/>
       <w:r>
         <w:rPr>
           <w:rFonts w:ascii="Arial" w:hAnsi="Arial" w:cs="Arial"/>
           <w:sz w:val="24"/>
           <w:lang w:val="en"/>
         </w:rPr>
-        <w:t>node_memory</w:t>
-      </w:r>
-      <w:proofErr w:type="spellEnd"/>
-      <w:r>
-        <w:rPr>
-          <w:rFonts w:ascii="Arial" w:hAnsi="Arial" w:cs="Arial"/>
-          <w:sz w:val="24"/>
-          <w:lang w:val="en"/>
-        </w:rPr>
-        <w:t xml:space="preserve">_*  -&gt; </w:t>
+        <w:t xml:space="preserve">node_memory_*  -&gt; </w:t>
       </w:r>
       <w:r>
         <w:rPr>
@@ -2481,23 +2380,13 @@
           <w:lang w:val="en"/>
         </w:rPr>
       </w:pPr>
-      <w:proofErr w:type="spellStart"/>
       <w:r>
         <w:rPr>
           <w:rFonts w:ascii="Arial" w:hAnsi="Arial" w:cs="Arial"/>
           <w:sz w:val="24"/>
           <w:lang w:val="en"/>
         </w:rPr>
-        <w:t>node_filesystem</w:t>
-      </w:r>
-      <w:proofErr w:type="spellEnd"/>
-      <w:r>
-        <w:rPr>
-          <w:rFonts w:ascii="Arial" w:hAnsi="Arial" w:cs="Arial"/>
-          <w:sz w:val="24"/>
-          <w:lang w:val="en"/>
-        </w:rPr>
-        <w:t>_</w:t>
+        <w:t>node_filesystem_</w:t>
       </w:r>
       <w:r>
         <w:rPr>
@@ -2553,23 +2442,13 @@
           <w:lang w:val="en"/>
         </w:rPr>
       </w:pPr>
-      <w:proofErr w:type="spellStart"/>
       <w:r>
         <w:rPr>
           <w:rFonts w:ascii="Arial" w:hAnsi="Arial" w:cs="Arial"/>
           <w:sz w:val="24"/>
           <w:lang w:val="en"/>
         </w:rPr>
-        <w:t>node_disk</w:t>
-      </w:r>
-      <w:proofErr w:type="spellEnd"/>
-      <w:r>
-        <w:rPr>
-          <w:rFonts w:ascii="Arial" w:hAnsi="Arial" w:cs="Arial"/>
-          <w:sz w:val="24"/>
-          <w:lang w:val="en"/>
-        </w:rPr>
-        <w:t xml:space="preserve">_* -&gt; </w:t>
+        <w:t xml:space="preserve">node_disk_* -&gt; </w:t>
       </w:r>
       <w:r>
         <w:rPr>
@@ -2601,23 +2480,13 @@
           <w:lang w:val="en"/>
         </w:rPr>
       </w:pPr>
-      <w:proofErr w:type="spellStart"/>
       <w:r>
         <w:rPr>
           <w:rFonts w:ascii="Arial" w:hAnsi="Arial" w:cs="Arial"/>
           <w:sz w:val="24"/>
           <w:lang w:val="en"/>
         </w:rPr>
-        <w:t>node_network</w:t>
-      </w:r>
-      <w:proofErr w:type="spellEnd"/>
-      <w:r>
-        <w:rPr>
-          <w:rFonts w:ascii="Arial" w:hAnsi="Arial" w:cs="Arial"/>
-          <w:sz w:val="24"/>
-          <w:lang w:val="en"/>
-        </w:rPr>
-        <w:t xml:space="preserve">_* -&gt; </w:t>
+        <w:t xml:space="preserve">node_network_* -&gt; </w:t>
       </w:r>
       <w:r>
         <w:rPr>
@@ -2698,12 +2567,11 @@
           <w:lang w:val="en-US"/>
         </w:rPr>
       </w:pPr>
-      <w:bookmarkStart w:id="5" w:name="_Toc532389606"/>
-      <w:r>
-        <w:rPr>
-          <w:lang w:val="en-US"/>
-        </w:rPr>
-        <w:lastRenderedPageBreak/>
+      <w:bookmarkStart w:id="5" w:name="_Toc534958529"/>
+      <w:r>
+        <w:rPr>
+          <w:lang w:val="en-US"/>
+        </w:rPr>
         <w:t>Front End</w:t>
       </w:r>
       <w:bookmarkEnd w:id="5"/>
@@ -2724,65 +2592,25 @@
           <w:szCs w:val="24"/>
           <w:lang w:val="en-US"/>
         </w:rPr>
-        <w:t xml:space="preserve">On the monitoring system, by the </w:t>
-      </w:r>
-      <w:proofErr w:type="spellStart"/>
-      <w:r>
-        <w:rPr>
-          <w:rFonts w:ascii="Arial" w:hAnsi="Arial" w:cs="Arial"/>
-          <w:sz w:val="24"/>
-          <w:szCs w:val="24"/>
-          <w:lang w:val="en-US"/>
-        </w:rPr>
-        <w:t>FrontEnd</w:t>
-      </w:r>
-      <w:proofErr w:type="spellEnd"/>
-      <w:r>
-        <w:rPr>
-          <w:rFonts w:ascii="Arial" w:hAnsi="Arial" w:cs="Arial"/>
-          <w:sz w:val="24"/>
-          <w:szCs w:val="24"/>
-          <w:lang w:val="en-US"/>
-        </w:rPr>
-        <w:t>, the monitored nodes/se</w:t>
-      </w:r>
-      <w:r>
-        <w:rPr>
-          <w:rFonts w:ascii="Arial" w:hAnsi="Arial" w:cs="Arial"/>
-          <w:sz w:val="24"/>
-          <w:szCs w:val="24"/>
-          <w:lang w:val="en-US"/>
-        </w:rPr>
-        <w:t xml:space="preserve">rvices have to </w:t>
-      </w:r>
-      <w:proofErr w:type="gramStart"/>
-      <w:r>
-        <w:rPr>
-          <w:rFonts w:ascii="Arial" w:hAnsi="Arial" w:cs="Arial"/>
-          <w:sz w:val="24"/>
-          <w:szCs w:val="24"/>
-          <w:lang w:val="en-US"/>
-        </w:rPr>
-        <w:t xml:space="preserve">be </w:t>
-      </w:r>
-      <w:r>
-        <w:rPr>
-          <w:rFonts w:ascii="Arial" w:hAnsi="Arial" w:cs="Arial"/>
-          <w:sz w:val="24"/>
-          <w:szCs w:val="24"/>
-          <w:lang w:val="en-US"/>
-        </w:rPr>
-        <w:t>configured</w:t>
-      </w:r>
-      <w:proofErr w:type="gramEnd"/>
-      <w:r>
-        <w:rPr>
-          <w:rFonts w:ascii="Arial" w:hAnsi="Arial" w:cs="Arial"/>
-          <w:sz w:val="24"/>
-          <w:szCs w:val="24"/>
-          <w:lang w:val="en-US"/>
-        </w:rPr>
-        <w:t xml:space="preserve"> in order to get the measurements using the API Rest or Web GUI.</w:t>
+        <w:t>On the monitoring system, by the FrontEnd, the monitored nodes/se</w:t>
+      </w:r>
+      <w:r>
+        <w:rPr>
+          <w:rFonts w:ascii="Arial" w:hAnsi="Arial" w:cs="Arial"/>
+          <w:sz w:val="24"/>
+          <w:szCs w:val="24"/>
+          <w:lang w:val="en-US"/>
+        </w:rPr>
+        <w:t xml:space="preserve">rvices have to be </w:t>
+      </w:r>
+      <w:r>
+        <w:rPr>
+          <w:rFonts w:ascii="Arial" w:hAnsi="Arial" w:cs="Arial"/>
+          <w:sz w:val="24"/>
+          <w:szCs w:val="24"/>
+          <w:lang w:val="en-US"/>
+        </w:rPr>
+        <w:t>configured in order to get the measurements using the API Rest or Web GUI.</w:t>
       </w:r>
     </w:p>
     <w:p>
@@ -2801,19 +2629,8 @@
           <w:szCs w:val="24"/>
           <w:lang w:val="en-US"/>
         </w:rPr>
-        <w:t xml:space="preserve">To do this, on the </w:t>
-      </w:r>
-      <w:proofErr w:type="spellStart"/>
-      <w:r>
-        <w:rPr>
-          <w:rFonts w:ascii="Arial" w:hAnsi="Arial" w:cs="Arial"/>
-          <w:sz w:val="24"/>
-          <w:szCs w:val="24"/>
-          <w:lang w:val="en-US"/>
-        </w:rPr>
-        <w:t>FrontEnd</w:t>
-      </w:r>
-      <w:proofErr w:type="spellEnd"/>
+        <w:t>To do this, on the FrontEnd</w:t>
+      </w:r>
       <w:r>
         <w:rPr>
           <w:rFonts w:ascii="Arial" w:hAnsi="Arial" w:cs="Arial"/>
@@ -2940,6 +2757,228 @@
         </w:rPr>
         <w:t xml:space="preserve"> the configured nodes and the NODE metric</w:t>
       </w:r>
+      <w:r>
+        <w:rPr>
+          <w:rFonts w:ascii="Arial" w:hAnsi="Arial" w:cs="Arial"/>
+          <w:sz w:val="24"/>
+          <w:szCs w:val="24"/>
+          <w:lang w:val="en-US"/>
+        </w:rPr>
+        <w:t>.</w:t>
+      </w:r>
+    </w:p>
+    <w:p>
+      <w:pPr>
+        <w:rPr>
+          <w:rFonts w:ascii="Arial" w:hAnsi="Arial" w:cs="Arial"/>
+          <w:sz w:val="24"/>
+          <w:szCs w:val="24"/>
+          <w:lang w:val="en"/>
+        </w:rPr>
+      </w:pPr>
+    </w:p>
+    <w:p>
+      <w:pPr>
+        <w:rPr>
+          <w:rFonts w:ascii="Arial" w:hAnsi="Arial" w:cs="Arial"/>
+          <w:sz w:val="24"/>
+          <w:szCs w:val="24"/>
+          <w:lang w:val="en"/>
+        </w:rPr>
+      </w:pPr>
+      <w:r>
+        <w:rPr>
+          <w:rFonts w:ascii="Arial" w:hAnsi="Arial" w:cs="Arial"/>
+          <w:sz w:val="24"/>
+          <w:szCs w:val="24"/>
+          <w:lang w:val="en"/>
+        </w:rPr>
+        <w:t>By default, the metric  “NODE” is already present and it is not removable</w:t>
+      </w:r>
+    </w:p>
+    <w:p>
+      <w:pPr>
+        <w:rPr>
+          <w:rFonts w:ascii="Arial" w:hAnsi="Arial" w:cs="Arial"/>
+          <w:sz w:val="24"/>
+          <w:szCs w:val="24"/>
+          <w:lang w:val="en"/>
+        </w:rPr>
+      </w:pPr>
+      <w:bookmarkStart w:id="6" w:name="_GoBack"/>
+      <w:bookmarkEnd w:id="6"/>
+    </w:p>
+    <w:p>
+      <w:pPr>
+        <w:rPr>
+          <w:rFonts w:ascii="Arial" w:hAnsi="Arial" w:cs="Arial"/>
+          <w:sz w:val="24"/>
+          <w:szCs w:val="24"/>
+          <w:lang w:val="en"/>
+        </w:rPr>
+      </w:pPr>
+      <w:r>
+        <w:rPr>
+          <w:rFonts w:ascii="Arial" w:hAnsi="Arial" w:cs="Arial"/>
+          <w:sz w:val="24"/>
+          <w:szCs w:val="24"/>
+          <w:lang w:val="en"/>
+        </w:rPr>
+        <w:t xml:space="preserve">Moreover a service “Monitoring” is already present:  it is not updatable and it not not removable.  </w:t>
+      </w:r>
+    </w:p>
+    <w:p>
+      <w:pPr>
+        <w:rPr>
+          <w:rFonts w:ascii="Arial" w:hAnsi="Arial" w:cs="Arial"/>
+          <w:sz w:val="24"/>
+          <w:szCs w:val="24"/>
+          <w:lang w:val="en"/>
+        </w:rPr>
+      </w:pPr>
+      <w:r>
+        <w:rPr>
+          <w:rFonts w:ascii="Arial" w:hAnsi="Arial" w:cs="Arial"/>
+          <w:sz w:val="24"/>
+          <w:szCs w:val="24"/>
+          <w:lang w:val="en"/>
+        </w:rPr>
+        <w:t xml:space="preserve">This service is associated to the metric “NODE” and to the node </w:t>
+      </w:r>
+      <w:r>
+        <w:rPr>
+          <w:rFonts w:ascii="Arial" w:hAnsi="Arial" w:cs="Arial"/>
+          <w:sz w:val="24"/>
+          <w:szCs w:val="24"/>
+          <w:lang w:val="en"/>
+        </w:rPr>
+        <w:t>“</w:t>
+      </w:r>
+      <w:r>
+        <w:rPr>
+          <w:rFonts w:ascii="Arial" w:hAnsi="Arial" w:cs="Arial"/>
+          <w:sz w:val="24"/>
+          <w:szCs w:val="24"/>
+          <w:lang w:val="en"/>
+        </w:rPr>
+        <w:t>Monitoring</w:t>
+      </w:r>
+      <w:r>
+        <w:rPr>
+          <w:rFonts w:ascii="Arial" w:hAnsi="Arial" w:cs="Arial"/>
+          <w:sz w:val="24"/>
+          <w:szCs w:val="24"/>
+          <w:lang w:val="en"/>
+        </w:rPr>
+        <w:t>”</w:t>
+      </w:r>
+      <w:r>
+        <w:rPr>
+          <w:rFonts w:ascii="Arial" w:hAnsi="Arial" w:cs="Arial"/>
+          <w:sz w:val="24"/>
+          <w:szCs w:val="24"/>
+          <w:lang w:val="en"/>
+        </w:rPr>
+        <w:t xml:space="preserve"> in order to </w:t>
+      </w:r>
+      <w:r>
+        <w:rPr>
+          <w:rFonts w:ascii="Arial" w:hAnsi="Arial" w:cs="Arial"/>
+          <w:sz w:val="24"/>
+          <w:szCs w:val="24"/>
+          <w:lang w:val="en"/>
+        </w:rPr>
+        <w:t>display</w:t>
+      </w:r>
+      <w:r>
+        <w:rPr>
+          <w:rFonts w:ascii="Arial" w:hAnsi="Arial" w:cs="Arial"/>
+          <w:sz w:val="24"/>
+          <w:szCs w:val="24"/>
+          <w:lang w:val="en"/>
+        </w:rPr>
+        <w:t xml:space="preserve"> on </w:t>
+      </w:r>
+      <w:r>
+        <w:rPr>
+          <w:rFonts w:ascii="Arial" w:hAnsi="Arial" w:cs="Arial"/>
+          <w:sz w:val="24"/>
+          <w:szCs w:val="24"/>
+          <w:lang w:val="en"/>
+        </w:rPr>
+        <w:t xml:space="preserve">the </w:t>
+      </w:r>
+      <w:r>
+        <w:rPr>
+          <w:rFonts w:ascii="Arial" w:hAnsi="Arial" w:cs="Arial"/>
+          <w:sz w:val="24"/>
+          <w:szCs w:val="24"/>
+          <w:lang w:val="en"/>
+        </w:rPr>
+        <w:t xml:space="preserve">dashboards the time series related to the metrics described in chapter </w:t>
+      </w:r>
+      <w:r>
+        <w:rPr>
+          <w:rFonts w:ascii="Arial" w:hAnsi="Arial" w:cs="Arial"/>
+          <w:sz w:val="24"/>
+          <w:szCs w:val="24"/>
+          <w:lang w:val="en"/>
+        </w:rPr>
+        <w:fldChar w:fldCharType="begin"/>
+      </w:r>
+      <w:r>
+        <w:rPr>
+          <w:rFonts w:ascii="Arial" w:hAnsi="Arial" w:cs="Arial"/>
+          <w:sz w:val="24"/>
+          <w:szCs w:val="24"/>
+          <w:lang w:val="en"/>
+        </w:rPr>
+        <w:instrText xml:space="preserve"> REF _Ref534957128 \r \h </w:instrText>
+      </w:r>
+      <w:r>
+        <w:rPr>
+          <w:rFonts w:ascii="Arial" w:hAnsi="Arial" w:cs="Arial"/>
+          <w:sz w:val="24"/>
+          <w:szCs w:val="24"/>
+          <w:lang w:val="en"/>
+        </w:rPr>
+      </w:r>
+      <w:r>
+        <w:rPr>
+          <w:rFonts w:ascii="Arial" w:hAnsi="Arial" w:cs="Arial"/>
+          <w:sz w:val="24"/>
+          <w:szCs w:val="24"/>
+          <w:lang w:val="en"/>
+        </w:rPr>
+        <w:fldChar w:fldCharType="separate"/>
+      </w:r>
+      <w:r>
+        <w:rPr>
+          <w:rFonts w:ascii="Arial" w:hAnsi="Arial" w:cs="Arial"/>
+          <w:sz w:val="24"/>
+          <w:szCs w:val="24"/>
+          <w:lang w:val="en"/>
+        </w:rPr>
+        <w:t>3</w:t>
+      </w:r>
+      <w:r>
+        <w:rPr>
+          <w:rFonts w:ascii="Arial" w:hAnsi="Arial" w:cs="Arial"/>
+          <w:sz w:val="24"/>
+          <w:szCs w:val="24"/>
+          <w:lang w:val="en"/>
+        </w:rPr>
+        <w:fldChar w:fldCharType="end"/>
+      </w:r>
+      <w:r>
+        <w:rPr>
+          <w:rFonts w:ascii="Arial" w:hAnsi="Arial" w:cs="Arial"/>
+          <w:sz w:val="24"/>
+          <w:szCs w:val="24"/>
+          <w:lang w:val="en"/>
+        </w:rPr>
+        <w:t xml:space="preserve"> for the 5G Monitoring System itself.</w:t>
+      </w:r>
     </w:p>
     <w:bookmarkEnd w:id="0"/>
     <w:p>
@@ -2958,23 +2997,14 @@
           <w:lang w:val="en-US"/>
         </w:rPr>
       </w:pPr>
-      <w:bookmarkStart w:id="6" w:name="_Toc532389607"/>
-      <w:r>
-        <w:rPr>
-          <w:lang w:val="en-US"/>
-        </w:rPr>
-        <w:lastRenderedPageBreak/>
-        <w:t xml:space="preserve">Web </w:t>
-      </w:r>
-      <w:proofErr w:type="spellStart"/>
-      <w:r>
-        <w:rPr>
-          <w:lang w:val="en-US"/>
-        </w:rPr>
-        <w:t>Gui</w:t>
-      </w:r>
-      <w:bookmarkEnd w:id="6"/>
-      <w:proofErr w:type="spellEnd"/>
+      <w:bookmarkStart w:id="7" w:name="_Toc534958530"/>
+      <w:r>
+        <w:rPr>
+          <w:lang w:val="en-US"/>
+        </w:rPr>
+        <w:t>Web Gui</w:t>
+      </w:r>
+      <w:bookmarkEnd w:id="7"/>
     </w:p>
     <w:p>
       <w:pPr>
@@ -2990,25 +3020,7 @@
           <w:sz w:val="24"/>
           <w:lang w:val="en-US"/>
         </w:rPr>
-        <w:t xml:space="preserve">About the Web GUI in the </w:t>
-      </w:r>
-      <w:proofErr w:type="gramStart"/>
-      <w:r>
-        <w:rPr>
-          <w:rFonts w:ascii="Arial" w:hAnsi="Arial" w:cs="Arial"/>
-          <w:sz w:val="24"/>
-          <w:lang w:val="en-US"/>
-        </w:rPr>
-        <w:t>following</w:t>
-      </w:r>
-      <w:proofErr w:type="gramEnd"/>
-      <w:r>
-        <w:rPr>
-          <w:rFonts w:ascii="Arial" w:hAnsi="Arial" w:cs="Arial"/>
-          <w:sz w:val="24"/>
-          <w:lang w:val="en-US"/>
-        </w:rPr>
-        <w:t xml:space="preserve"> a short manual is provided.</w:t>
+        <w:t>About the Web GUI in the following a short manual is provided.</w:t>
       </w:r>
     </w:p>
     <w:p>
@@ -3066,43 +3078,7 @@
           <w:sz w:val="24"/>
           <w:lang w:val="en-US"/>
         </w:rPr>
-        <w:t>8888 (default) or the one configured ad hoc if it is different from default</w:t>
-      </w:r>
-      <w:proofErr w:type="gramStart"/>
-      <w:r>
-        <w:rPr>
-          <w:rFonts w:ascii="Arial" w:hAnsi="Arial" w:cs="Arial"/>
-          <w:sz w:val="24"/>
-          <w:lang w:val="en-US"/>
-        </w:rPr>
-        <w:t>;  in</w:t>
-      </w:r>
-      <w:proofErr w:type="gramEnd"/>
-      <w:r>
-        <w:rPr>
-          <w:rFonts w:ascii="Arial" w:hAnsi="Arial" w:cs="Arial"/>
-          <w:sz w:val="24"/>
-          <w:lang w:val="en-US"/>
-        </w:rPr>
-        <w:t xml:space="preserve"> the follows this port is defined &lt;</w:t>
-      </w:r>
-      <w:proofErr w:type="spellStart"/>
-      <w:r>
-        <w:rPr>
-          <w:rFonts w:ascii="Arial" w:hAnsi="Arial" w:cs="Arial"/>
-          <w:sz w:val="24"/>
-          <w:lang w:val="en-US"/>
-        </w:rPr>
-        <w:t>FEPort</w:t>
-      </w:r>
-      <w:proofErr w:type="spellEnd"/>
-      <w:r>
-        <w:rPr>
-          <w:rFonts w:ascii="Arial" w:hAnsi="Arial" w:cs="Arial"/>
-          <w:sz w:val="24"/>
-          <w:lang w:val="en-US"/>
-        </w:rPr>
-        <w:t>&gt;</w:t>
+        <w:t>8888 (default) or the one configured ad hoc if it is different from default;  in the follows this port is defined &lt;FEPort&gt;</w:t>
       </w:r>
     </w:p>
     <w:p>
@@ -3130,14 +3106,26 @@
         <w:pStyle w:val="Titolo2"/>
         <w:ind w:left="426"/>
       </w:pPr>
-      <w:bookmarkStart w:id="7" w:name="_Toc532389608"/>
+      <w:bookmarkStart w:id="8" w:name="_Toc534958531"/>
       <w:r>
         <w:t xml:space="preserve">Add a </w:t>
       </w:r>
       <w:r>
+        <w:rPr>
+          <w:lang w:val="en-US"/>
+        </w:rPr>
+        <w:t xml:space="preserve">new </w:t>
+      </w:r>
+      <w:r>
         <w:t>metric</w:t>
       </w:r>
-      <w:bookmarkEnd w:id="7"/>
+      <w:bookmarkEnd w:id="8"/>
+      <w:r>
+        <w:rPr>
+          <w:lang w:val="en-US"/>
+        </w:rPr>
+        <w:t xml:space="preserve"> </w:t>
+      </w:r>
     </w:p>
     <w:p>
       <w:pPr>
@@ -3157,26 +3145,34 @@
           <w:szCs w:val="24"/>
           <w:lang w:val="en-US"/>
         </w:rPr>
-        <w:t>To Add the “met</w:t>
-      </w:r>
-      <w:r>
-        <w:rPr>
-          <w:rFonts w:ascii="Arial" w:hAnsi="Arial" w:cs="Arial"/>
-          <w:sz w:val="24"/>
-          <w:szCs w:val="24"/>
-          <w:lang w:val="en-US"/>
-        </w:rPr>
-        <w:t>ric” related to the Node Family</w:t>
-      </w:r>
-      <w:proofErr w:type="gramStart"/>
-      <w:r>
-        <w:rPr>
-          <w:rFonts w:ascii="Arial" w:hAnsi="Arial" w:cs="Arial"/>
-          <w:sz w:val="24"/>
-          <w:szCs w:val="24"/>
-          <w:lang w:val="en-US"/>
-        </w:rPr>
-        <w:t xml:space="preserve">, </w:t>
+        <w:t xml:space="preserve">To Add a new </w:t>
+      </w:r>
+      <w:r>
+        <w:rPr>
+          <w:rFonts w:ascii="Arial" w:hAnsi="Arial" w:cs="Arial"/>
+          <w:sz w:val="24"/>
+          <w:szCs w:val="24"/>
+          <w:lang w:val="en-US"/>
+        </w:rPr>
+        <w:t>“met</w:t>
+      </w:r>
+      <w:r>
+        <w:rPr>
+          <w:rFonts w:ascii="Arial" w:hAnsi="Arial" w:cs="Arial"/>
+          <w:sz w:val="24"/>
+          <w:szCs w:val="24"/>
+          <w:lang w:val="en-US"/>
+        </w:rPr>
+        <w:t xml:space="preserve">ric” related to a new metric </w:t>
+      </w:r>
+      <w:r>
+        <w:rPr>
+          <w:rFonts w:ascii="Arial" w:hAnsi="Arial" w:cs="Arial"/>
+          <w:sz w:val="24"/>
+          <w:szCs w:val="24"/>
+          <w:lang w:val="en-US"/>
+        </w:rPr>
+        <w:t xml:space="preserve">Family, </w:t>
       </w:r>
       <w:r>
         <w:rPr>
@@ -3194,17 +3190,7 @@
           <w:szCs w:val="24"/>
           <w:lang w:val="en-US"/>
         </w:rPr>
-        <w:t>set</w:t>
-      </w:r>
-      <w:proofErr w:type="gramEnd"/>
-      <w:r>
-        <w:rPr>
-          <w:rFonts w:ascii="Arial" w:hAnsi="Arial" w:cs="Arial"/>
-          <w:sz w:val="24"/>
-          <w:szCs w:val="24"/>
-          <w:lang w:val="en-US"/>
-        </w:rPr>
-        <w:t xml:space="preserve"> </w:t>
+        <w:t xml:space="preserve">set </w:t>
       </w:r>
       <w:r>
         <w:rPr>
@@ -3224,7 +3210,7 @@
           <w:szCs w:val="24"/>
           <w:lang w:val="en-US"/>
         </w:rPr>
-        <w:t>=NODE</w:t>
+        <w:t>=</w:t>
       </w:r>
       <w:r>
         <w:rPr>
@@ -3234,7 +3220,7 @@
           <w:szCs w:val="24"/>
           <w:lang w:val="en-US"/>
         </w:rPr>
-        <w:t xml:space="preserve">  (see figure below)</w:t>
+        <w:t xml:space="preserve">&lt;choose a value&gt; </w:t>
       </w:r>
       <w:r>
         <w:rPr>
@@ -3326,23 +3312,28 @@
     </w:p>
     <w:p>
       <w:pPr>
-        <w:jc w:val="center"/>
-        <w:rPr>
-          <w:rFonts w:cs="Arial"/>
-          <w:lang w:val="en-US"/>
-        </w:rPr>
-      </w:pPr>
-      <w:r>
-        <w:rPr>
-          <w:rFonts w:cs="Arial"/>
+        <w:spacing w:line="360" w:lineRule="auto"/>
+        <w:ind w:left="720"/>
+        <w:rPr>
+          <w:rFonts w:ascii="Arial" w:hAnsi="Arial" w:cs="Arial"/>
+          <w:sz w:val="24"/>
+          <w:szCs w:val="24"/>
+          <w:lang w:val="en-US"/>
+        </w:rPr>
+      </w:pPr>
+      <w:r>
+        <w:rPr>
+          <w:rFonts w:ascii="Arial" w:hAnsi="Arial" w:cs="Arial"/>
           <w:noProof/>
+          <w:sz w:val="24"/>
+          <w:szCs w:val="24"/>
           <w:lang w:eastAsia="it-IT"/>
         </w:rPr>
         <w:drawing>
-          <wp:inline distT="0" distB="0" distL="0" distR="0" wp14:anchorId="33564779" wp14:editId="21F3CEC1">
-            <wp:extent cx="5504323" cy="2828611"/>
-            <wp:effectExtent l="0" t="0" r="1270" b="0"/>
-            <wp:docPr id="9" name="Immagine 9"/>
+          <wp:inline distT="0" distB="0" distL="0" distR="0" wp14:anchorId="6BE8CC1B" wp14:editId="590A26EB">
+            <wp:extent cx="5410955" cy="2791215"/>
+            <wp:effectExtent l="0" t="0" r="0" b="9525"/>
+            <wp:docPr id="4" name="Immagine 4"/>
             <wp:cNvGraphicFramePr>
               <a:graphicFrameLocks xmlns:a="http://schemas.openxmlformats.org/drawingml/2006/main" noChangeAspect="1"/>
             </wp:cNvGraphicFramePr>
@@ -3350,7 +3341,7 @@
               <a:graphicData uri="http://schemas.openxmlformats.org/drawingml/2006/picture">
                 <pic:pic xmlns:pic="http://schemas.openxmlformats.org/drawingml/2006/picture">
                   <pic:nvPicPr>
-                    <pic:cNvPr id="9" name="CatturaCreateMetric.PNG"/>
+                    <pic:cNvPr id="4" name="CreateMetric.PNG"/>
                     <pic:cNvPicPr/>
                   </pic:nvPicPr>
                   <pic:blipFill>
@@ -3368,7 +3359,7 @@
                   <pic:spPr>
                     <a:xfrm>
                       <a:off x="0" y="0"/>
-                      <a:ext cx="5510963" cy="2832023"/>
+                      <a:ext cx="5410955" cy="2791215"/>
                     </a:xfrm>
                     <a:prstGeom prst="rect">
                       <a:avLst/>
@@ -3383,6 +3374,15 @@
     </w:p>
     <w:p>
       <w:pPr>
+        <w:jc w:val="center"/>
+        <w:rPr>
+          <w:rFonts w:cs="Arial"/>
+          <w:lang w:val="en-US"/>
+        </w:rPr>
+      </w:pPr>
+    </w:p>
+    <w:p>
+      <w:pPr>
         <w:ind w:left="709"/>
         <w:jc w:val="both"/>
         <w:rPr>
@@ -3399,27 +3399,7 @@
           <w:szCs w:val="24"/>
           <w:lang w:val="en-US"/>
         </w:rPr>
-        <w:t xml:space="preserve">Every new added metric </w:t>
-      </w:r>
-      <w:proofErr w:type="gramStart"/>
-      <w:r>
-        <w:rPr>
-          <w:rFonts w:ascii="Arial" w:hAnsi="Arial" w:cs="Arial"/>
-          <w:sz w:val="24"/>
-          <w:szCs w:val="24"/>
-          <w:lang w:val="en-US"/>
-        </w:rPr>
-        <w:t>will be displayed</w:t>
-      </w:r>
-      <w:proofErr w:type="gramEnd"/>
-      <w:r>
-        <w:rPr>
-          <w:rFonts w:ascii="Arial" w:hAnsi="Arial" w:cs="Arial"/>
-          <w:sz w:val="24"/>
-          <w:szCs w:val="24"/>
-          <w:lang w:val="en-US"/>
-        </w:rPr>
-        <w:t xml:space="preserve"> in the metric list, that is: Metrics.</w:t>
+        <w:t>Every new added metric will be displayed in the metric list, that is: Metrics.</w:t>
       </w:r>
     </w:p>
     <w:p>
@@ -3506,7 +3486,7 @@
     </w:p>
     <w:p>
       <w:pPr>
-        <w:jc w:val="center"/>
+        <w:ind w:firstLine="708"/>
         <w:rPr>
           <w:rFonts w:cs="Arial"/>
           <w:lang w:val="en-US"/>
@@ -3518,12 +3498,11 @@
           <w:noProof/>
           <w:lang w:eastAsia="it-IT"/>
         </w:rPr>
-        <w:lastRenderedPageBreak/>
         <w:drawing>
-          <wp:inline distT="0" distB="0" distL="0" distR="0" wp14:anchorId="324B806C" wp14:editId="560679AF">
-            <wp:extent cx="6120130" cy="1485265"/>
-            <wp:effectExtent l="0" t="0" r="0" b="635"/>
-            <wp:docPr id="10" name="Immagine 10"/>
+          <wp:inline distT="0" distB="0" distL="0" distR="0" wp14:anchorId="2E8EC8EE" wp14:editId="36BF22A3">
+            <wp:extent cx="6120130" cy="1488440"/>
+            <wp:effectExtent l="0" t="0" r="0" b="0"/>
+            <wp:docPr id="5" name="Immagine 5"/>
             <wp:cNvGraphicFramePr>
               <a:graphicFrameLocks xmlns:a="http://schemas.openxmlformats.org/drawingml/2006/main" noChangeAspect="1"/>
             </wp:cNvGraphicFramePr>
@@ -3531,7 +3510,7 @@
               <a:graphicData uri="http://schemas.openxmlformats.org/drawingml/2006/picture">
                 <pic:pic xmlns:pic="http://schemas.openxmlformats.org/drawingml/2006/picture">
                   <pic:nvPicPr>
-                    <pic:cNvPr id="10" name="CatturaListMetrics.PNG"/>
+                    <pic:cNvPr id="5" name="MetricList.PNG"/>
                     <pic:cNvPicPr/>
                   </pic:nvPicPr>
                   <pic:blipFill>
@@ -3549,7 +3528,7 @@
                   <pic:spPr>
                     <a:xfrm>
                       <a:off x="0" y="0"/>
-                      <a:ext cx="6120130" cy="1485265"/>
+                      <a:ext cx="6120130" cy="1488440"/>
                     </a:xfrm>
                     <a:prstGeom prst="rect">
                       <a:avLst/>
@@ -3564,10 +3543,54 @@
     </w:p>
     <w:p>
       <w:pPr>
+        <w:rPr>
+          <w:rFonts w:cs="Arial"/>
+          <w:lang w:val="en-US"/>
+        </w:rPr>
+      </w:pPr>
+      <w:r>
+        <w:rPr>
+          <w:rFonts w:cs="Arial"/>
+          <w:lang w:val="en-US"/>
+        </w:rPr>
+        <w:tab/>
+      </w:r>
+      <w:r>
+        <w:rPr>
+          <w:rFonts w:ascii="Arial" w:hAnsi="Arial" w:cs="Arial"/>
+          <w:b/>
+          <w:i/>
+          <w:sz w:val="24"/>
+          <w:szCs w:val="24"/>
+          <w:lang w:val="en-US"/>
+        </w:rPr>
+        <w:t>Attention:</w:t>
+      </w:r>
+      <w:r>
+        <w:rPr>
+          <w:rFonts w:ascii="Arial" w:hAnsi="Arial" w:cs="Arial"/>
+          <w:sz w:val="24"/>
+          <w:szCs w:val="24"/>
+          <w:lang w:val="en-US"/>
+        </w:rPr>
+        <w:t xml:space="preserve">   the metric “NODE” should be already present;  it is not removable.</w:t>
+      </w:r>
+    </w:p>
+    <w:p>
+      <w:pPr>
+        <w:jc w:val="center"/>
+        <w:rPr>
+          <w:rFonts w:cs="Arial"/>
+          <w:lang w:val="en-US"/>
+        </w:rPr>
+      </w:pPr>
+    </w:p>
+    <w:p>
+      <w:pPr>
         <w:pStyle w:val="Titolo2"/>
         <w:ind w:left="426"/>
       </w:pPr>
-      <w:bookmarkStart w:id="8" w:name="_Toc532389609"/>
+      <w:bookmarkStart w:id="9" w:name="_Toc534958532"/>
       <w:r>
         <w:t xml:space="preserve">Add </w:t>
       </w:r>
@@ -3577,7 +3600,7 @@
         </w:rPr>
         <w:t>nodes to be monitored</w:t>
       </w:r>
-      <w:bookmarkEnd w:id="8"/>
+      <w:bookmarkEnd w:id="9"/>
     </w:p>
     <w:p>
       <w:pPr>
@@ -3597,27 +3620,7 @@
           <w:szCs w:val="24"/>
           <w:lang w:val="en-US"/>
         </w:rPr>
-        <w:t xml:space="preserve">To add nodes to </w:t>
-      </w:r>
-      <w:proofErr w:type="gramStart"/>
-      <w:r>
-        <w:rPr>
-          <w:rFonts w:ascii="Arial" w:hAnsi="Arial" w:cs="Arial"/>
-          <w:sz w:val="24"/>
-          <w:szCs w:val="24"/>
-          <w:lang w:val="en-US"/>
-        </w:rPr>
-        <w:t>be monitored</w:t>
-      </w:r>
-      <w:proofErr w:type="gramEnd"/>
-      <w:r>
-        <w:rPr>
-          <w:rFonts w:ascii="Arial" w:hAnsi="Arial" w:cs="Arial"/>
-          <w:sz w:val="24"/>
-          <w:szCs w:val="24"/>
-          <w:lang w:val="en-US"/>
-        </w:rPr>
-        <w:t xml:space="preserve"> by the monitoring system:</w:t>
+        <w:t>To add nodes to be monitored by the monitoring system:</w:t>
       </w:r>
     </w:p>
     <w:p>
@@ -3718,16 +3721,7 @@
     </w:p>
     <w:p>
       <w:pPr>
-        <w:jc w:val="center"/>
-        <w:rPr>
-          <w:rFonts w:cs="Arial"/>
-          <w:lang w:val="en-US"/>
-        </w:rPr>
-      </w:pPr>
-    </w:p>
-    <w:p>
-      <w:pPr>
-        <w:jc w:val="center"/>
+        <w:ind w:firstLine="708"/>
         <w:rPr>
           <w:rFonts w:cs="Arial"/>
           <w:lang w:val="en-US"/>
@@ -3740,10 +3734,10 @@
           <w:lang w:eastAsia="it-IT"/>
         </w:rPr>
         <w:drawing>
-          <wp:inline distT="0" distB="0" distL="0" distR="0" wp14:anchorId="453747CD" wp14:editId="4209C2C3">
-            <wp:extent cx="5496692" cy="3410426"/>
+          <wp:inline distT="0" distB="0" distL="0" distR="0" wp14:anchorId="4C2F96D9" wp14:editId="31CFFE6A">
+            <wp:extent cx="5420481" cy="3391373"/>
             <wp:effectExtent l="0" t="0" r="8890" b="0"/>
-            <wp:docPr id="11" name="Immagine 11"/>
+            <wp:docPr id="7" name="Immagine 7"/>
             <wp:cNvGraphicFramePr>
               <a:graphicFrameLocks xmlns:a="http://schemas.openxmlformats.org/drawingml/2006/main" noChangeAspect="1"/>
             </wp:cNvGraphicFramePr>
@@ -3751,7 +3745,7 @@
               <a:graphicData uri="http://schemas.openxmlformats.org/drawingml/2006/picture">
                 <pic:pic xmlns:pic="http://schemas.openxmlformats.org/drawingml/2006/picture">
                   <pic:nvPicPr>
-                    <pic:cNvPr id="11" name="CatturaCreateNode.PNG"/>
+                    <pic:cNvPr id="7" name="CreateNode.PNG"/>
                     <pic:cNvPicPr/>
                   </pic:nvPicPr>
                   <pic:blipFill>
@@ -3769,7 +3763,7 @@
                   <pic:spPr>
                     <a:xfrm>
                       <a:off x="0" y="0"/>
-                      <a:ext cx="5496692" cy="3410426"/>
+                      <a:ext cx="5420481" cy="3391373"/>
                     </a:xfrm>
                     <a:prstGeom prst="rect">
                       <a:avLst/>
@@ -3784,6 +3778,15 @@
     </w:p>
     <w:p>
       <w:pPr>
+        <w:jc w:val="center"/>
+        <w:rPr>
+          <w:rFonts w:cs="Arial"/>
+          <w:lang w:val="en-US"/>
+        </w:rPr>
+      </w:pPr>
+    </w:p>
+    <w:p>
+      <w:pPr>
         <w:ind w:left="709"/>
         <w:jc w:val="both"/>
         <w:rPr>
@@ -3809,27 +3812,7 @@
           <w:szCs w:val="24"/>
           <w:lang w:val="en-US"/>
         </w:rPr>
-        <w:t xml:space="preserve"> </w:t>
-      </w:r>
-      <w:proofErr w:type="gramStart"/>
-      <w:r>
-        <w:rPr>
-          <w:rFonts w:ascii="Arial" w:hAnsi="Arial" w:cs="Arial"/>
-          <w:sz w:val="24"/>
-          <w:szCs w:val="24"/>
-          <w:lang w:val="en-US"/>
-        </w:rPr>
-        <w:t>will be displayed</w:t>
-      </w:r>
-      <w:proofErr w:type="gramEnd"/>
-      <w:r>
-        <w:rPr>
-          <w:rFonts w:ascii="Arial" w:hAnsi="Arial" w:cs="Arial"/>
-          <w:sz w:val="24"/>
-          <w:szCs w:val="24"/>
-          <w:lang w:val="en-US"/>
-        </w:rPr>
-        <w:t xml:space="preserve"> </w:t>
+        <w:t xml:space="preserve"> will be displayed </w:t>
       </w:r>
       <w:r>
         <w:rPr>
@@ -3930,7 +3913,88 @@
           <w:szCs w:val="24"/>
           <w:lang w:val="en-US"/>
         </w:rPr>
-        <w:t>Get a detailed visualization</w:t>
+        <w:t xml:space="preserve">Display the dashboard </w:t>
+      </w:r>
+      <w:r>
+        <w:rPr>
+          <w:rFonts w:ascii="Arial" w:hAnsi="Arial" w:cs="Arial"/>
+          <w:sz w:val="24"/>
+          <w:szCs w:val="24"/>
+          <w:lang w:val="en-US"/>
+        </w:rPr>
+        <w:t>related</w:t>
+      </w:r>
+      <w:r>
+        <w:rPr>
+          <w:rFonts w:ascii="Arial" w:hAnsi="Arial" w:cs="Arial"/>
+          <w:sz w:val="24"/>
+          <w:szCs w:val="24"/>
+          <w:lang w:val="en-US"/>
+        </w:rPr>
+        <w:t xml:space="preserve"> to the </w:t>
+      </w:r>
+      <w:r>
+        <w:rPr>
+          <w:rFonts w:ascii="Arial" w:hAnsi="Arial" w:cs="Arial"/>
+          <w:sz w:val="24"/>
+          <w:szCs w:val="24"/>
+          <w:lang w:val="en-US"/>
+        </w:rPr>
+        <w:t xml:space="preserve">time series for “metric” NODE </w:t>
+      </w:r>
+      <w:r>
+        <w:rPr>
+          <w:rFonts w:ascii="Arial" w:hAnsi="Arial" w:cs="Arial"/>
+          <w:sz w:val="24"/>
+          <w:szCs w:val="24"/>
+          <w:lang w:val="en-US"/>
+        </w:rPr>
+        <w:t xml:space="preserve">on </w:t>
+      </w:r>
+      <w:r>
+        <w:rPr>
+          <w:rFonts w:ascii="Arial" w:hAnsi="Arial" w:cs="Arial"/>
+          <w:sz w:val="24"/>
+          <w:szCs w:val="24"/>
+          <w:lang w:val="en-US"/>
+        </w:rPr>
+        <w:t xml:space="preserve">the </w:t>
+      </w:r>
+      <w:r>
+        <w:rPr>
+          <w:rFonts w:ascii="Arial" w:hAnsi="Arial" w:cs="Arial"/>
+          <w:sz w:val="24"/>
+          <w:szCs w:val="24"/>
+          <w:lang w:val="en-US"/>
+        </w:rPr>
+        <w:t>node</w:t>
+      </w:r>
+      <w:r>
+        <w:rPr>
+          <w:rFonts w:ascii="Arial" w:hAnsi="Arial" w:cs="Arial"/>
+          <w:sz w:val="24"/>
+          <w:szCs w:val="24"/>
+          <w:lang w:val="en-US"/>
+        </w:rPr>
+        <w:t xml:space="preserve"> itself</w:t>
+      </w:r>
+      <w:r>
+        <w:rPr>
+          <w:rFonts w:ascii="Arial" w:hAnsi="Arial" w:cs="Arial"/>
+          <w:sz w:val="24"/>
+          <w:szCs w:val="24"/>
+          <w:lang w:val="en-US"/>
+        </w:rPr>
+        <w:t xml:space="preserve">, </w:t>
+      </w:r>
+      <w:r>
+        <w:rPr>
+          <w:rFonts w:ascii="Arial" w:hAnsi="Arial" w:cs="Arial"/>
+          <w:sz w:val="24"/>
+          <w:szCs w:val="24"/>
+          <w:lang w:val="en-US"/>
+        </w:rPr>
+        <w:t>only if the node is associated to a service.</w:t>
       </w:r>
     </w:p>
     <w:p>
@@ -3956,41 +4020,75 @@
           <w:szCs w:val="24"/>
           <w:lang w:val="en-US"/>
         </w:rPr>
-        <w:t>Remove the node itself</w:t>
+        <w:t>Get a detailed visualization</w:t>
       </w:r>
     </w:p>
     <w:p>
       <w:pPr>
-        <w:ind w:left="720"/>
-        <w:jc w:val="center"/>
-        <w:rPr>
-          <w:rFonts w:ascii="Arial" w:hAnsi="Arial" w:cs="Arial"/>
-          <w:sz w:val="24"/>
-          <w:szCs w:val="24"/>
-          <w:lang w:val="en-US"/>
-        </w:rPr>
-      </w:pPr>
+        <w:pStyle w:val="Paragrafoelenco"/>
+        <w:numPr>
+          <w:ilvl w:val="0"/>
+          <w:numId w:val="25"/>
+        </w:numPr>
+        <w:spacing w:line="360" w:lineRule="auto"/>
+        <w:ind w:firstLine="272"/>
+        <w:rPr>
+          <w:rFonts w:ascii="Arial" w:hAnsi="Arial" w:cs="Arial"/>
+          <w:sz w:val="24"/>
+          <w:szCs w:val="24"/>
+          <w:lang w:val="en-US"/>
+        </w:rPr>
+      </w:pPr>
+      <w:r>
+        <w:rPr>
+          <w:rFonts w:ascii="Arial" w:hAnsi="Arial" w:cs="Arial"/>
+          <w:sz w:val="24"/>
+          <w:szCs w:val="24"/>
+          <w:lang w:val="en-US"/>
+        </w:rPr>
+        <w:t>Remove the node itself</w:t>
+      </w:r>
     </w:p>
     <w:p>
       <w:pPr>
-        <w:jc w:val="center"/>
         <w:rPr>
           <w:rFonts w:cs="Arial"/>
           <w:lang w:val="en-US"/>
         </w:rPr>
       </w:pPr>
+    </w:p>
+    <w:p>
+      <w:pPr>
+        <w:rPr>
+          <w:rFonts w:cs="Arial"/>
+          <w:lang w:val="en-US"/>
+        </w:rPr>
+      </w:pPr>
+      <w:r>
+        <w:rPr>
+          <w:rFonts w:cs="Arial"/>
+          <w:lang w:val="en-US"/>
+        </w:rPr>
+        <w:t xml:space="preserve">      </w:t>
+      </w:r>
+      <w:r>
+        <w:rPr>
+          <w:rFonts w:cs="Arial"/>
+          <w:lang w:val="en-US"/>
+        </w:rPr>
+        <w:tab/>
+      </w:r>
       <w:r>
         <w:rPr>
           <w:rFonts w:cs="Arial"/>
           <w:noProof/>
           <w:lang w:eastAsia="it-IT"/>
         </w:rPr>
-        <w:lastRenderedPageBreak/>
         <w:drawing>
-          <wp:inline distT="0" distB="0" distL="0" distR="0" wp14:anchorId="368A78E1" wp14:editId="4CE5339C">
-            <wp:extent cx="6120130" cy="1878330"/>
-            <wp:effectExtent l="0" t="0" r="0" b="7620"/>
-            <wp:docPr id="12" name="Immagine 12"/>
+          <wp:inline distT="0" distB="0" distL="0" distR="0" wp14:anchorId="2F0134B1" wp14:editId="14A2148B">
+            <wp:extent cx="6120130" cy="2067560"/>
+            <wp:effectExtent l="0" t="0" r="0" b="8890"/>
+            <wp:docPr id="8" name="Immagine 8"/>
             <wp:cNvGraphicFramePr>
               <a:graphicFrameLocks xmlns:a="http://schemas.openxmlformats.org/drawingml/2006/main" noChangeAspect="1"/>
             </wp:cNvGraphicFramePr>
@@ -3998,7 +4096,7 @@
               <a:graphicData uri="http://schemas.openxmlformats.org/drawingml/2006/picture">
                 <pic:pic xmlns:pic="http://schemas.openxmlformats.org/drawingml/2006/picture">
                   <pic:nvPicPr>
-                    <pic:cNvPr id="12" name="CatturaListNodes.PNG"/>
+                    <pic:cNvPr id="8" name="NodeList.PNG"/>
                     <pic:cNvPicPr/>
                   </pic:nvPicPr>
                   <pic:blipFill>
@@ -4016,7 +4114,7 @@
                   <pic:spPr>
                     <a:xfrm>
                       <a:off x="0" y="0"/>
-                      <a:ext cx="6120130" cy="1878330"/>
+                      <a:ext cx="6120130" cy="2067560"/>
                     </a:xfrm>
                     <a:prstGeom prst="rect">
                       <a:avLst/>
@@ -4031,13 +4129,89 @@
     </w:p>
     <w:p>
       <w:pPr>
+        <w:ind w:firstLine="708"/>
+        <w:rPr>
+          <w:rFonts w:ascii="Arial" w:hAnsi="Arial" w:cs="Arial"/>
+          <w:sz w:val="24"/>
+          <w:szCs w:val="24"/>
+          <w:lang w:val="en-US"/>
+        </w:rPr>
+      </w:pPr>
+      <w:r>
+        <w:rPr>
+          <w:rFonts w:ascii="Arial" w:hAnsi="Arial" w:cs="Arial"/>
+          <w:b/>
+          <w:i/>
+          <w:sz w:val="24"/>
+          <w:szCs w:val="24"/>
+          <w:lang w:val="en-US"/>
+        </w:rPr>
+        <w:t>Attention:</w:t>
+      </w:r>
+      <w:r>
+        <w:rPr>
+          <w:rFonts w:ascii="Arial" w:hAnsi="Arial" w:cs="Arial"/>
+          <w:sz w:val="24"/>
+          <w:szCs w:val="24"/>
+          <w:lang w:val="en-US"/>
+        </w:rPr>
+        <w:t xml:space="preserve">   the node</w:t>
+      </w:r>
+      <w:r>
+        <w:rPr>
+          <w:rFonts w:ascii="Arial" w:hAnsi="Arial" w:cs="Arial"/>
+          <w:sz w:val="24"/>
+          <w:szCs w:val="24"/>
+          <w:lang w:val="en-US"/>
+        </w:rPr>
+        <w:t xml:space="preserve"> “</w:t>
+      </w:r>
+      <w:r>
+        <w:rPr>
+          <w:rFonts w:ascii="Arial" w:hAnsi="Arial" w:cs="Arial"/>
+          <w:sz w:val="24"/>
+          <w:szCs w:val="24"/>
+          <w:lang w:val="en-US"/>
+        </w:rPr>
+        <w:t>Monitoring</w:t>
+      </w:r>
+      <w:r>
+        <w:rPr>
+          <w:rFonts w:ascii="Arial" w:hAnsi="Arial" w:cs="Arial"/>
+          <w:sz w:val="24"/>
+          <w:szCs w:val="24"/>
+          <w:lang w:val="en-US"/>
+        </w:rPr>
+        <w:t>” should be already present;  it is not removable</w:t>
+      </w:r>
+      <w:r>
+        <w:rPr>
+          <w:rFonts w:ascii="Arial" w:hAnsi="Arial" w:cs="Arial"/>
+          <w:sz w:val="24"/>
+          <w:szCs w:val="24"/>
+          <w:lang w:val="en-US"/>
+        </w:rPr>
+        <w:t>.</w:t>
+      </w:r>
+    </w:p>
+    <w:p>
+      <w:pPr>
+        <w:ind w:firstLine="426"/>
+        <w:rPr>
+          <w:rFonts w:cs="Arial"/>
+          <w:lang w:val="en-US"/>
+        </w:rPr>
+      </w:pPr>
+    </w:p>
+    <w:p>
+      <w:pPr>
         <w:pStyle w:val="Titolo2"/>
         <w:ind w:left="426"/>
         <w:rPr>
           <w:lang w:val="it-IT"/>
         </w:rPr>
       </w:pPr>
-      <w:bookmarkStart w:id="9" w:name="_Toc532389610"/>
+      <w:bookmarkStart w:id="10" w:name="_Toc534958533"/>
       <w:r>
         <w:t xml:space="preserve">Add </w:t>
       </w:r>
@@ -4047,7 +4221,7 @@
         </w:rPr>
         <w:t>a service</w:t>
       </w:r>
-      <w:bookmarkEnd w:id="9"/>
+      <w:bookmarkEnd w:id="10"/>
     </w:p>
     <w:p>
       <w:pPr>
@@ -4301,7 +4475,7 @@
     </w:p>
     <w:p>
       <w:pPr>
-        <w:jc w:val="center"/>
+        <w:ind w:firstLine="708"/>
         <w:rPr>
           <w:rFonts w:ascii="Arial" w:hAnsi="Arial" w:cs="Arial"/>
           <w:sz w:val="24"/>
@@ -4318,10 +4492,10 @@
           <w:lang w:eastAsia="it-IT"/>
         </w:rPr>
         <w:drawing>
-          <wp:inline distT="0" distB="0" distL="0" distR="0" wp14:anchorId="7615C187" wp14:editId="11F80CF4">
-            <wp:extent cx="6120130" cy="2472055"/>
+          <wp:inline distT="0" distB="0" distL="0" distR="0" wp14:anchorId="2CB602C5" wp14:editId="5311EEA1">
+            <wp:extent cx="6120130" cy="2491105"/>
             <wp:effectExtent l="0" t="0" r="0" b="4445"/>
-            <wp:docPr id="13" name="Immagine 13"/>
+            <wp:docPr id="17" name="Immagine 17"/>
             <wp:cNvGraphicFramePr>
               <a:graphicFrameLocks xmlns:a="http://schemas.openxmlformats.org/drawingml/2006/main" noChangeAspect="1"/>
             </wp:cNvGraphicFramePr>
@@ -4329,7 +4503,7 @@
               <a:graphicData uri="http://schemas.openxmlformats.org/drawingml/2006/picture">
                 <pic:pic xmlns:pic="http://schemas.openxmlformats.org/drawingml/2006/picture">
                   <pic:nvPicPr>
-                    <pic:cNvPr id="13" name="CatturaCreateService.PNG"/>
+                    <pic:cNvPr id="17" name="CreateService.PNG"/>
                     <pic:cNvPicPr/>
                   </pic:nvPicPr>
                   <pic:blipFill>
@@ -4347,7 +4521,7 @@
                   <pic:spPr>
                     <a:xfrm>
                       <a:off x="0" y="0"/>
-                      <a:ext cx="6120130" cy="2472055"/>
+                      <a:ext cx="6120130" cy="2491105"/>
                     </a:xfrm>
                     <a:prstGeom prst="rect">
                       <a:avLst/>
@@ -4387,27 +4561,7 @@
           <w:szCs w:val="24"/>
           <w:lang w:val="en-US"/>
         </w:rPr>
-        <w:t xml:space="preserve"> </w:t>
-      </w:r>
-      <w:proofErr w:type="gramStart"/>
-      <w:r>
-        <w:rPr>
-          <w:rFonts w:ascii="Arial" w:hAnsi="Arial" w:cs="Arial"/>
-          <w:sz w:val="24"/>
-          <w:szCs w:val="24"/>
-          <w:lang w:val="en-US"/>
-        </w:rPr>
-        <w:t>will be displayed</w:t>
-      </w:r>
-      <w:proofErr w:type="gramEnd"/>
-      <w:r>
-        <w:rPr>
-          <w:rFonts w:ascii="Arial" w:hAnsi="Arial" w:cs="Arial"/>
-          <w:sz w:val="24"/>
-          <w:szCs w:val="24"/>
-          <w:lang w:val="en-US"/>
-        </w:rPr>
-        <w:t xml:space="preserve"> </w:t>
+        <w:t xml:space="preserve"> will be displayed </w:t>
       </w:r>
       <w:r>
         <w:rPr>
@@ -4508,7 +4662,52 @@
           <w:szCs w:val="24"/>
           <w:lang w:val="en-US"/>
         </w:rPr>
-        <w:t>Get a detailed visualization</w:t>
+        <w:t xml:space="preserve">Display the dashboard related to the </w:t>
+      </w:r>
+      <w:r>
+        <w:rPr>
+          <w:rFonts w:ascii="Arial" w:hAnsi="Arial" w:cs="Arial"/>
+          <w:sz w:val="24"/>
+          <w:szCs w:val="24"/>
+          <w:lang w:val="en-US"/>
+        </w:rPr>
+        <w:t xml:space="preserve">summary’s </w:t>
+      </w:r>
+      <w:r>
+        <w:rPr>
+          <w:rFonts w:ascii="Arial" w:hAnsi="Arial" w:cs="Arial"/>
+          <w:sz w:val="24"/>
+          <w:szCs w:val="24"/>
+          <w:lang w:val="en-US"/>
+        </w:rPr>
+        <w:t xml:space="preserve">time series </w:t>
+      </w:r>
+      <w:r>
+        <w:rPr>
+          <w:rFonts w:ascii="Arial" w:hAnsi="Arial" w:cs="Arial"/>
+          <w:sz w:val="24"/>
+          <w:szCs w:val="24"/>
+          <w:lang w:val="en-US"/>
+        </w:rPr>
+        <w:t>for the</w:t>
+      </w:r>
+      <w:r>
+        <w:rPr>
+          <w:rFonts w:ascii="Arial" w:hAnsi="Arial" w:cs="Arial"/>
+          <w:sz w:val="24"/>
+          <w:szCs w:val="24"/>
+          <w:lang w:val="en-US"/>
+        </w:rPr>
+        <w:t xml:space="preserve"> “metric” NODE  </w:t>
+      </w:r>
+      <w:r>
+        <w:rPr>
+          <w:rFonts w:ascii="Arial" w:hAnsi="Arial" w:cs="Arial"/>
+          <w:sz w:val="24"/>
+          <w:szCs w:val="24"/>
+          <w:lang w:val="en-US"/>
+        </w:rPr>
+        <w:t>on the service itself.</w:t>
       </w:r>
     </w:p>
     <w:p>
@@ -4534,7 +4733,7 @@
           <w:szCs w:val="24"/>
           <w:lang w:val="en-US"/>
         </w:rPr>
-        <w:t>Clear the service data</w:t>
+        <w:t>Get a detailed visualization</w:t>
       </w:r>
     </w:p>
     <w:p>
@@ -4560,48 +4759,16 @@
           <w:szCs w:val="24"/>
           <w:lang w:val="en-US"/>
         </w:rPr>
-        <w:t>Remove the service itself</w:t>
-      </w:r>
-    </w:p>
-    <w:p>
-      <w:pPr>
-        <w:ind w:left="709"/>
-        <w:jc w:val="both"/>
-        <w:rPr>
-          <w:rFonts w:ascii="Arial" w:hAnsi="Arial" w:cs="Arial"/>
-          <w:sz w:val="24"/>
-          <w:szCs w:val="24"/>
-          <w:lang w:val="en-US"/>
-        </w:rPr>
-      </w:pPr>
-      <w:r>
-        <w:rPr>
-          <w:rFonts w:ascii="Arial" w:hAnsi="Arial" w:cs="Arial"/>
-          <w:sz w:val="24"/>
-          <w:szCs w:val="24"/>
-          <w:lang w:val="en-US"/>
-        </w:rPr>
-        <w:t xml:space="preserve">For a </w:t>
-      </w:r>
-      <w:proofErr w:type="gramStart"/>
-      <w:r>
-        <w:rPr>
-          <w:rFonts w:ascii="Arial" w:hAnsi="Arial" w:cs="Arial"/>
-          <w:sz w:val="24"/>
-          <w:szCs w:val="24"/>
-          <w:lang w:val="en-US"/>
-        </w:rPr>
-        <w:t>service</w:t>
-      </w:r>
-      <w:proofErr w:type="gramEnd"/>
-      <w:r>
-        <w:rPr>
-          <w:rFonts w:ascii="Arial" w:hAnsi="Arial" w:cs="Arial"/>
-          <w:sz w:val="24"/>
-          <w:szCs w:val="24"/>
-          <w:lang w:val="en-US"/>
-        </w:rPr>
-        <w:t xml:space="preserve"> the following items can be modified:</w:t>
+        <w:t>Modify</w:t>
+      </w:r>
+      <w:r>
+        <w:rPr>
+          <w:rFonts w:ascii="Arial" w:hAnsi="Arial" w:cs="Arial"/>
+          <w:sz w:val="24"/>
+          <w:szCs w:val="24"/>
+          <w:lang w:val="en-US"/>
+        </w:rPr>
+        <w:t xml:space="preserve"> the service data</w:t>
       </w:r>
     </w:p>
     <w:p>
@@ -4627,109 +4794,13 @@
           <w:szCs w:val="24"/>
           <w:lang w:val="en-US"/>
         </w:rPr>
-        <w:lastRenderedPageBreak/>
-        <w:t>Description</w:t>
+        <w:t>Remove the service itself</w:t>
       </w:r>
     </w:p>
     <w:p>
       <w:pPr>
-        <w:pStyle w:val="Paragrafoelenco"/>
-        <w:numPr>
-          <w:ilvl w:val="0"/>
-          <w:numId w:val="25"/>
-        </w:numPr>
-        <w:spacing w:line="360" w:lineRule="auto"/>
-        <w:ind w:left="1134" w:hanging="141"/>
-        <w:rPr>
-          <w:rFonts w:ascii="Arial" w:hAnsi="Arial" w:cs="Arial"/>
-          <w:sz w:val="24"/>
-          <w:szCs w:val="24"/>
-          <w:lang w:val="en-US"/>
-        </w:rPr>
-      </w:pPr>
-      <w:r>
-        <w:rPr>
-          <w:rFonts w:ascii="Arial" w:hAnsi="Arial" w:cs="Arial"/>
-          <w:sz w:val="24"/>
-          <w:szCs w:val="24"/>
-          <w:lang w:val="en-US"/>
-        </w:rPr>
-        <w:t>Interval</w:t>
-      </w:r>
-    </w:p>
-    <w:p>
-      <w:pPr>
-        <w:pStyle w:val="Paragrafoelenco"/>
-        <w:numPr>
-          <w:ilvl w:val="0"/>
-          <w:numId w:val="25"/>
-        </w:numPr>
-        <w:spacing w:line="360" w:lineRule="auto"/>
-        <w:ind w:left="1134" w:hanging="141"/>
-        <w:rPr>
-          <w:rFonts w:ascii="Arial" w:hAnsi="Arial" w:cs="Arial"/>
-          <w:sz w:val="24"/>
-          <w:szCs w:val="24"/>
-          <w:lang w:val="en-US"/>
-        </w:rPr>
-      </w:pPr>
-      <w:r>
-        <w:rPr>
-          <w:rFonts w:ascii="Arial" w:hAnsi="Arial" w:cs="Arial"/>
-          <w:sz w:val="24"/>
-          <w:szCs w:val="24"/>
-          <w:lang w:val="en-US"/>
-        </w:rPr>
-        <w:t>N</w:t>
-      </w:r>
-      <w:r>
-        <w:rPr>
-          <w:rFonts w:ascii="Arial" w:hAnsi="Arial" w:cs="Arial"/>
-          <w:sz w:val="24"/>
-          <w:szCs w:val="24"/>
-          <w:lang w:val="en-US"/>
-        </w:rPr>
-        <w:t xml:space="preserve">odes </w:t>
-      </w:r>
-    </w:p>
-    <w:p>
-      <w:pPr>
-        <w:pStyle w:val="Paragrafoelenco"/>
-        <w:numPr>
-          <w:ilvl w:val="0"/>
-          <w:numId w:val="25"/>
-        </w:numPr>
-        <w:spacing w:line="360" w:lineRule="auto"/>
-        <w:ind w:left="1134" w:hanging="141"/>
-        <w:rPr>
-          <w:rFonts w:ascii="Arial" w:hAnsi="Arial" w:cs="Arial"/>
-          <w:sz w:val="24"/>
-          <w:szCs w:val="24"/>
-          <w:lang w:val="en-US"/>
-        </w:rPr>
-      </w:pPr>
-      <w:r>
-        <w:rPr>
-          <w:rFonts w:ascii="Arial" w:hAnsi="Arial" w:cs="Arial"/>
-          <w:sz w:val="24"/>
-          <w:szCs w:val="24"/>
-          <w:lang w:val="en-US"/>
-        </w:rPr>
-        <w:t>M</w:t>
-      </w:r>
-      <w:r>
-        <w:rPr>
-          <w:rFonts w:ascii="Arial" w:hAnsi="Arial" w:cs="Arial"/>
-          <w:sz w:val="24"/>
-          <w:szCs w:val="24"/>
-          <w:lang w:val="en-US"/>
-        </w:rPr>
-        <w:t xml:space="preserve">etrics </w:t>
-      </w:r>
-    </w:p>
-    <w:p>
-      <w:pPr>
-        <w:jc w:val="center"/>
+        <w:ind w:left="709"/>
+        <w:jc w:val="both"/>
         <w:rPr>
           <w:rFonts w:ascii="Arial" w:hAnsi="Arial" w:cs="Arial"/>
           <w:sz w:val="24"/>
@@ -4746,10 +4817,10 @@
           <w:lang w:eastAsia="it-IT"/>
         </w:rPr>
         <w:drawing>
-          <wp:inline distT="0" distB="0" distL="0" distR="0" wp14:anchorId="55D0C76B" wp14:editId="4489718D">
-            <wp:extent cx="6120130" cy="1487805"/>
+          <wp:inline distT="0" distB="0" distL="0" distR="0" wp14:anchorId="63DDFA81" wp14:editId="55E018FA">
+            <wp:extent cx="6120130" cy="1679575"/>
             <wp:effectExtent l="0" t="0" r="0" b="0"/>
-            <wp:docPr id="14" name="Immagine 14"/>
+            <wp:docPr id="19" name="Immagine 19"/>
             <wp:cNvGraphicFramePr>
               <a:graphicFrameLocks xmlns:a="http://schemas.openxmlformats.org/drawingml/2006/main" noChangeAspect="1"/>
             </wp:cNvGraphicFramePr>
@@ -4757,7 +4828,7 @@
               <a:graphicData uri="http://schemas.openxmlformats.org/drawingml/2006/picture">
                 <pic:pic xmlns:pic="http://schemas.openxmlformats.org/drawingml/2006/picture">
                   <pic:nvPicPr>
-                    <pic:cNvPr id="14" name="CatturaListServices.PNG"/>
+                    <pic:cNvPr id="19" name="ServiceList.PNG"/>
                     <pic:cNvPicPr/>
                   </pic:nvPicPr>
                   <pic:blipFill>
@@ -4775,7 +4846,7 @@
                   <pic:spPr>
                     <a:xfrm>
                       <a:off x="0" y="0"/>
-                      <a:ext cx="6120130" cy="1487805"/>
+                      <a:ext cx="6120130" cy="1679575"/>
                     </a:xfrm>
                     <a:prstGeom prst="rect">
                       <a:avLst/>
@@ -4790,85 +4861,295 @@
     </w:p>
     <w:p>
       <w:pPr>
-        <w:jc w:val="center"/>
-        <w:rPr>
-          <w:rFonts w:ascii="Arial" w:hAnsi="Arial" w:cs="Arial"/>
-          <w:sz w:val="24"/>
-          <w:szCs w:val="24"/>
-          <w:lang w:val="en-US"/>
-        </w:rPr>
-      </w:pPr>
+        <w:ind w:firstLine="708"/>
+        <w:rPr>
+          <w:rFonts w:ascii="Arial" w:hAnsi="Arial" w:cs="Arial"/>
+          <w:sz w:val="24"/>
+          <w:szCs w:val="24"/>
+          <w:lang w:val="en-US"/>
+        </w:rPr>
+      </w:pPr>
+      <w:r>
+        <w:rPr>
+          <w:rFonts w:ascii="Arial" w:hAnsi="Arial" w:cs="Arial"/>
+          <w:b/>
+          <w:i/>
+          <w:sz w:val="24"/>
+          <w:szCs w:val="24"/>
+          <w:lang w:val="en-US"/>
+        </w:rPr>
+        <w:t>Attention:</w:t>
+      </w:r>
+      <w:r>
+        <w:rPr>
+          <w:rFonts w:ascii="Arial" w:hAnsi="Arial" w:cs="Arial"/>
+          <w:sz w:val="24"/>
+          <w:szCs w:val="24"/>
+          <w:lang w:val="en-US"/>
+        </w:rPr>
+        <w:t xml:space="preserve">   the service</w:t>
+      </w:r>
+      <w:r>
+        <w:rPr>
+          <w:rFonts w:ascii="Arial" w:hAnsi="Arial" w:cs="Arial"/>
+          <w:sz w:val="24"/>
+          <w:szCs w:val="24"/>
+          <w:lang w:val="en-US"/>
+        </w:rPr>
+        <w:t xml:space="preserve"> “Monitoring” should be already present;  it is not </w:t>
+      </w:r>
+      <w:r>
+        <w:rPr>
+          <w:rFonts w:ascii="Arial" w:hAnsi="Arial" w:cs="Arial"/>
+          <w:sz w:val="24"/>
+          <w:szCs w:val="24"/>
+          <w:lang w:val="en-US"/>
+        </w:rPr>
+        <w:t xml:space="preserve">modifiable and it is not </w:t>
+      </w:r>
+      <w:r>
+        <w:rPr>
+          <w:rFonts w:ascii="Arial" w:hAnsi="Arial" w:cs="Arial"/>
+          <w:sz w:val="24"/>
+          <w:szCs w:val="24"/>
+          <w:lang w:val="en-US"/>
+        </w:rPr>
+        <w:t>removable</w:t>
+      </w:r>
+      <w:r>
+        <w:rPr>
+          <w:rFonts w:ascii="Arial" w:hAnsi="Arial" w:cs="Arial"/>
+          <w:sz w:val="24"/>
+          <w:szCs w:val="24"/>
+          <w:lang w:val="en-US"/>
+        </w:rPr>
+        <w:t>.</w:t>
+      </w:r>
     </w:p>
     <w:p>
       <w:pPr>
-        <w:pStyle w:val="Titolo1"/>
-        <w:rPr>
-          <w:lang w:val="en-US"/>
-        </w:rPr>
-      </w:pPr>
-      <w:bookmarkStart w:id="10" w:name="_Toc532389611"/>
-      <w:r>
-        <w:rPr>
-          <w:lang w:val="en-US"/>
-        </w:rPr>
-        <w:lastRenderedPageBreak/>
-        <w:t>API REST</w:t>
-      </w:r>
-      <w:bookmarkEnd w:id="10"/>
+        <w:ind w:firstLine="708"/>
+        <w:rPr>
+          <w:rFonts w:ascii="Arial" w:hAnsi="Arial" w:cs="Arial"/>
+          <w:sz w:val="24"/>
+          <w:szCs w:val="24"/>
+          <w:lang w:val="en-US"/>
+        </w:rPr>
+      </w:pPr>
     </w:p>
     <w:p>
       <w:pPr>
+        <w:ind w:left="709"/>
         <w:jc w:val="both"/>
         <w:rPr>
           <w:rFonts w:ascii="Arial" w:hAnsi="Arial" w:cs="Arial"/>
           <w:sz w:val="24"/>
-          <w:lang w:val="en-US"/>
-        </w:rPr>
-      </w:pPr>
-      <w:r>
-        <w:rPr>
-          <w:rFonts w:ascii="Arial" w:hAnsi="Arial" w:cs="Arial"/>
-          <w:sz w:val="24"/>
-          <w:lang w:val="en-US"/>
-        </w:rPr>
-        <w:t xml:space="preserve">In addition to the </w:t>
-      </w:r>
-      <w:proofErr w:type="gramStart"/>
-      <w:r>
-        <w:rPr>
-          <w:rFonts w:ascii="Arial" w:hAnsi="Arial" w:cs="Arial"/>
-          <w:sz w:val="24"/>
-          <w:lang w:val="en-US"/>
-        </w:rPr>
-        <w:t>GUI</w:t>
-      </w:r>
-      <w:proofErr w:type="gramEnd"/>
-      <w:r>
-        <w:rPr>
-          <w:rFonts w:ascii="Arial" w:hAnsi="Arial" w:cs="Arial"/>
-          <w:sz w:val="24"/>
-          <w:lang w:val="en-US"/>
-        </w:rPr>
-        <w:t xml:space="preserve"> it is possible to insert / modify / remove the data of the </w:t>
-      </w:r>
-      <w:r>
-        <w:rPr>
-          <w:rFonts w:ascii="Arial" w:hAnsi="Arial" w:cs="Arial"/>
-          <w:sz w:val="24"/>
-          <w:lang w:val="en-US"/>
-        </w:rPr>
-        <w:t xml:space="preserve">monitoring </w:t>
-      </w:r>
-      <w:proofErr w:type="spellStart"/>
-      <w:r>
-        <w:rPr>
-          <w:rFonts w:ascii="Arial" w:hAnsi="Arial" w:cs="Arial"/>
-          <w:sz w:val="24"/>
-          <w:lang w:val="en-US"/>
-        </w:rPr>
-        <w:t>FrontEnd</w:t>
-      </w:r>
-      <w:proofErr w:type="spellEnd"/>
+          <w:szCs w:val="24"/>
+          <w:lang w:val="en-US"/>
+        </w:rPr>
+      </w:pPr>
+      <w:r>
+        <w:rPr>
+          <w:rFonts w:ascii="Arial" w:hAnsi="Arial" w:cs="Arial"/>
+          <w:sz w:val="24"/>
+          <w:szCs w:val="24"/>
+          <w:lang w:val="en-US"/>
+        </w:rPr>
+        <w:t>F</w:t>
+      </w:r>
+      <w:r>
+        <w:rPr>
+          <w:rFonts w:ascii="Arial" w:hAnsi="Arial" w:cs="Arial"/>
+          <w:sz w:val="24"/>
+          <w:szCs w:val="24"/>
+          <w:lang w:val="en-US"/>
+        </w:rPr>
+        <w:t>or a service the following data</w:t>
+      </w:r>
+      <w:r>
+        <w:rPr>
+          <w:rFonts w:ascii="Arial" w:hAnsi="Arial" w:cs="Arial"/>
+          <w:sz w:val="24"/>
+          <w:szCs w:val="24"/>
+          <w:lang w:val="en-US"/>
+        </w:rPr>
+        <w:t xml:space="preserve"> can be modified:</w:t>
+      </w:r>
+    </w:p>
+    <w:p>
+      <w:pPr>
+        <w:pStyle w:val="Paragrafoelenco"/>
+        <w:numPr>
+          <w:ilvl w:val="0"/>
+          <w:numId w:val="25"/>
+        </w:numPr>
+        <w:spacing w:line="360" w:lineRule="auto"/>
+        <w:ind w:left="1134" w:hanging="141"/>
+        <w:rPr>
+          <w:rFonts w:ascii="Arial" w:hAnsi="Arial" w:cs="Arial"/>
+          <w:sz w:val="24"/>
+          <w:szCs w:val="24"/>
+          <w:lang w:val="en-US"/>
+        </w:rPr>
+      </w:pPr>
+      <w:r>
+        <w:rPr>
+          <w:rFonts w:ascii="Arial" w:hAnsi="Arial" w:cs="Arial"/>
+          <w:sz w:val="24"/>
+          <w:szCs w:val="24"/>
+          <w:lang w:val="en-US"/>
+        </w:rPr>
+        <w:t>Description</w:t>
+      </w:r>
+    </w:p>
+    <w:p>
+      <w:pPr>
+        <w:pStyle w:val="Paragrafoelenco"/>
+        <w:numPr>
+          <w:ilvl w:val="0"/>
+          <w:numId w:val="25"/>
+        </w:numPr>
+        <w:spacing w:line="360" w:lineRule="auto"/>
+        <w:ind w:left="1134" w:hanging="141"/>
+        <w:rPr>
+          <w:rFonts w:ascii="Arial" w:hAnsi="Arial" w:cs="Arial"/>
+          <w:sz w:val="24"/>
+          <w:szCs w:val="24"/>
+          <w:lang w:val="en-US"/>
+        </w:rPr>
+      </w:pPr>
+      <w:r>
+        <w:rPr>
+          <w:rFonts w:ascii="Arial" w:hAnsi="Arial" w:cs="Arial"/>
+          <w:sz w:val="24"/>
+          <w:szCs w:val="24"/>
+          <w:lang w:val="en-US"/>
+        </w:rPr>
+        <w:t>Interval</w:t>
+      </w:r>
+    </w:p>
+    <w:p>
+      <w:pPr>
+        <w:pStyle w:val="Paragrafoelenco"/>
+        <w:numPr>
+          <w:ilvl w:val="0"/>
+          <w:numId w:val="25"/>
+        </w:numPr>
+        <w:spacing w:line="360" w:lineRule="auto"/>
+        <w:ind w:left="1134" w:hanging="141"/>
+        <w:rPr>
+          <w:rFonts w:ascii="Arial" w:hAnsi="Arial" w:cs="Arial"/>
+          <w:sz w:val="24"/>
+          <w:szCs w:val="24"/>
+          <w:lang w:val="en-US"/>
+        </w:rPr>
+      </w:pPr>
+      <w:r>
+        <w:rPr>
+          <w:rFonts w:ascii="Arial" w:hAnsi="Arial" w:cs="Arial"/>
+          <w:sz w:val="24"/>
+          <w:szCs w:val="24"/>
+          <w:lang w:val="en-US"/>
+        </w:rPr>
+        <w:t>N</w:t>
+      </w:r>
+      <w:r>
+        <w:rPr>
+          <w:rFonts w:ascii="Arial" w:hAnsi="Arial" w:cs="Arial"/>
+          <w:sz w:val="24"/>
+          <w:szCs w:val="24"/>
+          <w:lang w:val="en-US"/>
+        </w:rPr>
+        <w:t xml:space="preserve">odes </w:t>
+      </w:r>
+    </w:p>
+    <w:p>
+      <w:pPr>
+        <w:pStyle w:val="Paragrafoelenco"/>
+        <w:numPr>
+          <w:ilvl w:val="0"/>
+          <w:numId w:val="25"/>
+        </w:numPr>
+        <w:spacing w:line="360" w:lineRule="auto"/>
+        <w:ind w:left="1134" w:hanging="141"/>
+        <w:rPr>
+          <w:rFonts w:ascii="Arial" w:hAnsi="Arial" w:cs="Arial"/>
+          <w:sz w:val="24"/>
+          <w:szCs w:val="24"/>
+          <w:lang w:val="en-US"/>
+        </w:rPr>
+      </w:pPr>
+      <w:r>
+        <w:rPr>
+          <w:rFonts w:ascii="Arial" w:hAnsi="Arial" w:cs="Arial"/>
+          <w:sz w:val="24"/>
+          <w:szCs w:val="24"/>
+          <w:lang w:val="en-US"/>
+        </w:rPr>
+        <w:t>M</w:t>
+      </w:r>
+      <w:r>
+        <w:rPr>
+          <w:rFonts w:ascii="Arial" w:hAnsi="Arial" w:cs="Arial"/>
+          <w:sz w:val="24"/>
+          <w:szCs w:val="24"/>
+          <w:lang w:val="en-US"/>
+        </w:rPr>
+        <w:t>etrics</w:t>
+      </w:r>
+    </w:p>
+    <w:p>
+      <w:pPr>
+        <w:jc w:val="center"/>
+        <w:rPr>
+          <w:rFonts w:ascii="Arial" w:hAnsi="Arial" w:cs="Arial"/>
+          <w:sz w:val="24"/>
+          <w:szCs w:val="24"/>
+          <w:lang w:val="en-US"/>
+        </w:rPr>
+      </w:pPr>
+    </w:p>
+    <w:p>
+      <w:pPr>
+        <w:pStyle w:val="Titolo1"/>
+        <w:rPr>
+          <w:lang w:val="en-US"/>
+        </w:rPr>
+      </w:pPr>
+      <w:bookmarkStart w:id="11" w:name="_Toc534958534"/>
+      <w:r>
+        <w:rPr>
+          <w:lang w:val="en-US"/>
+        </w:rPr>
+        <w:t>API REST</w:t>
+      </w:r>
+      <w:bookmarkEnd w:id="11"/>
+    </w:p>
+    <w:p>
+      <w:pPr>
+        <w:jc w:val="both"/>
+        <w:rPr>
+          <w:rFonts w:ascii="Arial" w:hAnsi="Arial" w:cs="Arial"/>
+          <w:sz w:val="24"/>
+          <w:lang w:val="en-US"/>
+        </w:rPr>
+      </w:pPr>
+      <w:r>
+        <w:rPr>
+          <w:rFonts w:ascii="Arial" w:hAnsi="Arial" w:cs="Arial"/>
+          <w:sz w:val="24"/>
+          <w:lang w:val="en-US"/>
+        </w:rPr>
+        <w:t xml:space="preserve">In addition to the GUI it is possible to insert / modify / remove the data of the </w:t>
+      </w:r>
+      <w:r>
+        <w:rPr>
+          <w:rFonts w:ascii="Arial" w:hAnsi="Arial" w:cs="Arial"/>
+          <w:sz w:val="24"/>
+          <w:lang w:val="en-US"/>
+        </w:rPr>
+        <w:t>monitoring FrontEnd</w:t>
+      </w:r>
       <w:r>
         <w:rPr>
           <w:rFonts w:ascii="Arial" w:hAnsi="Arial" w:cs="Arial"/>
@@ -4960,7 +5241,6 @@
                 <w:b/>
               </w:rPr>
             </w:pPr>
-            <w:proofErr w:type="spellStart"/>
             <w:r>
               <w:rPr>
                 <w:rFonts w:ascii="Calibri" w:eastAsia="Calibri" w:hAnsi="Calibri" w:cs="Times New Roman"/>
@@ -4968,7 +5248,6 @@
               </w:rPr>
               <w:t>Url</w:t>
             </w:r>
-            <w:proofErr w:type="spellEnd"/>
           </w:p>
         </w:tc>
         <w:tc>
@@ -5006,7 +5285,6 @@
                 <w:b/>
               </w:rPr>
             </w:pPr>
-            <w:proofErr w:type="spellStart"/>
             <w:r>
               <w:rPr>
                 <w:rFonts w:ascii="Calibri" w:eastAsia="Calibri" w:hAnsi="Calibri" w:cs="Times New Roman"/>
@@ -5014,7 +5292,6 @@
               </w:rPr>
               <w:t>Description</w:t>
             </w:r>
-            <w:proofErr w:type="spellEnd"/>
           </w:p>
         </w:tc>
         <w:tc>
@@ -5056,14 +5333,12 @@
                 <w:rFonts w:ascii="Calibri" w:eastAsia="Calibri" w:hAnsi="Calibri" w:cs="Times New Roman"/>
               </w:rPr>
             </w:pPr>
-            <w:proofErr w:type="spellStart"/>
             <w:r>
               <w:rPr>
                 <w:rFonts w:ascii="Calibri" w:eastAsia="Calibri" w:hAnsi="Calibri" w:cs="Times New Roman"/>
               </w:rPr>
               <w:t>Metric</w:t>
             </w:r>
-            <w:proofErr w:type="spellEnd"/>
           </w:p>
         </w:tc>
         <w:tc>
@@ -5181,14 +5456,12 @@
                 <w:rFonts w:ascii="Calibri" w:eastAsia="Calibri" w:hAnsi="Calibri" w:cs="Times New Roman"/>
               </w:rPr>
             </w:pPr>
-            <w:proofErr w:type="spellStart"/>
             <w:r>
               <w:rPr>
                 <w:rFonts w:ascii="Calibri" w:eastAsia="Calibri" w:hAnsi="Calibri" w:cs="Times New Roman"/>
               </w:rPr>
               <w:t>Metric</w:t>
             </w:r>
-            <w:proofErr w:type="spellEnd"/>
           </w:p>
         </w:tc>
         <w:tc>
@@ -5315,14 +5588,12 @@
                 <w:rFonts w:ascii="Calibri" w:eastAsia="Calibri" w:hAnsi="Calibri" w:cs="Times New Roman"/>
               </w:rPr>
             </w:pPr>
-            <w:proofErr w:type="spellStart"/>
             <w:r>
               <w:rPr>
                 <w:rFonts w:ascii="Calibri" w:eastAsia="Calibri" w:hAnsi="Calibri" w:cs="Times New Roman"/>
               </w:rPr>
               <w:t>Metric</w:t>
             </w:r>
-            <w:proofErr w:type="spellEnd"/>
           </w:p>
         </w:tc>
         <w:tc>
@@ -5399,16 +5670,8 @@
               <w:rPr>
                 <w:rFonts w:ascii="Calibri" w:eastAsia="Calibri" w:hAnsi="Calibri" w:cs="Times New Roman"/>
               </w:rPr>
-              <w:t xml:space="preserve">READ a single </w:t>
-            </w:r>
-            <w:proofErr w:type="spellStart"/>
-            <w:r>
-              <w:rPr>
-                <w:rFonts w:ascii="Calibri" w:eastAsia="Calibri" w:hAnsi="Calibri" w:cs="Times New Roman"/>
-              </w:rPr>
-              <w:t>object</w:t>
-            </w:r>
-            <w:proofErr w:type="spellEnd"/>
+              <w:t>READ a single object</w:t>
+            </w:r>
           </w:p>
         </w:tc>
         <w:tc>
@@ -5448,14 +5711,12 @@
                 <w:rFonts w:ascii="Calibri" w:eastAsia="Calibri" w:hAnsi="Calibri" w:cs="Times New Roman"/>
               </w:rPr>
             </w:pPr>
-            <w:proofErr w:type="spellStart"/>
             <w:r>
               <w:rPr>
                 <w:rFonts w:ascii="Calibri" w:eastAsia="Calibri" w:hAnsi="Calibri" w:cs="Times New Roman"/>
               </w:rPr>
               <w:t>Metric</w:t>
             </w:r>
-            <w:proofErr w:type="spellEnd"/>
           </w:p>
         </w:tc>
         <w:tc>
@@ -5538,16 +5799,8 @@
               <w:rPr>
                 <w:rFonts w:ascii="Calibri" w:eastAsia="Calibri" w:hAnsi="Calibri" w:cs="Times New Roman"/>
               </w:rPr>
-              <w:t xml:space="preserve">REMOVE a single </w:t>
-            </w:r>
-            <w:proofErr w:type="spellStart"/>
-            <w:r>
-              <w:rPr>
-                <w:rFonts w:ascii="Calibri" w:eastAsia="Calibri" w:hAnsi="Calibri" w:cs="Times New Roman"/>
-              </w:rPr>
-              <w:t>object</w:t>
-            </w:r>
-            <w:proofErr w:type="spellEnd"/>
+              <w:t>REMOVE a single object</w:t>
+            </w:r>
           </w:p>
         </w:tc>
         <w:tc>
@@ -5662,14 +5915,12 @@
                 <w:rFonts w:ascii="Calibri" w:eastAsia="Calibri" w:hAnsi="Calibri" w:cs="Times New Roman"/>
               </w:rPr>
             </w:pPr>
-            <w:proofErr w:type="spellStart"/>
             <w:r>
               <w:rPr>
                 <w:rFonts w:ascii="Calibri" w:eastAsia="Calibri" w:hAnsi="Calibri" w:cs="Times New Roman"/>
               </w:rPr>
               <w:t>Node</w:t>
             </w:r>
-            <w:proofErr w:type="spellEnd"/>
           </w:p>
         </w:tc>
         <w:tc>
@@ -5793,14 +6044,12 @@
                 <w:rFonts w:ascii="Calibri" w:eastAsia="Calibri" w:hAnsi="Calibri" w:cs="Times New Roman"/>
               </w:rPr>
             </w:pPr>
-            <w:proofErr w:type="spellStart"/>
             <w:r>
               <w:rPr>
                 <w:rFonts w:ascii="Calibri" w:eastAsia="Calibri" w:hAnsi="Calibri" w:cs="Times New Roman"/>
               </w:rPr>
               <w:t>Node</w:t>
             </w:r>
-            <w:proofErr w:type="spellEnd"/>
           </w:p>
         </w:tc>
         <w:tc>
@@ -5933,14 +6182,12 @@
                 <w:rFonts w:ascii="Calibri" w:eastAsia="Calibri" w:hAnsi="Calibri" w:cs="Times New Roman"/>
               </w:rPr>
             </w:pPr>
-            <w:proofErr w:type="spellStart"/>
             <w:r>
               <w:rPr>
                 <w:rFonts w:ascii="Calibri" w:eastAsia="Calibri" w:hAnsi="Calibri" w:cs="Times New Roman"/>
               </w:rPr>
               <w:t>Node</w:t>
             </w:r>
-            <w:proofErr w:type="spellEnd"/>
           </w:p>
         </w:tc>
         <w:tc>
@@ -6023,16 +6270,8 @@
               <w:rPr>
                 <w:rFonts w:ascii="Calibri" w:eastAsia="Calibri" w:hAnsi="Calibri" w:cs="Times New Roman"/>
               </w:rPr>
-              <w:t xml:space="preserve">READ a single </w:t>
-            </w:r>
-            <w:proofErr w:type="spellStart"/>
-            <w:r>
-              <w:rPr>
-                <w:rFonts w:ascii="Calibri" w:eastAsia="Calibri" w:hAnsi="Calibri" w:cs="Times New Roman"/>
-              </w:rPr>
-              <w:t>object</w:t>
-            </w:r>
-            <w:proofErr w:type="spellEnd"/>
+              <w:t>READ a single object</w:t>
+            </w:r>
           </w:p>
         </w:tc>
         <w:tc>
@@ -6072,14 +6311,12 @@
                 <w:rFonts w:ascii="Calibri" w:eastAsia="Calibri" w:hAnsi="Calibri" w:cs="Times New Roman"/>
               </w:rPr>
             </w:pPr>
-            <w:proofErr w:type="spellStart"/>
             <w:r>
               <w:rPr>
                 <w:rFonts w:ascii="Calibri" w:eastAsia="Calibri" w:hAnsi="Calibri" w:cs="Times New Roman"/>
               </w:rPr>
               <w:t>Node</w:t>
             </w:r>
-            <w:proofErr w:type="spellEnd"/>
           </w:p>
         </w:tc>
         <w:tc>
@@ -6162,16 +6399,8 @@
               <w:rPr>
                 <w:rFonts w:ascii="Calibri" w:eastAsia="Calibri" w:hAnsi="Calibri" w:cs="Times New Roman"/>
               </w:rPr>
-              <w:t xml:space="preserve">REMOVE a single </w:t>
-            </w:r>
-            <w:proofErr w:type="spellStart"/>
-            <w:r>
-              <w:rPr>
-                <w:rFonts w:ascii="Calibri" w:eastAsia="Calibri" w:hAnsi="Calibri" w:cs="Times New Roman"/>
-              </w:rPr>
-              <w:t>object</w:t>
-            </w:r>
-            <w:proofErr w:type="spellEnd"/>
+              <w:t>REMOVE a single object</w:t>
+            </w:r>
           </w:p>
         </w:tc>
         <w:tc>
@@ -6641,16 +6870,8 @@
               <w:rPr>
                 <w:rFonts w:ascii="Calibri" w:eastAsia="Calibri" w:hAnsi="Calibri" w:cs="Times New Roman"/>
               </w:rPr>
-              <w:t xml:space="preserve">READ a single </w:t>
-            </w:r>
-            <w:proofErr w:type="spellStart"/>
-            <w:r>
-              <w:rPr>
-                <w:rFonts w:ascii="Calibri" w:eastAsia="Calibri" w:hAnsi="Calibri" w:cs="Times New Roman"/>
-              </w:rPr>
-              <w:t>object</w:t>
-            </w:r>
-            <w:proofErr w:type="spellEnd"/>
+              <w:t>READ a single object</w:t>
+            </w:r>
           </w:p>
         </w:tc>
         <w:tc>
@@ -6778,16 +6999,8 @@
               <w:rPr>
                 <w:rFonts w:ascii="Calibri" w:eastAsia="Calibri" w:hAnsi="Calibri" w:cs="Times New Roman"/>
               </w:rPr>
-              <w:t xml:space="preserve">REMOVE a single </w:t>
-            </w:r>
-            <w:proofErr w:type="spellStart"/>
-            <w:r>
-              <w:rPr>
-                <w:rFonts w:ascii="Calibri" w:eastAsia="Calibri" w:hAnsi="Calibri" w:cs="Times New Roman"/>
-              </w:rPr>
-              <w:t>object</w:t>
-            </w:r>
-            <w:proofErr w:type="spellEnd"/>
+              <w:t>REMOVE a single object</w:t>
+            </w:r>
           </w:p>
         </w:tc>
         <w:tc>
@@ -6924,16 +7137,8 @@
               <w:rPr>
                 <w:rFonts w:ascii="Calibri" w:eastAsia="Calibri" w:hAnsi="Calibri" w:cs="Times New Roman"/>
               </w:rPr>
-              <w:t xml:space="preserve">a single </w:t>
-            </w:r>
-            <w:proofErr w:type="spellStart"/>
-            <w:r>
-              <w:rPr>
-                <w:rFonts w:ascii="Calibri" w:eastAsia="Calibri" w:hAnsi="Calibri" w:cs="Times New Roman"/>
-              </w:rPr>
-              <w:t>object</w:t>
-            </w:r>
-            <w:proofErr w:type="spellEnd"/>
+              <w:t>a single object</w:t>
+            </w:r>
           </w:p>
         </w:tc>
         <w:tc>
@@ -7034,6 +7239,7 @@
           <w:color w:val="212121"/>
           <w:sz w:val="20"/>
           <w:szCs w:val="18"/>
+          <w:lang w:val="en-US"/>
         </w:rPr>
       </w:pPr>
       <w:r>
@@ -7042,54 +7248,36 @@
           <w:color w:val="212121"/>
           <w:sz w:val="20"/>
           <w:szCs w:val="18"/>
-        </w:rPr>
-        <w:t>{</w:t>
-      </w:r>
-      <w:proofErr w:type="spellStart"/>
+          <w:lang w:val="en-US"/>
+        </w:rPr>
+        <w:t>{name: "NODE", desc: "</w:t>
+      </w:r>
       <w:r>
         <w:rPr>
           <w:rFonts w:ascii="Consolas" w:hAnsi="Consolas"/>
           <w:color w:val="212121"/>
           <w:sz w:val="20"/>
           <w:szCs w:val="18"/>
-        </w:rPr>
-        <w:t>name</w:t>
-      </w:r>
-      <w:proofErr w:type="spellEnd"/>
+          <w:lang w:val="en-US"/>
+        </w:rPr>
+        <w:t>system metrics</w:t>
+      </w:r>
       <w:r>
         <w:rPr>
           <w:rFonts w:ascii="Consolas" w:hAnsi="Consolas"/>
           <w:color w:val="212121"/>
           <w:sz w:val="20"/>
           <w:szCs w:val="18"/>
-        </w:rPr>
-        <w:t xml:space="preserve">: "NODE", </w:t>
-      </w:r>
-      <w:proofErr w:type="spellStart"/>
-      <w:r>
-        <w:rPr>
-          <w:rFonts w:ascii="Consolas" w:hAnsi="Consolas"/>
-          <w:color w:val="212121"/>
-          <w:sz w:val="20"/>
-          <w:szCs w:val="18"/>
-        </w:rPr>
-        <w:t>desc</w:t>
-      </w:r>
-      <w:proofErr w:type="spellEnd"/>
-      <w:r>
-        <w:rPr>
-          <w:rFonts w:ascii="Consolas" w:hAnsi="Consolas"/>
-          <w:color w:val="212121"/>
-          <w:sz w:val="20"/>
-          <w:szCs w:val="18"/>
-        </w:rPr>
-        <w:t>: "Metriche di Sistema"}</w:t>
+          <w:lang w:val="en-US"/>
+        </w:rPr>
+        <w:t>"}</w:t>
       </w:r>
     </w:p>
     <w:p>
       <w:pPr>
         <w:rPr>
           <w:sz w:val="24"/>
+          <w:lang w:val="en-US"/>
         </w:rPr>
       </w:pPr>
     </w:p>
@@ -7148,73 +7336,7 @@
           <w:szCs w:val="18"/>
           <w:lang w:val="en-US"/>
         </w:rPr>
-        <w:t>{</w:t>
-      </w:r>
-      <w:proofErr w:type="gramStart"/>
-      <w:r>
-        <w:rPr>
-          <w:rFonts w:ascii="Consolas" w:hAnsi="Consolas"/>
-          <w:color w:val="212121"/>
-          <w:sz w:val="20"/>
-          <w:szCs w:val="18"/>
-          <w:lang w:val="en-US"/>
-        </w:rPr>
-        <w:t>name</w:t>
-      </w:r>
-      <w:proofErr w:type="gramEnd"/>
-      <w:r>
-        <w:rPr>
-          <w:rFonts w:ascii="Consolas" w:hAnsi="Consolas"/>
-          <w:color w:val="212121"/>
-          <w:sz w:val="20"/>
-          <w:szCs w:val="18"/>
-          <w:lang w:val="en-US"/>
-        </w:rPr>
-        <w:t>: "</w:t>
-      </w:r>
-      <w:proofErr w:type="spellStart"/>
-      <w:r>
-        <w:rPr>
-          <w:rFonts w:ascii="Consolas" w:hAnsi="Consolas"/>
-          <w:color w:val="212121"/>
-          <w:sz w:val="20"/>
-          <w:szCs w:val="18"/>
-          <w:lang w:val="en-US"/>
-        </w:rPr>
-        <w:t>nodeTest</w:t>
-      </w:r>
-      <w:proofErr w:type="spellEnd"/>
-      <w:r>
-        <w:rPr>
-          <w:rFonts w:ascii="Consolas" w:hAnsi="Consolas"/>
-          <w:color w:val="212121"/>
-          <w:sz w:val="20"/>
-          <w:szCs w:val="18"/>
-          <w:lang w:val="en-US"/>
-        </w:rPr>
-        <w:t xml:space="preserve">", </w:t>
-      </w:r>
-      <w:proofErr w:type="spellStart"/>
-      <w:r>
-        <w:rPr>
-          <w:rFonts w:ascii="Consolas" w:hAnsi="Consolas"/>
-          <w:color w:val="212121"/>
-          <w:sz w:val="20"/>
-          <w:szCs w:val="18"/>
-          <w:lang w:val="en-US"/>
-        </w:rPr>
-        <w:t>ip</w:t>
-      </w:r>
-      <w:proofErr w:type="spellEnd"/>
-      <w:r>
-        <w:rPr>
-          <w:rFonts w:ascii="Consolas" w:hAnsi="Consolas"/>
-          <w:color w:val="212121"/>
-          <w:sz w:val="20"/>
-          <w:szCs w:val="18"/>
-          <w:lang w:val="en-US"/>
-        </w:rPr>
-        <w:t>: "10.10.10.10", port: "9100"}</w:t>
+        <w:t>{name: "nodeTest", ip: "10.10.10.10", port: "9100"}</w:t>
       </w:r>
     </w:p>
     <w:p>
@@ -7288,19 +7410,20 @@
           <w:szCs w:val="18"/>
           <w:lang w:val="en-US" w:eastAsia="it-IT"/>
         </w:rPr>
-        <w:t>{</w:t>
-      </w:r>
-      <w:proofErr w:type="gramStart"/>
-      <w:r>
+        <w:t xml:space="preserve">{name: "serviceTest", description: "test description", interval: "10", </w:t>
+      </w:r>
+    </w:p>
+    <w:p>
+      <w:pPr>
+        <w:spacing w:before="100" w:beforeAutospacing="1" w:after="100" w:afterAutospacing="1" w:line="240" w:lineRule="auto"/>
+        <w:ind w:firstLine="696"/>
         <w:rPr>
           <w:rFonts w:ascii="Consolas" w:hAnsi="Consolas"/>
           <w:sz w:val="20"/>
           <w:szCs w:val="18"/>
           <w:lang w:val="en-US" w:eastAsia="it-IT"/>
         </w:rPr>
-        <w:t>name</w:t>
-      </w:r>
-      <w:proofErr w:type="gramEnd"/>
+      </w:pPr>
       <w:r>
         <w:rPr>
           <w:rFonts w:ascii="Consolas" w:hAnsi="Consolas"/>
@@ -7308,19 +7431,20 @@
           <w:szCs w:val="18"/>
           <w:lang w:val="en-US" w:eastAsia="it-IT"/>
         </w:rPr>
-        <w:t>: "</w:t>
-      </w:r>
-      <w:proofErr w:type="spellStart"/>
-      <w:r>
+        <w:t>nodes: [{name: "nodeTest"}],</w:t>
+      </w:r>
+    </w:p>
+    <w:p>
+      <w:pPr>
+        <w:spacing w:before="100" w:beforeAutospacing="1" w:after="100" w:afterAutospacing="1" w:line="240" w:lineRule="auto"/>
+        <w:ind w:firstLine="696"/>
         <w:rPr>
           <w:rFonts w:ascii="Consolas" w:hAnsi="Consolas"/>
           <w:sz w:val="20"/>
           <w:szCs w:val="18"/>
           <w:lang w:val="en-US" w:eastAsia="it-IT"/>
         </w:rPr>
-        <w:t>serviceTest</w:t>
-      </w:r>
-      <w:proofErr w:type="spellEnd"/>
+      </w:pPr>
       <w:r>
         <w:rPr>
           <w:rFonts w:ascii="Consolas" w:hAnsi="Consolas"/>
@@ -7328,91 +7452,7 @@
           <w:szCs w:val="18"/>
           <w:lang w:val="en-US" w:eastAsia="it-IT"/>
         </w:rPr>
-        <w:t xml:space="preserve">", description: "test description", interval: "10", </w:t>
-      </w:r>
-    </w:p>
-    <w:p>
-      <w:pPr>
-        <w:spacing w:before="100" w:beforeAutospacing="1" w:after="100" w:afterAutospacing="1" w:line="240" w:lineRule="auto"/>
-        <w:ind w:firstLine="696"/>
-        <w:rPr>
-          <w:rFonts w:ascii="Consolas" w:hAnsi="Consolas"/>
-          <w:sz w:val="20"/>
-          <w:szCs w:val="18"/>
-          <w:lang w:val="en-US" w:eastAsia="it-IT"/>
-        </w:rPr>
-      </w:pPr>
-      <w:proofErr w:type="gramStart"/>
-      <w:r>
-        <w:rPr>
-          <w:rFonts w:ascii="Consolas" w:hAnsi="Consolas"/>
-          <w:sz w:val="20"/>
-          <w:szCs w:val="18"/>
-          <w:lang w:val="en-US" w:eastAsia="it-IT"/>
-        </w:rPr>
-        <w:t>nodes</w:t>
-      </w:r>
-      <w:proofErr w:type="gramEnd"/>
-      <w:r>
-        <w:rPr>
-          <w:rFonts w:ascii="Consolas" w:hAnsi="Consolas"/>
-          <w:sz w:val="20"/>
-          <w:szCs w:val="18"/>
-          <w:lang w:val="en-US" w:eastAsia="it-IT"/>
-        </w:rPr>
-        <w:t>: [{name: "</w:t>
-      </w:r>
-      <w:proofErr w:type="spellStart"/>
-      <w:r>
-        <w:rPr>
-          <w:rFonts w:ascii="Consolas" w:hAnsi="Consolas"/>
-          <w:sz w:val="20"/>
-          <w:szCs w:val="18"/>
-          <w:lang w:val="en-US" w:eastAsia="it-IT"/>
-        </w:rPr>
-        <w:t>nodeTest</w:t>
-      </w:r>
-      <w:proofErr w:type="spellEnd"/>
-      <w:r>
-        <w:rPr>
-          <w:rFonts w:ascii="Consolas" w:hAnsi="Consolas"/>
-          <w:sz w:val="20"/>
-          <w:szCs w:val="18"/>
-          <w:lang w:val="en-US" w:eastAsia="it-IT"/>
-        </w:rPr>
-        <w:t>"}],</w:t>
-      </w:r>
-    </w:p>
-    <w:p>
-      <w:pPr>
-        <w:spacing w:before="100" w:beforeAutospacing="1" w:after="100" w:afterAutospacing="1" w:line="240" w:lineRule="auto"/>
-        <w:ind w:firstLine="696"/>
-        <w:rPr>
-          <w:rFonts w:ascii="Consolas" w:hAnsi="Consolas"/>
-          <w:sz w:val="20"/>
-          <w:szCs w:val="18"/>
-          <w:lang w:val="en-US" w:eastAsia="it-IT"/>
-        </w:rPr>
-      </w:pPr>
-      <w:proofErr w:type="gramStart"/>
-      <w:r>
-        <w:rPr>
-          <w:rFonts w:ascii="Consolas" w:hAnsi="Consolas"/>
-          <w:sz w:val="20"/>
-          <w:szCs w:val="18"/>
-          <w:lang w:val="en-US" w:eastAsia="it-IT"/>
-        </w:rPr>
-        <w:t>metrics</w:t>
-      </w:r>
-      <w:proofErr w:type="gramEnd"/>
-      <w:r>
-        <w:rPr>
-          <w:rFonts w:ascii="Consolas" w:hAnsi="Consolas"/>
-          <w:sz w:val="20"/>
-          <w:szCs w:val="18"/>
-          <w:lang w:val="en-US" w:eastAsia="it-IT"/>
-        </w:rPr>
-        <w:t>: [{name: "NODE"}]}</w:t>
+        <w:t>metrics: [{name: "NODE"}]}</w:t>
       </w:r>
     </w:p>
     <w:p>
@@ -12978,7 +13018,7 @@
 </file>
 
 <file path=customXml/itemProps4.xml><?xml version="1.0" encoding="utf-8"?>
-<ds:datastoreItem xmlns:ds="http://schemas.openxmlformats.org/officeDocument/2006/customXml" ds:itemID="{307EF76D-8536-47C5-89A1-B5CEE45FC9CF}">
+<ds:datastoreItem xmlns:ds="http://schemas.openxmlformats.org/officeDocument/2006/customXml" ds:itemID="{7C720F3E-6F22-4EAE-888D-76EB30E8B917}">
   <ds:schemaRefs>
     <ds:schemaRef ds:uri="http://schemas.openxmlformats.org/officeDocument/2006/bibliography"/>
   </ds:schemaRefs>

</xml_diff>

<commit_message>
Modification of document 5GCityMonitoringSystem-Overview.docx: chapter 6
</commit_message>
<xml_diff>
--- a/doc/5GCity-MonitoringSystem-Overview.docx
+++ b/doc/5GCity-MonitoringSystem-Overview.docx
@@ -694,9 +694,11 @@
           <w:pPr>
             <w:pStyle w:val="Titolosommario"/>
           </w:pPr>
+          <w:proofErr w:type="spellStart"/>
           <w:r>
             <w:t>Summary</w:t>
           </w:r>
+          <w:proofErr w:type="spellEnd"/>
         </w:p>
         <w:p>
           <w:pPr>
@@ -714,6 +716,8 @@
             <w:tab/>
           </w:r>
         </w:p>
+        <w:bookmarkStart w:id="1" w:name="_GoBack"/>
+        <w:bookmarkEnd w:id="1"/>
         <w:p>
           <w:pPr>
             <w:pStyle w:val="Sommario1"/>
@@ -735,7 +739,7 @@
           <w:r>
             <w:fldChar w:fldCharType="separate"/>
           </w:r>
-          <w:hyperlink w:anchor="_Toc534958526" w:history="1">
+          <w:hyperlink w:anchor="_Toc535420559" w:history="1">
             <w:r>
               <w:rPr>
                 <w:rStyle w:val="Collegamentoipertestuale"/>
@@ -762,7 +766,7 @@
                 <w:noProof/>
                 <w:webHidden/>
               </w:rPr>
-              <w:instrText xml:space="preserve"> PAGEREF _Toc534958526 \h </w:instrText>
+              <w:instrText xml:space="preserve"> PAGEREF _Toc535420559 \h </w:instrText>
             </w:r>
             <w:r>
               <w:rPr>
@@ -782,7 +786,7 @@
                 <w:noProof/>
                 <w:webHidden/>
               </w:rPr>
-              <w:t>0</w:t>
+              <w:t>2</w:t>
             </w:r>
             <w:r>
               <w:rPr>
@@ -805,7 +809,7 @@
               <w:lang w:eastAsia="it-IT"/>
             </w:rPr>
           </w:pPr>
-          <w:hyperlink w:anchor="_Toc534958527" w:history="1">
+          <w:hyperlink w:anchor="_Toc535420560" w:history="1">
             <w:r>
               <w:rPr>
                 <w:rStyle w:val="Collegamentoipertestuale"/>
@@ -832,7 +836,7 @@
                 <w:noProof/>
                 <w:webHidden/>
               </w:rPr>
-              <w:instrText xml:space="preserve"> PAGEREF _Toc534958527 \h </w:instrText>
+              <w:instrText xml:space="preserve"> PAGEREF _Toc535420560 \h </w:instrText>
             </w:r>
             <w:r>
               <w:rPr>
@@ -852,7 +856,7 @@
                 <w:noProof/>
                 <w:webHidden/>
               </w:rPr>
-              <w:t>0</w:t>
+              <w:t>3</w:t>
             </w:r>
             <w:r>
               <w:rPr>
@@ -875,7 +879,7 @@
               <w:lang w:eastAsia="it-IT"/>
             </w:rPr>
           </w:pPr>
-          <w:hyperlink w:anchor="_Toc534958528" w:history="1">
+          <w:hyperlink w:anchor="_Toc535420561" w:history="1">
             <w:r>
               <w:rPr>
                 <w:rStyle w:val="Collegamentoipertestuale"/>
@@ -903,7 +907,7 @@
                 <w:noProof/>
                 <w:webHidden/>
               </w:rPr>
-              <w:instrText xml:space="preserve"> PAGEREF _Toc534958528 \h </w:instrText>
+              <w:instrText xml:space="preserve"> PAGEREF _Toc535420561 \h </w:instrText>
             </w:r>
             <w:r>
               <w:rPr>
@@ -923,7 +927,7 @@
                 <w:noProof/>
                 <w:webHidden/>
               </w:rPr>
-              <w:t>0</w:t>
+              <w:t>4</w:t>
             </w:r>
             <w:r>
               <w:rPr>
@@ -946,7 +950,7 @@
               <w:lang w:eastAsia="it-IT"/>
             </w:rPr>
           </w:pPr>
-          <w:hyperlink w:anchor="_Toc534958529" w:history="1">
+          <w:hyperlink w:anchor="_Toc535420562" w:history="1">
             <w:r>
               <w:rPr>
                 <w:rStyle w:val="Collegamentoipertestuale"/>
@@ -974,7 +978,7 @@
                 <w:noProof/>
                 <w:webHidden/>
               </w:rPr>
-              <w:instrText xml:space="preserve"> PAGEREF _Toc534958529 \h </w:instrText>
+              <w:instrText xml:space="preserve"> PAGEREF _Toc535420562 \h </w:instrText>
             </w:r>
             <w:r>
               <w:rPr>
@@ -994,7 +998,7 @@
                 <w:noProof/>
                 <w:webHidden/>
               </w:rPr>
-              <w:t>0</w:t>
+              <w:t>5</w:t>
             </w:r>
             <w:r>
               <w:rPr>
@@ -1017,7 +1021,7 @@
               <w:lang w:eastAsia="it-IT"/>
             </w:rPr>
           </w:pPr>
-          <w:hyperlink w:anchor="_Toc534958530" w:history="1">
+          <w:hyperlink w:anchor="_Toc535420563" w:history="1">
             <w:r>
               <w:rPr>
                 <w:rStyle w:val="Collegamentoipertestuale"/>
@@ -1045,7 +1049,7 @@
                 <w:noProof/>
                 <w:webHidden/>
               </w:rPr>
-              <w:instrText xml:space="preserve"> PAGEREF _Toc534958530 \h </w:instrText>
+              <w:instrText xml:space="preserve"> PAGEREF _Toc535420563 \h </w:instrText>
             </w:r>
             <w:r>
               <w:rPr>
@@ -1065,7 +1069,7 @@
                 <w:noProof/>
                 <w:webHidden/>
               </w:rPr>
-              <w:t>0</w:t>
+              <w:t>6</w:t>
             </w:r>
             <w:r>
               <w:rPr>
@@ -1088,7 +1092,7 @@
               <w:lang w:eastAsia="it-IT"/>
             </w:rPr>
           </w:pPr>
-          <w:hyperlink w:anchor="_Toc534958531" w:history="1">
+          <w:hyperlink w:anchor="_Toc535420564" w:history="1">
             <w:r>
               <w:rPr>
                 <w:rStyle w:val="Collegamentoipertestuale"/>
@@ -1143,7 +1147,7 @@
                 <w:noProof/>
                 <w:webHidden/>
               </w:rPr>
-              <w:instrText xml:space="preserve"> PAGEREF _Toc534958531 \h </w:instrText>
+              <w:instrText xml:space="preserve"> PAGEREF _Toc535420564 \h </w:instrText>
             </w:r>
             <w:r>
               <w:rPr>
@@ -1163,7 +1167,7 @@
                 <w:noProof/>
                 <w:webHidden/>
               </w:rPr>
-              <w:t>0</w:t>
+              <w:t>6</w:t>
             </w:r>
             <w:r>
               <w:rPr>
@@ -1186,7 +1190,7 @@
               <w:lang w:eastAsia="it-IT"/>
             </w:rPr>
           </w:pPr>
-          <w:hyperlink w:anchor="_Toc534958532" w:history="1">
+          <w:hyperlink w:anchor="_Toc535420565" w:history="1">
             <w:r>
               <w:rPr>
                 <w:rStyle w:val="Collegamentoipertestuale"/>
@@ -1234,7 +1238,7 @@
                 <w:noProof/>
                 <w:webHidden/>
               </w:rPr>
-              <w:instrText xml:space="preserve"> PAGEREF _Toc534958532 \h </w:instrText>
+              <w:instrText xml:space="preserve"> PAGEREF _Toc535420565 \h </w:instrText>
             </w:r>
             <w:r>
               <w:rPr>
@@ -1254,7 +1258,7 @@
                 <w:noProof/>
                 <w:webHidden/>
               </w:rPr>
-              <w:t>0</w:t>
+              <w:t>7</w:t>
             </w:r>
             <w:r>
               <w:rPr>
@@ -1277,7 +1281,7 @@
               <w:lang w:eastAsia="it-IT"/>
             </w:rPr>
           </w:pPr>
-          <w:hyperlink w:anchor="_Toc534958533" w:history="1">
+          <w:hyperlink w:anchor="_Toc535420566" w:history="1">
             <w:r>
               <w:rPr>
                 <w:rStyle w:val="Collegamentoipertestuale"/>
@@ -1317,7 +1321,7 @@
                 <w:noProof/>
                 <w:webHidden/>
               </w:rPr>
-              <w:instrText xml:space="preserve"> PAGEREF _Toc534958533 \h </w:instrText>
+              <w:instrText xml:space="preserve"> PAGEREF _Toc535420566 \h </w:instrText>
             </w:r>
             <w:r>
               <w:rPr>
@@ -1337,7 +1341,7 @@
                 <w:noProof/>
                 <w:webHidden/>
               </w:rPr>
-              <w:t>0</w:t>
+              <w:t>8</w:t>
             </w:r>
             <w:r>
               <w:rPr>
@@ -1360,7 +1364,7 @@
               <w:lang w:eastAsia="it-IT"/>
             </w:rPr>
           </w:pPr>
-          <w:hyperlink w:anchor="_Toc534958534" w:history="1">
+          <w:hyperlink w:anchor="_Toc535420567" w:history="1">
             <w:r>
               <w:rPr>
                 <w:rStyle w:val="Collegamentoipertestuale"/>
@@ -1388,7 +1392,7 @@
                 <w:noProof/>
                 <w:webHidden/>
               </w:rPr>
-              <w:instrText xml:space="preserve"> PAGEREF _Toc534958534 \h </w:instrText>
+              <w:instrText xml:space="preserve"> PAGEREF _Toc535420567 \h </w:instrText>
             </w:r>
             <w:r>
               <w:rPr>
@@ -1408,7 +1412,7 @@
                 <w:noProof/>
                 <w:webHidden/>
               </w:rPr>
-              <w:t>0</w:t>
+              <w:t>10</w:t>
             </w:r>
             <w:r>
               <w:rPr>
@@ -1441,14 +1445,15 @@
       <w:pPr>
         <w:pStyle w:val="Titolo1"/>
       </w:pPr>
-      <w:bookmarkStart w:id="1" w:name="_Toc534958526"/>
+      <w:bookmarkStart w:id="2" w:name="_Toc535420559"/>
       <w:r>
         <w:rPr>
           <w:lang w:val="it-IT"/>
         </w:rPr>
+        <w:lastRenderedPageBreak/>
         <w:t>Scope</w:t>
       </w:r>
-      <w:bookmarkEnd w:id="1"/>
+      <w:bookmarkEnd w:id="2"/>
     </w:p>
     <w:p>
       <w:pPr>
@@ -1501,11 +1506,12 @@
       <w:pPr>
         <w:pStyle w:val="Titolo1"/>
       </w:pPr>
-      <w:bookmarkStart w:id="2" w:name="_Toc534958527"/>
-      <w:r>
+      <w:bookmarkStart w:id="3" w:name="_Toc535420560"/>
+      <w:r>
+        <w:lastRenderedPageBreak/>
         <w:t>System description</w:t>
       </w:r>
-      <w:bookmarkEnd w:id="2"/>
+      <w:bookmarkEnd w:id="3"/>
     </w:p>
     <w:p>
       <w:pPr>
@@ -1627,14 +1633,25 @@
           <w:lang w:val="en"/>
         </w:rPr>
       </w:pPr>
-      <w:r>
-        <w:rPr>
-          <w:rFonts w:ascii="Arial" w:hAnsi="Arial" w:cs="Arial"/>
-          <w:sz w:val="24"/>
-          <w:szCs w:val="24"/>
-          <w:lang w:val="en"/>
-        </w:rPr>
-        <w:t>Grafana (version 5.2.4)</w:t>
+      <w:proofErr w:type="spellStart"/>
+      <w:r>
+        <w:rPr>
+          <w:rFonts w:ascii="Arial" w:hAnsi="Arial" w:cs="Arial"/>
+          <w:sz w:val="24"/>
+          <w:szCs w:val="24"/>
+          <w:lang w:val="en"/>
+        </w:rPr>
+        <w:t>Grafana</w:t>
+      </w:r>
+      <w:proofErr w:type="spellEnd"/>
+      <w:r>
+        <w:rPr>
+          <w:rFonts w:ascii="Arial" w:hAnsi="Arial" w:cs="Arial"/>
+          <w:sz w:val="24"/>
+          <w:szCs w:val="24"/>
+          <w:lang w:val="en"/>
+        </w:rPr>
+        <w:t xml:space="preserve"> (version 5.2.4)</w:t>
       </w:r>
       <w:r>
         <w:rPr>
@@ -1762,23 +1779,45 @@
           <w:lang w:val="en"/>
         </w:rPr>
       </w:pPr>
-      <w:r>
-        <w:rPr>
-          <w:rFonts w:ascii="Arial" w:hAnsi="Arial" w:cs="Arial"/>
-          <w:sz w:val="24"/>
-          <w:szCs w:val="24"/>
-          <w:lang w:val="en"/>
-        </w:rPr>
-        <w:t xml:space="preserve">FrontEnd: </w:t>
-      </w:r>
-      <w:r>
-        <w:rPr>
-          <w:rFonts w:ascii="Arial" w:hAnsi="Arial" w:cs="Arial"/>
-          <w:sz w:val="24"/>
-          <w:szCs w:val="24"/>
-          <w:lang w:val="en"/>
-        </w:rPr>
-        <w:t>it’s a custom java application to manage</w:t>
+      <w:proofErr w:type="spellStart"/>
+      <w:r>
+        <w:rPr>
+          <w:rFonts w:ascii="Arial" w:hAnsi="Arial" w:cs="Arial"/>
+          <w:sz w:val="24"/>
+          <w:szCs w:val="24"/>
+          <w:lang w:val="en"/>
+        </w:rPr>
+        <w:t>FrontEnd</w:t>
+      </w:r>
+      <w:proofErr w:type="spellEnd"/>
+      <w:r>
+        <w:rPr>
+          <w:rFonts w:ascii="Arial" w:hAnsi="Arial" w:cs="Arial"/>
+          <w:sz w:val="24"/>
+          <w:szCs w:val="24"/>
+          <w:lang w:val="en"/>
+        </w:rPr>
+        <w:t xml:space="preserve">: </w:t>
+      </w:r>
+      <w:proofErr w:type="gramStart"/>
+      <w:r>
+        <w:rPr>
+          <w:rFonts w:ascii="Arial" w:hAnsi="Arial" w:cs="Arial"/>
+          <w:sz w:val="24"/>
+          <w:szCs w:val="24"/>
+          <w:lang w:val="en"/>
+        </w:rPr>
+        <w:t>it’s</w:t>
+      </w:r>
+      <w:proofErr w:type="gramEnd"/>
+      <w:r>
+        <w:rPr>
+          <w:rFonts w:ascii="Arial" w:hAnsi="Arial" w:cs="Arial"/>
+          <w:sz w:val="24"/>
+          <w:szCs w:val="24"/>
+          <w:lang w:val="en"/>
+        </w:rPr>
+        <w:t xml:space="preserve"> a custom java application to manage</w:t>
       </w:r>
       <w:r>
         <w:rPr>
@@ -1924,7 +1963,27 @@
           <w:szCs w:val="24"/>
           <w:lang w:val="en"/>
         </w:rPr>
-        <w:t xml:space="preserve"> application is based on (open) jdk1.8 and Wildfly14.1.0.Final</w:t>
+        <w:t xml:space="preserve"> application </w:t>
+      </w:r>
+      <w:proofErr w:type="gramStart"/>
+      <w:r>
+        <w:rPr>
+          <w:rFonts w:ascii="Arial" w:hAnsi="Arial" w:cs="Arial"/>
+          <w:sz w:val="24"/>
+          <w:szCs w:val="24"/>
+          <w:lang w:val="en"/>
+        </w:rPr>
+        <w:t>is based</w:t>
+      </w:r>
+      <w:proofErr w:type="gramEnd"/>
+      <w:r>
+        <w:rPr>
+          <w:rFonts w:ascii="Arial" w:hAnsi="Arial" w:cs="Arial"/>
+          <w:sz w:val="24"/>
+          <w:szCs w:val="24"/>
+          <w:lang w:val="en"/>
+        </w:rPr>
+        <w:t xml:space="preserve"> on (open) jdk1.8 and Wildfly14.1.0.Final</w:t>
       </w:r>
       <w:r>
         <w:rPr>
@@ -1943,16 +2002,17 @@
           <w:lang w:val="en-US"/>
         </w:rPr>
       </w:pPr>
-      <w:bookmarkStart w:id="3" w:name="_Ref534957128"/>
-      <w:bookmarkStart w:id="4" w:name="_Toc534958528"/>
-      <w:r>
-        <w:rPr>
-          <w:lang w:val="en-US"/>
-        </w:rPr>
+      <w:bookmarkStart w:id="4" w:name="_Ref534957128"/>
+      <w:bookmarkStart w:id="5" w:name="_Toc535420561"/>
+      <w:r>
+        <w:rPr>
+          <w:lang w:val="en-US"/>
+        </w:rPr>
+        <w:lastRenderedPageBreak/>
         <w:t>Metrics</w:t>
       </w:r>
-      <w:bookmarkEnd w:id="3"/>
       <w:bookmarkEnd w:id="4"/>
+      <w:bookmarkEnd w:id="5"/>
       <w:r>
         <w:rPr>
           <w:lang w:val="en-US"/>
@@ -2015,7 +2075,25 @@
           <w:sz w:val="24"/>
           <w:lang w:val="en"/>
         </w:rPr>
-        <w:t xml:space="preserve"> Prometheus and viewed through Grafana on </w:t>
+        <w:t xml:space="preserve"> Prometheus and viewed through </w:t>
+      </w:r>
+      <w:proofErr w:type="spellStart"/>
+      <w:r>
+        <w:rPr>
+          <w:rFonts w:ascii="Arial" w:hAnsi="Arial" w:cs="Arial"/>
+          <w:sz w:val="24"/>
+          <w:lang w:val="en"/>
+        </w:rPr>
+        <w:t>Grafana</w:t>
+      </w:r>
+      <w:proofErr w:type="spellEnd"/>
+      <w:r>
+        <w:rPr>
+          <w:rFonts w:ascii="Arial" w:hAnsi="Arial" w:cs="Arial"/>
+          <w:sz w:val="24"/>
+          <w:lang w:val="en"/>
+        </w:rPr>
+        <w:t xml:space="preserve"> on </w:t>
       </w:r>
       <w:r>
         <w:rPr>
@@ -2073,7 +2151,25 @@
           <w:sz w:val="24"/>
           <w:lang w:val="en-US"/>
         </w:rPr>
-        <w:t xml:space="preserve">NOTE: Linux node exporter must be installed and running on each node that </w:t>
+        <w:t xml:space="preserve">NOTE: Linux node exporter </w:t>
+      </w:r>
+      <w:proofErr w:type="gramStart"/>
+      <w:r>
+        <w:rPr>
+          <w:rFonts w:ascii="Arial" w:hAnsi="Arial" w:cs="Arial"/>
+          <w:sz w:val="24"/>
+          <w:lang w:val="en-US"/>
+        </w:rPr>
+        <w:t>must be installed</w:t>
+      </w:r>
+      <w:proofErr w:type="gramEnd"/>
+      <w:r>
+        <w:rPr>
+          <w:rFonts w:ascii="Arial" w:hAnsi="Arial" w:cs="Arial"/>
+          <w:sz w:val="24"/>
+          <w:lang w:val="en-US"/>
+        </w:rPr>
+        <w:t xml:space="preserve"> and running on each node that </w:t>
       </w:r>
       <w:r>
         <w:rPr>
@@ -2248,15 +2344,33 @@
           <w:sz w:val="24"/>
           <w:lang w:val="en"/>
         </w:rPr>
-        <w:t xml:space="preserve"> of the node_</w:t>
-      </w:r>
-      <w:r>
-        <w:rPr>
-          <w:rFonts w:ascii="Arial" w:hAnsi="Arial" w:cs="Arial"/>
-          <w:sz w:val="24"/>
-          <w:lang w:val="en"/>
-        </w:rPr>
-        <w:t>exporter process;</w:t>
+        <w:t xml:space="preserve"> of the </w:t>
+      </w:r>
+      <w:proofErr w:type="spellStart"/>
+      <w:r>
+        <w:rPr>
+          <w:rFonts w:ascii="Arial" w:hAnsi="Arial" w:cs="Arial"/>
+          <w:sz w:val="24"/>
+          <w:lang w:val="en"/>
+        </w:rPr>
+        <w:t>node_</w:t>
+      </w:r>
+      <w:r>
+        <w:rPr>
+          <w:rFonts w:ascii="Arial" w:hAnsi="Arial" w:cs="Arial"/>
+          <w:sz w:val="24"/>
+          <w:lang w:val="en"/>
+        </w:rPr>
+        <w:t>exporter</w:t>
+      </w:r>
+      <w:proofErr w:type="spellEnd"/>
+      <w:r>
+        <w:rPr>
+          <w:rFonts w:ascii="Arial" w:hAnsi="Arial" w:cs="Arial"/>
+          <w:sz w:val="24"/>
+          <w:lang w:val="en"/>
+        </w:rPr>
+        <w:t xml:space="preserve"> process;</w:t>
       </w:r>
     </w:p>
     <w:p>
@@ -2272,13 +2386,23 @@
           <w:lang w:val="en"/>
         </w:rPr>
       </w:pPr>
-      <w:r>
-        <w:rPr>
-          <w:rFonts w:ascii="Arial" w:hAnsi="Arial" w:cs="Arial"/>
-          <w:sz w:val="24"/>
-          <w:lang w:val="en"/>
-        </w:rPr>
-        <w:t xml:space="preserve">node_cpu_* </w:t>
+      <w:proofErr w:type="spellStart"/>
+      <w:r>
+        <w:rPr>
+          <w:rFonts w:ascii="Arial" w:hAnsi="Arial" w:cs="Arial"/>
+          <w:sz w:val="24"/>
+          <w:lang w:val="en"/>
+        </w:rPr>
+        <w:t>node_cpu</w:t>
+      </w:r>
+      <w:proofErr w:type="spellEnd"/>
+      <w:r>
+        <w:rPr>
+          <w:rFonts w:ascii="Arial" w:hAnsi="Arial" w:cs="Arial"/>
+          <w:sz w:val="24"/>
+          <w:lang w:val="en"/>
+        </w:rPr>
+        <w:t xml:space="preserve">_* </w:t>
       </w:r>
       <w:r>
         <w:rPr>
@@ -2334,13 +2458,23 @@
           <w:lang w:val="en"/>
         </w:rPr>
       </w:pPr>
-      <w:r>
-        <w:rPr>
-          <w:rFonts w:ascii="Arial" w:hAnsi="Arial" w:cs="Arial"/>
-          <w:sz w:val="24"/>
-          <w:lang w:val="en"/>
-        </w:rPr>
-        <w:t xml:space="preserve">node_memory_*  -&gt; </w:t>
+      <w:proofErr w:type="spellStart"/>
+      <w:r>
+        <w:rPr>
+          <w:rFonts w:ascii="Arial" w:hAnsi="Arial" w:cs="Arial"/>
+          <w:sz w:val="24"/>
+          <w:lang w:val="en"/>
+        </w:rPr>
+        <w:t>node_memory</w:t>
+      </w:r>
+      <w:proofErr w:type="spellEnd"/>
+      <w:r>
+        <w:rPr>
+          <w:rFonts w:ascii="Arial" w:hAnsi="Arial" w:cs="Arial"/>
+          <w:sz w:val="24"/>
+          <w:lang w:val="en"/>
+        </w:rPr>
+        <w:t xml:space="preserve">_*  -&gt; </w:t>
       </w:r>
       <w:r>
         <w:rPr>
@@ -2380,13 +2514,23 @@
           <w:lang w:val="en"/>
         </w:rPr>
       </w:pPr>
-      <w:r>
-        <w:rPr>
-          <w:rFonts w:ascii="Arial" w:hAnsi="Arial" w:cs="Arial"/>
-          <w:sz w:val="24"/>
-          <w:lang w:val="en"/>
-        </w:rPr>
-        <w:t>node_filesystem_</w:t>
+      <w:proofErr w:type="spellStart"/>
+      <w:r>
+        <w:rPr>
+          <w:rFonts w:ascii="Arial" w:hAnsi="Arial" w:cs="Arial"/>
+          <w:sz w:val="24"/>
+          <w:lang w:val="en"/>
+        </w:rPr>
+        <w:t>node_filesystem</w:t>
+      </w:r>
+      <w:proofErr w:type="spellEnd"/>
+      <w:r>
+        <w:rPr>
+          <w:rFonts w:ascii="Arial" w:hAnsi="Arial" w:cs="Arial"/>
+          <w:sz w:val="24"/>
+          <w:lang w:val="en"/>
+        </w:rPr>
+        <w:t>_</w:t>
       </w:r>
       <w:r>
         <w:rPr>
@@ -2442,13 +2586,23 @@
           <w:lang w:val="en"/>
         </w:rPr>
       </w:pPr>
-      <w:r>
-        <w:rPr>
-          <w:rFonts w:ascii="Arial" w:hAnsi="Arial" w:cs="Arial"/>
-          <w:sz w:val="24"/>
-          <w:lang w:val="en"/>
-        </w:rPr>
-        <w:t xml:space="preserve">node_disk_* -&gt; </w:t>
+      <w:proofErr w:type="spellStart"/>
+      <w:r>
+        <w:rPr>
+          <w:rFonts w:ascii="Arial" w:hAnsi="Arial" w:cs="Arial"/>
+          <w:sz w:val="24"/>
+          <w:lang w:val="en"/>
+        </w:rPr>
+        <w:t>node_disk</w:t>
+      </w:r>
+      <w:proofErr w:type="spellEnd"/>
+      <w:r>
+        <w:rPr>
+          <w:rFonts w:ascii="Arial" w:hAnsi="Arial" w:cs="Arial"/>
+          <w:sz w:val="24"/>
+          <w:lang w:val="en"/>
+        </w:rPr>
+        <w:t xml:space="preserve">_* -&gt; </w:t>
       </w:r>
       <w:r>
         <w:rPr>
@@ -2480,13 +2634,23 @@
           <w:lang w:val="en"/>
         </w:rPr>
       </w:pPr>
-      <w:r>
-        <w:rPr>
-          <w:rFonts w:ascii="Arial" w:hAnsi="Arial" w:cs="Arial"/>
-          <w:sz w:val="24"/>
-          <w:lang w:val="en"/>
-        </w:rPr>
-        <w:t xml:space="preserve">node_network_* -&gt; </w:t>
+      <w:proofErr w:type="spellStart"/>
+      <w:r>
+        <w:rPr>
+          <w:rFonts w:ascii="Arial" w:hAnsi="Arial" w:cs="Arial"/>
+          <w:sz w:val="24"/>
+          <w:lang w:val="en"/>
+        </w:rPr>
+        <w:t>node_network</w:t>
+      </w:r>
+      <w:proofErr w:type="spellEnd"/>
+      <w:r>
+        <w:rPr>
+          <w:rFonts w:ascii="Arial" w:hAnsi="Arial" w:cs="Arial"/>
+          <w:sz w:val="24"/>
+          <w:lang w:val="en"/>
+        </w:rPr>
+        <w:t xml:space="preserve">_* -&gt; </w:t>
       </w:r>
       <w:r>
         <w:rPr>
@@ -2567,14 +2731,15 @@
           <w:lang w:val="en-US"/>
         </w:rPr>
       </w:pPr>
-      <w:bookmarkStart w:id="5" w:name="_Toc534958529"/>
-      <w:r>
-        <w:rPr>
-          <w:lang w:val="en-US"/>
-        </w:rPr>
+      <w:bookmarkStart w:id="6" w:name="_Toc535420562"/>
+      <w:r>
+        <w:rPr>
+          <w:lang w:val="en-US"/>
+        </w:rPr>
+        <w:lastRenderedPageBreak/>
         <w:t>Front End</w:t>
       </w:r>
-      <w:bookmarkEnd w:id="5"/>
+      <w:bookmarkEnd w:id="6"/>
     </w:p>
     <w:p>
       <w:pPr>
@@ -2592,25 +2757,65 @@
           <w:szCs w:val="24"/>
           <w:lang w:val="en-US"/>
         </w:rPr>
-        <w:t>On the monitoring system, by the FrontEnd, the monitored nodes/se</w:t>
-      </w:r>
-      <w:r>
-        <w:rPr>
-          <w:rFonts w:ascii="Arial" w:hAnsi="Arial" w:cs="Arial"/>
-          <w:sz w:val="24"/>
-          <w:szCs w:val="24"/>
-          <w:lang w:val="en-US"/>
-        </w:rPr>
-        <w:t xml:space="preserve">rvices have to be </w:t>
-      </w:r>
-      <w:r>
-        <w:rPr>
-          <w:rFonts w:ascii="Arial" w:hAnsi="Arial" w:cs="Arial"/>
-          <w:sz w:val="24"/>
-          <w:szCs w:val="24"/>
-          <w:lang w:val="en-US"/>
-        </w:rPr>
-        <w:t>configured in order to get the measurements using the API Rest or Web GUI.</w:t>
+        <w:t xml:space="preserve">On the monitoring system, by the </w:t>
+      </w:r>
+      <w:proofErr w:type="spellStart"/>
+      <w:r>
+        <w:rPr>
+          <w:rFonts w:ascii="Arial" w:hAnsi="Arial" w:cs="Arial"/>
+          <w:sz w:val="24"/>
+          <w:szCs w:val="24"/>
+          <w:lang w:val="en-US"/>
+        </w:rPr>
+        <w:t>FrontEnd</w:t>
+      </w:r>
+      <w:proofErr w:type="spellEnd"/>
+      <w:r>
+        <w:rPr>
+          <w:rFonts w:ascii="Arial" w:hAnsi="Arial" w:cs="Arial"/>
+          <w:sz w:val="24"/>
+          <w:szCs w:val="24"/>
+          <w:lang w:val="en-US"/>
+        </w:rPr>
+        <w:t>, the monitored nodes/se</w:t>
+      </w:r>
+      <w:r>
+        <w:rPr>
+          <w:rFonts w:ascii="Arial" w:hAnsi="Arial" w:cs="Arial"/>
+          <w:sz w:val="24"/>
+          <w:szCs w:val="24"/>
+          <w:lang w:val="en-US"/>
+        </w:rPr>
+        <w:t xml:space="preserve">rvices have to </w:t>
+      </w:r>
+      <w:proofErr w:type="gramStart"/>
+      <w:r>
+        <w:rPr>
+          <w:rFonts w:ascii="Arial" w:hAnsi="Arial" w:cs="Arial"/>
+          <w:sz w:val="24"/>
+          <w:szCs w:val="24"/>
+          <w:lang w:val="en-US"/>
+        </w:rPr>
+        <w:t xml:space="preserve">be </w:t>
+      </w:r>
+      <w:r>
+        <w:rPr>
+          <w:rFonts w:ascii="Arial" w:hAnsi="Arial" w:cs="Arial"/>
+          <w:sz w:val="24"/>
+          <w:szCs w:val="24"/>
+          <w:lang w:val="en-US"/>
+        </w:rPr>
+        <w:t>configured</w:t>
+      </w:r>
+      <w:proofErr w:type="gramEnd"/>
+      <w:r>
+        <w:rPr>
+          <w:rFonts w:ascii="Arial" w:hAnsi="Arial" w:cs="Arial"/>
+          <w:sz w:val="24"/>
+          <w:szCs w:val="24"/>
+          <w:lang w:val="en-US"/>
+        </w:rPr>
+        <w:t xml:space="preserve"> in order to get the measurements using the API Rest or Web GUI.</w:t>
       </w:r>
     </w:p>
     <w:p>
@@ -2629,8 +2834,19 @@
           <w:szCs w:val="24"/>
           <w:lang w:val="en-US"/>
         </w:rPr>
-        <w:t>To do this, on the FrontEnd</w:t>
-      </w:r>
+        <w:t xml:space="preserve">To do this, on the </w:t>
+      </w:r>
+      <w:proofErr w:type="spellStart"/>
+      <w:r>
+        <w:rPr>
+          <w:rFonts w:ascii="Arial" w:hAnsi="Arial" w:cs="Arial"/>
+          <w:sz w:val="24"/>
+          <w:szCs w:val="24"/>
+          <w:lang w:val="en-US"/>
+        </w:rPr>
+        <w:t>FrontEnd</w:t>
+      </w:r>
+      <w:proofErr w:type="spellEnd"/>
       <w:r>
         <w:rPr>
           <w:rFonts w:ascii="Arial" w:hAnsi="Arial" w:cs="Arial"/>
@@ -2730,14 +2946,25 @@
           <w:lang w:val="en"/>
         </w:rPr>
       </w:pPr>
-      <w:r>
-        <w:rPr>
-          <w:rFonts w:ascii="Arial" w:hAnsi="Arial" w:cs="Arial"/>
-          <w:sz w:val="24"/>
-          <w:szCs w:val="24"/>
-          <w:lang w:val="en-US"/>
-        </w:rPr>
-        <w:t>at least one service</w:t>
+      <w:proofErr w:type="gramStart"/>
+      <w:r>
+        <w:rPr>
+          <w:rFonts w:ascii="Arial" w:hAnsi="Arial" w:cs="Arial"/>
+          <w:sz w:val="24"/>
+          <w:szCs w:val="24"/>
+          <w:lang w:val="en-US"/>
+        </w:rPr>
+        <w:t>at</w:t>
+      </w:r>
+      <w:proofErr w:type="gramEnd"/>
+      <w:r>
+        <w:rPr>
+          <w:rFonts w:ascii="Arial" w:hAnsi="Arial" w:cs="Arial"/>
+          <w:sz w:val="24"/>
+          <w:szCs w:val="24"/>
+          <w:lang w:val="en-US"/>
+        </w:rPr>
+        <w:t xml:space="preserve"> least one service</w:t>
       </w:r>
       <w:r>
         <w:rPr>
@@ -2793,7 +3020,27 @@
           <w:szCs w:val="24"/>
           <w:lang w:val="en"/>
         </w:rPr>
-        <w:t>By default, the metric  “NODE” is already present and it is not removable</w:t>
+        <w:t xml:space="preserve">By default, the </w:t>
+      </w:r>
+      <w:proofErr w:type="gramStart"/>
+      <w:r>
+        <w:rPr>
+          <w:rFonts w:ascii="Arial" w:hAnsi="Arial" w:cs="Arial"/>
+          <w:sz w:val="24"/>
+          <w:szCs w:val="24"/>
+          <w:lang w:val="en"/>
+        </w:rPr>
+        <w:t>metric  “</w:t>
+      </w:r>
+      <w:proofErr w:type="gramEnd"/>
+      <w:r>
+        <w:rPr>
+          <w:rFonts w:ascii="Arial" w:hAnsi="Arial" w:cs="Arial"/>
+          <w:sz w:val="24"/>
+          <w:szCs w:val="24"/>
+          <w:lang w:val="en"/>
+        </w:rPr>
+        <w:t>NODE” is already present and it is not removable</w:t>
       </w:r>
     </w:p>
     <w:p>
@@ -2805,8 +3052,6 @@
           <w:lang w:val="en"/>
         </w:rPr>
       </w:pPr>
-      <w:bookmarkStart w:id="6" w:name="_GoBack"/>
-      <w:bookmarkEnd w:id="6"/>
     </w:p>
     <w:p>
       <w:pPr>
@@ -2817,14 +3062,45 @@
           <w:lang w:val="en"/>
         </w:rPr>
       </w:pPr>
-      <w:r>
-        <w:rPr>
-          <w:rFonts w:ascii="Arial" w:hAnsi="Arial" w:cs="Arial"/>
-          <w:sz w:val="24"/>
-          <w:szCs w:val="24"/>
-          <w:lang w:val="en"/>
-        </w:rPr>
-        <w:t xml:space="preserve">Moreover a service “Monitoring” is already present:  it is not updatable and it not not removable.  </w:t>
+      <w:proofErr w:type="gramStart"/>
+      <w:r>
+        <w:rPr>
+          <w:rFonts w:ascii="Arial" w:hAnsi="Arial" w:cs="Arial"/>
+          <w:sz w:val="24"/>
+          <w:szCs w:val="24"/>
+          <w:lang w:val="en"/>
+        </w:rPr>
+        <w:t>Moreover</w:t>
+      </w:r>
+      <w:proofErr w:type="gramEnd"/>
+      <w:r>
+        <w:rPr>
+          <w:rFonts w:ascii="Arial" w:hAnsi="Arial" w:cs="Arial"/>
+          <w:sz w:val="24"/>
+          <w:szCs w:val="24"/>
+          <w:lang w:val="en"/>
+        </w:rPr>
+        <w:t xml:space="preserve"> a service “Monitoring” is already present:  it is not updatable and it not </w:t>
+      </w:r>
+      <w:proofErr w:type="spellStart"/>
+      <w:r>
+        <w:rPr>
+          <w:rFonts w:ascii="Arial" w:hAnsi="Arial" w:cs="Arial"/>
+          <w:sz w:val="24"/>
+          <w:szCs w:val="24"/>
+          <w:lang w:val="en"/>
+        </w:rPr>
+        <w:t>not</w:t>
+      </w:r>
+      <w:proofErr w:type="spellEnd"/>
+      <w:r>
+        <w:rPr>
+          <w:rFonts w:ascii="Arial" w:hAnsi="Arial" w:cs="Arial"/>
+          <w:sz w:val="24"/>
+          <w:szCs w:val="24"/>
+          <w:lang w:val="en"/>
+        </w:rPr>
+        <w:t xml:space="preserve"> removable.  </w:t>
       </w:r>
     </w:p>
     <w:p>
@@ -2843,7 +3119,27 @@
           <w:szCs w:val="24"/>
           <w:lang w:val="en"/>
         </w:rPr>
-        <w:t xml:space="preserve">This service is associated to the metric “NODE” and to the node </w:t>
+        <w:t xml:space="preserve">This service is associated to the metric “NODE” and to the </w:t>
+      </w:r>
+      <w:proofErr w:type="gramStart"/>
+      <w:r>
+        <w:rPr>
+          <w:rFonts w:ascii="Arial" w:hAnsi="Arial" w:cs="Arial"/>
+          <w:sz w:val="24"/>
+          <w:szCs w:val="24"/>
+          <w:lang w:val="en"/>
+        </w:rPr>
+        <w:t>node</w:t>
+      </w:r>
+      <w:proofErr w:type="gramEnd"/>
+      <w:r>
+        <w:rPr>
+          <w:rFonts w:ascii="Arial" w:hAnsi="Arial" w:cs="Arial"/>
+          <w:sz w:val="24"/>
+          <w:szCs w:val="24"/>
+          <w:lang w:val="en"/>
+        </w:rPr>
+        <w:t xml:space="preserve"> </w:t>
       </w:r>
       <w:r>
         <w:rPr>
@@ -2997,14 +3293,23 @@
           <w:lang w:val="en-US"/>
         </w:rPr>
       </w:pPr>
-      <w:bookmarkStart w:id="7" w:name="_Toc534958530"/>
-      <w:r>
-        <w:rPr>
-          <w:lang w:val="en-US"/>
-        </w:rPr>
-        <w:t>Web Gui</w:t>
+      <w:bookmarkStart w:id="7" w:name="_Toc535420563"/>
+      <w:r>
+        <w:rPr>
+          <w:lang w:val="en-US"/>
+        </w:rPr>
+        <w:lastRenderedPageBreak/>
+        <w:t xml:space="preserve">Web </w:t>
+      </w:r>
+      <w:proofErr w:type="spellStart"/>
+      <w:r>
+        <w:rPr>
+          <w:lang w:val="en-US"/>
+        </w:rPr>
+        <w:t>Gui</w:t>
       </w:r>
       <w:bookmarkEnd w:id="7"/>
+      <w:proofErr w:type="spellEnd"/>
     </w:p>
     <w:p>
       <w:pPr>
@@ -3020,7 +3325,25 @@
           <w:sz w:val="24"/>
           <w:lang w:val="en-US"/>
         </w:rPr>
-        <w:t>About the Web GUI in the following a short manual is provided.</w:t>
+        <w:t xml:space="preserve">About the Web GUI in the </w:t>
+      </w:r>
+      <w:proofErr w:type="gramStart"/>
+      <w:r>
+        <w:rPr>
+          <w:rFonts w:ascii="Arial" w:hAnsi="Arial" w:cs="Arial"/>
+          <w:sz w:val="24"/>
+          <w:lang w:val="en-US"/>
+        </w:rPr>
+        <w:t>following</w:t>
+      </w:r>
+      <w:proofErr w:type="gramEnd"/>
+      <w:r>
+        <w:rPr>
+          <w:rFonts w:ascii="Arial" w:hAnsi="Arial" w:cs="Arial"/>
+          <w:sz w:val="24"/>
+          <w:lang w:val="en-US"/>
+        </w:rPr>
+        <w:t xml:space="preserve"> a short manual is provided.</w:t>
       </w:r>
     </w:p>
     <w:p>
@@ -3078,7 +3401,43 @@
           <w:sz w:val="24"/>
           <w:lang w:val="en-US"/>
         </w:rPr>
-        <w:t>8888 (default) or the one configured ad hoc if it is different from default;  in the follows this port is defined &lt;FEPort&gt;</w:t>
+        <w:t>8888 (default) or the one configured ad hoc if it is different from default</w:t>
+      </w:r>
+      <w:proofErr w:type="gramStart"/>
+      <w:r>
+        <w:rPr>
+          <w:rFonts w:ascii="Arial" w:hAnsi="Arial" w:cs="Arial"/>
+          <w:sz w:val="24"/>
+          <w:lang w:val="en-US"/>
+        </w:rPr>
+        <w:t>;  in</w:t>
+      </w:r>
+      <w:proofErr w:type="gramEnd"/>
+      <w:r>
+        <w:rPr>
+          <w:rFonts w:ascii="Arial" w:hAnsi="Arial" w:cs="Arial"/>
+          <w:sz w:val="24"/>
+          <w:lang w:val="en-US"/>
+        </w:rPr>
+        <w:t xml:space="preserve"> the follows this port is defined &lt;</w:t>
+      </w:r>
+      <w:proofErr w:type="spellStart"/>
+      <w:r>
+        <w:rPr>
+          <w:rFonts w:ascii="Arial" w:hAnsi="Arial" w:cs="Arial"/>
+          <w:sz w:val="24"/>
+          <w:lang w:val="en-US"/>
+        </w:rPr>
+        <w:t>FEPort</w:t>
+      </w:r>
+      <w:proofErr w:type="spellEnd"/>
+      <w:r>
+        <w:rPr>
+          <w:rFonts w:ascii="Arial" w:hAnsi="Arial" w:cs="Arial"/>
+          <w:sz w:val="24"/>
+          <w:lang w:val="en-US"/>
+        </w:rPr>
+        <w:t>&gt;</w:t>
       </w:r>
     </w:p>
     <w:p>
@@ -3106,7 +3465,7 @@
         <w:pStyle w:val="Titolo2"/>
         <w:ind w:left="426"/>
       </w:pPr>
-      <w:bookmarkStart w:id="8" w:name="_Toc534958531"/>
+      <w:bookmarkStart w:id="8" w:name="_Toc535420564"/>
       <w:r>
         <w:t xml:space="preserve">Add a </w:t>
       </w:r>
@@ -3172,7 +3531,17 @@
           <w:szCs w:val="24"/>
           <w:lang w:val="en-US"/>
         </w:rPr>
-        <w:t xml:space="preserve">Family, </w:t>
+        <w:t>Family</w:t>
+      </w:r>
+      <w:proofErr w:type="gramStart"/>
+      <w:r>
+        <w:rPr>
+          <w:rFonts w:ascii="Arial" w:hAnsi="Arial" w:cs="Arial"/>
+          <w:sz w:val="24"/>
+          <w:szCs w:val="24"/>
+          <w:lang w:val="en-US"/>
+        </w:rPr>
+        <w:t xml:space="preserve">, </w:t>
       </w:r>
       <w:r>
         <w:rPr>
@@ -3190,7 +3559,17 @@
           <w:szCs w:val="24"/>
           <w:lang w:val="en-US"/>
         </w:rPr>
-        <w:t xml:space="preserve">set </w:t>
+        <w:t>set</w:t>
+      </w:r>
+      <w:proofErr w:type="gramEnd"/>
+      <w:r>
+        <w:rPr>
+          <w:rFonts w:ascii="Arial" w:hAnsi="Arial" w:cs="Arial"/>
+          <w:sz w:val="24"/>
+          <w:szCs w:val="24"/>
+          <w:lang w:val="en-US"/>
+        </w:rPr>
+        <w:t xml:space="preserve"> </w:t>
       </w:r>
       <w:r>
         <w:rPr>
@@ -3399,7 +3778,27 @@
           <w:szCs w:val="24"/>
           <w:lang w:val="en-US"/>
         </w:rPr>
-        <w:t>Every new added metric will be displayed in the metric list, that is: Metrics.</w:t>
+        <w:t xml:space="preserve">Every new added metric </w:t>
+      </w:r>
+      <w:proofErr w:type="gramStart"/>
+      <w:r>
+        <w:rPr>
+          <w:rFonts w:ascii="Arial" w:hAnsi="Arial" w:cs="Arial"/>
+          <w:sz w:val="24"/>
+          <w:szCs w:val="24"/>
+          <w:lang w:val="en-US"/>
+        </w:rPr>
+        <w:t>will be displayed</w:t>
+      </w:r>
+      <w:proofErr w:type="gramEnd"/>
+      <w:r>
+        <w:rPr>
+          <w:rFonts w:ascii="Arial" w:hAnsi="Arial" w:cs="Arial"/>
+          <w:sz w:val="24"/>
+          <w:szCs w:val="24"/>
+          <w:lang w:val="en-US"/>
+        </w:rPr>
+        <w:t xml:space="preserve"> in the metric list, that is: Metrics.</w:t>
       </w:r>
     </w:p>
     <w:p>
@@ -3498,6 +3897,7 @@
           <w:noProof/>
           <w:lang w:eastAsia="it-IT"/>
         </w:rPr>
+        <w:lastRenderedPageBreak/>
         <w:drawing>
           <wp:inline distT="0" distB="0" distL="0" distR="0" wp14:anchorId="2E8EC8EE" wp14:editId="36BF22A3">
             <wp:extent cx="6120130" cy="1488440"/>
@@ -3573,7 +3973,27 @@
           <w:szCs w:val="24"/>
           <w:lang w:val="en-US"/>
         </w:rPr>
-        <w:t xml:space="preserve">   the metric “NODE” should be already present;  it is not removable.</w:t>
+        <w:t xml:space="preserve">   the metric “NODE” should be already present</w:t>
+      </w:r>
+      <w:proofErr w:type="gramStart"/>
+      <w:r>
+        <w:rPr>
+          <w:rFonts w:ascii="Arial" w:hAnsi="Arial" w:cs="Arial"/>
+          <w:sz w:val="24"/>
+          <w:szCs w:val="24"/>
+          <w:lang w:val="en-US"/>
+        </w:rPr>
+        <w:t>;  it</w:t>
+      </w:r>
+      <w:proofErr w:type="gramEnd"/>
+      <w:r>
+        <w:rPr>
+          <w:rFonts w:ascii="Arial" w:hAnsi="Arial" w:cs="Arial"/>
+          <w:sz w:val="24"/>
+          <w:szCs w:val="24"/>
+          <w:lang w:val="en-US"/>
+        </w:rPr>
+        <w:t xml:space="preserve"> is not removable.</w:t>
       </w:r>
     </w:p>
     <w:p>
@@ -3590,7 +4010,7 @@
         <w:pStyle w:val="Titolo2"/>
         <w:ind w:left="426"/>
       </w:pPr>
-      <w:bookmarkStart w:id="9" w:name="_Toc534958532"/>
+      <w:bookmarkStart w:id="9" w:name="_Toc535420565"/>
       <w:r>
         <w:t xml:space="preserve">Add </w:t>
       </w:r>
@@ -3620,7 +4040,27 @@
           <w:szCs w:val="24"/>
           <w:lang w:val="en-US"/>
         </w:rPr>
-        <w:t>To add nodes to be monitored by the monitoring system:</w:t>
+        <w:t xml:space="preserve">To add nodes to </w:t>
+      </w:r>
+      <w:proofErr w:type="gramStart"/>
+      <w:r>
+        <w:rPr>
+          <w:rFonts w:ascii="Arial" w:hAnsi="Arial" w:cs="Arial"/>
+          <w:sz w:val="24"/>
+          <w:szCs w:val="24"/>
+          <w:lang w:val="en-US"/>
+        </w:rPr>
+        <w:t>be monitored</w:t>
+      </w:r>
+      <w:proofErr w:type="gramEnd"/>
+      <w:r>
+        <w:rPr>
+          <w:rFonts w:ascii="Arial" w:hAnsi="Arial" w:cs="Arial"/>
+          <w:sz w:val="24"/>
+          <w:szCs w:val="24"/>
+          <w:lang w:val="en-US"/>
+        </w:rPr>
+        <w:t xml:space="preserve"> by the monitoring system:</w:t>
       </w:r>
     </w:p>
     <w:p>
@@ -3812,7 +4252,27 @@
           <w:szCs w:val="24"/>
           <w:lang w:val="en-US"/>
         </w:rPr>
-        <w:t xml:space="preserve"> will be displayed </w:t>
+        <w:t xml:space="preserve"> </w:t>
+      </w:r>
+      <w:proofErr w:type="gramStart"/>
+      <w:r>
+        <w:rPr>
+          <w:rFonts w:ascii="Arial" w:hAnsi="Arial" w:cs="Arial"/>
+          <w:sz w:val="24"/>
+          <w:szCs w:val="24"/>
+          <w:lang w:val="en-US"/>
+        </w:rPr>
+        <w:t>will be displayed</w:t>
+      </w:r>
+      <w:proofErr w:type="gramEnd"/>
+      <w:r>
+        <w:rPr>
+          <w:rFonts w:ascii="Arial" w:hAnsi="Arial" w:cs="Arial"/>
+          <w:sz w:val="24"/>
+          <w:szCs w:val="24"/>
+          <w:lang w:val="en-US"/>
+        </w:rPr>
+        <w:t xml:space="preserve"> </w:t>
       </w:r>
       <w:r>
         <w:rPr>
@@ -4020,6 +4480,7 @@
           <w:szCs w:val="24"/>
           <w:lang w:val="en-US"/>
         </w:rPr>
+        <w:lastRenderedPageBreak/>
         <w:t>Get a detailed visualization</w:t>
       </w:r>
     </w:p>
@@ -4155,43 +4616,27 @@
           <w:szCs w:val="24"/>
           <w:lang w:val="en-US"/>
         </w:rPr>
-        <w:t xml:space="preserve">   the node</w:t>
-      </w:r>
-      <w:r>
-        <w:rPr>
-          <w:rFonts w:ascii="Arial" w:hAnsi="Arial" w:cs="Arial"/>
-          <w:sz w:val="24"/>
-          <w:szCs w:val="24"/>
-          <w:lang w:val="en-US"/>
-        </w:rPr>
-        <w:t xml:space="preserve"> “</w:t>
-      </w:r>
-      <w:r>
-        <w:rPr>
-          <w:rFonts w:ascii="Arial" w:hAnsi="Arial" w:cs="Arial"/>
-          <w:sz w:val="24"/>
-          <w:szCs w:val="24"/>
-          <w:lang w:val="en-US"/>
-        </w:rPr>
-        <w:t>Monitoring</w:t>
-      </w:r>
-      <w:r>
-        <w:rPr>
-          <w:rFonts w:ascii="Arial" w:hAnsi="Arial" w:cs="Arial"/>
-          <w:sz w:val="24"/>
-          <w:szCs w:val="24"/>
-          <w:lang w:val="en-US"/>
-        </w:rPr>
-        <w:t>” should be already present;  it is not removable</w:t>
-      </w:r>
-      <w:r>
-        <w:rPr>
-          <w:rFonts w:ascii="Arial" w:hAnsi="Arial" w:cs="Arial"/>
-          <w:sz w:val="24"/>
-          <w:szCs w:val="24"/>
-          <w:lang w:val="en-US"/>
-        </w:rPr>
-        <w:t>.</w:t>
+        <w:t xml:space="preserve">   the node “Monitoring” should be already present</w:t>
+      </w:r>
+      <w:proofErr w:type="gramStart"/>
+      <w:r>
+        <w:rPr>
+          <w:rFonts w:ascii="Arial" w:hAnsi="Arial" w:cs="Arial"/>
+          <w:sz w:val="24"/>
+          <w:szCs w:val="24"/>
+          <w:lang w:val="en-US"/>
+        </w:rPr>
+        <w:t>;  it</w:t>
+      </w:r>
+      <w:proofErr w:type="gramEnd"/>
+      <w:r>
+        <w:rPr>
+          <w:rFonts w:ascii="Arial" w:hAnsi="Arial" w:cs="Arial"/>
+          <w:sz w:val="24"/>
+          <w:szCs w:val="24"/>
+          <w:lang w:val="en-US"/>
+        </w:rPr>
+        <w:t xml:space="preserve"> is not removable.</w:t>
       </w:r>
     </w:p>
     <w:p>
@@ -4211,7 +4656,7 @@
           <w:lang w:val="it-IT"/>
         </w:rPr>
       </w:pPr>
-      <w:bookmarkStart w:id="10" w:name="_Toc534958533"/>
+      <w:bookmarkStart w:id="10" w:name="_Toc535420566"/>
       <w:r>
         <w:t xml:space="preserve">Add </w:t>
       </w:r>
@@ -4491,6 +4936,7 @@
           <w:szCs w:val="24"/>
           <w:lang w:eastAsia="it-IT"/>
         </w:rPr>
+        <w:lastRenderedPageBreak/>
         <w:drawing>
           <wp:inline distT="0" distB="0" distL="0" distR="0" wp14:anchorId="2CB602C5" wp14:editId="5311EEA1">
             <wp:extent cx="6120130" cy="2491105"/>
@@ -4561,7 +5007,27 @@
           <w:szCs w:val="24"/>
           <w:lang w:val="en-US"/>
         </w:rPr>
-        <w:t xml:space="preserve"> will be displayed </w:t>
+        <w:t xml:space="preserve"> </w:t>
+      </w:r>
+      <w:proofErr w:type="gramStart"/>
+      <w:r>
+        <w:rPr>
+          <w:rFonts w:ascii="Arial" w:hAnsi="Arial" w:cs="Arial"/>
+          <w:sz w:val="24"/>
+          <w:szCs w:val="24"/>
+          <w:lang w:val="en-US"/>
+        </w:rPr>
+        <w:t>will be displayed</w:t>
+      </w:r>
+      <w:proofErr w:type="gramEnd"/>
+      <w:r>
+        <w:rPr>
+          <w:rFonts w:ascii="Arial" w:hAnsi="Arial" w:cs="Arial"/>
+          <w:sz w:val="24"/>
+          <w:szCs w:val="24"/>
+          <w:lang w:val="en-US"/>
+        </w:rPr>
+        <w:t xml:space="preserve"> </w:t>
       </w:r>
       <w:r>
         <w:rPr>
@@ -4662,52 +5128,27 @@
           <w:szCs w:val="24"/>
           <w:lang w:val="en-US"/>
         </w:rPr>
-        <w:t xml:space="preserve">Display the dashboard related to the </w:t>
-      </w:r>
-      <w:r>
-        <w:rPr>
-          <w:rFonts w:ascii="Arial" w:hAnsi="Arial" w:cs="Arial"/>
-          <w:sz w:val="24"/>
-          <w:szCs w:val="24"/>
-          <w:lang w:val="en-US"/>
-        </w:rPr>
-        <w:t xml:space="preserve">summary’s </w:t>
-      </w:r>
-      <w:r>
-        <w:rPr>
-          <w:rFonts w:ascii="Arial" w:hAnsi="Arial" w:cs="Arial"/>
-          <w:sz w:val="24"/>
-          <w:szCs w:val="24"/>
-          <w:lang w:val="en-US"/>
-        </w:rPr>
-        <w:t xml:space="preserve">time series </w:t>
-      </w:r>
-      <w:r>
-        <w:rPr>
-          <w:rFonts w:ascii="Arial" w:hAnsi="Arial" w:cs="Arial"/>
-          <w:sz w:val="24"/>
-          <w:szCs w:val="24"/>
-          <w:lang w:val="en-US"/>
-        </w:rPr>
-        <w:t>for the</w:t>
-      </w:r>
-      <w:r>
-        <w:rPr>
-          <w:rFonts w:ascii="Arial" w:hAnsi="Arial" w:cs="Arial"/>
-          <w:sz w:val="24"/>
-          <w:szCs w:val="24"/>
-          <w:lang w:val="en-US"/>
-        </w:rPr>
-        <w:t xml:space="preserve"> “metric” NODE  </w:t>
-      </w:r>
-      <w:r>
-        <w:rPr>
-          <w:rFonts w:ascii="Arial" w:hAnsi="Arial" w:cs="Arial"/>
-          <w:sz w:val="24"/>
-          <w:szCs w:val="24"/>
-          <w:lang w:val="en-US"/>
-        </w:rPr>
-        <w:t>on the service itself.</w:t>
+        <w:t xml:space="preserve">Display the dashboard related to the summary’s time series for the “metric” </w:t>
+      </w:r>
+      <w:proofErr w:type="gramStart"/>
+      <w:r>
+        <w:rPr>
+          <w:rFonts w:ascii="Arial" w:hAnsi="Arial" w:cs="Arial"/>
+          <w:sz w:val="24"/>
+          <w:szCs w:val="24"/>
+          <w:lang w:val="en-US"/>
+        </w:rPr>
+        <w:t>NODE  on</w:t>
+      </w:r>
+      <w:proofErr w:type="gramEnd"/>
+      <w:r>
+        <w:rPr>
+          <w:rFonts w:ascii="Arial" w:hAnsi="Arial" w:cs="Arial"/>
+          <w:sz w:val="24"/>
+          <w:szCs w:val="24"/>
+          <w:lang w:val="en-US"/>
+        </w:rPr>
+        <w:t xml:space="preserve"> the service itself.</w:t>
       </w:r>
     </w:p>
     <w:p>
@@ -4887,16 +5328,27 @@
           <w:szCs w:val="24"/>
           <w:lang w:val="en-US"/>
         </w:rPr>
-        <w:t xml:space="preserve">   the service</w:t>
-      </w:r>
-      <w:r>
-        <w:rPr>
-          <w:rFonts w:ascii="Arial" w:hAnsi="Arial" w:cs="Arial"/>
-          <w:sz w:val="24"/>
-          <w:szCs w:val="24"/>
-          <w:lang w:val="en-US"/>
-        </w:rPr>
-        <w:t xml:space="preserve"> “Monitoring” should be already present;  it is not </w:t>
+        <w:t xml:space="preserve">   the service “Monitoring” should be already present</w:t>
+      </w:r>
+      <w:proofErr w:type="gramStart"/>
+      <w:r>
+        <w:rPr>
+          <w:rFonts w:ascii="Arial" w:hAnsi="Arial" w:cs="Arial"/>
+          <w:sz w:val="24"/>
+          <w:szCs w:val="24"/>
+          <w:lang w:val="en-US"/>
+        </w:rPr>
+        <w:t>;  it</w:t>
+      </w:r>
+      <w:proofErr w:type="gramEnd"/>
+      <w:r>
+        <w:rPr>
+          <w:rFonts w:ascii="Arial" w:hAnsi="Arial" w:cs="Arial"/>
+          <w:sz w:val="24"/>
+          <w:szCs w:val="24"/>
+          <w:lang w:val="en-US"/>
+        </w:rPr>
+        <w:t xml:space="preserve"> is not </w:t>
       </w:r>
       <w:r>
         <w:rPr>
@@ -4964,7 +5416,27 @@
           <w:szCs w:val="24"/>
           <w:lang w:val="en-US"/>
         </w:rPr>
-        <w:t>or a service the following data</w:t>
+        <w:t xml:space="preserve">or a </w:t>
+      </w:r>
+      <w:proofErr w:type="gramStart"/>
+      <w:r>
+        <w:rPr>
+          <w:rFonts w:ascii="Arial" w:hAnsi="Arial" w:cs="Arial"/>
+          <w:sz w:val="24"/>
+          <w:szCs w:val="24"/>
+          <w:lang w:val="en-US"/>
+        </w:rPr>
+        <w:t>service</w:t>
+      </w:r>
+      <w:proofErr w:type="gramEnd"/>
+      <w:r>
+        <w:rPr>
+          <w:rFonts w:ascii="Arial" w:hAnsi="Arial" w:cs="Arial"/>
+          <w:sz w:val="24"/>
+          <w:szCs w:val="24"/>
+          <w:lang w:val="en-US"/>
+        </w:rPr>
+        <w:t xml:space="preserve"> the following data</w:t>
       </w:r>
       <w:r>
         <w:rPr>
@@ -5116,11 +5588,12 @@
           <w:lang w:val="en-US"/>
         </w:rPr>
       </w:pPr>
-      <w:bookmarkStart w:id="11" w:name="_Toc534958534"/>
-      <w:r>
-        <w:rPr>
-          <w:lang w:val="en-US"/>
-        </w:rPr>
+      <w:bookmarkStart w:id="11" w:name="_Toc535420567"/>
+      <w:r>
+        <w:rPr>
+          <w:lang w:val="en-US"/>
+        </w:rPr>
+        <w:lastRenderedPageBreak/>
         <w:t>API REST</w:t>
       </w:r>
       <w:bookmarkEnd w:id="11"/>
@@ -5140,16 +5613,44 @@
           <w:sz w:val="24"/>
           <w:lang w:val="en-US"/>
         </w:rPr>
-        <w:t xml:space="preserve">In addition to the GUI it is possible to insert / modify / remove the data of the </w:t>
-      </w:r>
-      <w:r>
-        <w:rPr>
-          <w:rFonts w:ascii="Arial" w:hAnsi="Arial" w:cs="Arial"/>
-          <w:sz w:val="24"/>
-          <w:lang w:val="en-US"/>
-        </w:rPr>
-        <w:t>monitoring FrontEnd</w:t>
-      </w:r>
+        <w:t xml:space="preserve">In addition to the </w:t>
+      </w:r>
+      <w:proofErr w:type="gramStart"/>
+      <w:r>
+        <w:rPr>
+          <w:rFonts w:ascii="Arial" w:hAnsi="Arial" w:cs="Arial"/>
+          <w:sz w:val="24"/>
+          <w:lang w:val="en-US"/>
+        </w:rPr>
+        <w:t>GUI</w:t>
+      </w:r>
+      <w:proofErr w:type="gramEnd"/>
+      <w:r>
+        <w:rPr>
+          <w:rFonts w:ascii="Arial" w:hAnsi="Arial" w:cs="Arial"/>
+          <w:sz w:val="24"/>
+          <w:lang w:val="en-US"/>
+        </w:rPr>
+        <w:t xml:space="preserve"> it is possible to insert / modify / remove the data of the </w:t>
+      </w:r>
+      <w:r>
+        <w:rPr>
+          <w:rFonts w:ascii="Arial" w:hAnsi="Arial" w:cs="Arial"/>
+          <w:sz w:val="24"/>
+          <w:lang w:val="en-US"/>
+        </w:rPr>
+        <w:t xml:space="preserve">monitoring </w:t>
+      </w:r>
+      <w:proofErr w:type="spellStart"/>
+      <w:r>
+        <w:rPr>
+          <w:rFonts w:ascii="Arial" w:hAnsi="Arial" w:cs="Arial"/>
+          <w:sz w:val="24"/>
+          <w:lang w:val="en-US"/>
+        </w:rPr>
+        <w:t>FrontEnd</w:t>
+      </w:r>
+      <w:proofErr w:type="spellEnd"/>
       <w:r>
         <w:rPr>
           <w:rFonts w:ascii="Arial" w:hAnsi="Arial" w:cs="Arial"/>
@@ -5241,6 +5742,7 @@
                 <w:b/>
               </w:rPr>
             </w:pPr>
+            <w:proofErr w:type="spellStart"/>
             <w:r>
               <w:rPr>
                 <w:rFonts w:ascii="Calibri" w:eastAsia="Calibri" w:hAnsi="Calibri" w:cs="Times New Roman"/>
@@ -5248,6 +5750,7 @@
               </w:rPr>
               <w:t>Url</w:t>
             </w:r>
+            <w:proofErr w:type="spellEnd"/>
           </w:p>
         </w:tc>
         <w:tc>
@@ -5285,6 +5788,7 @@
                 <w:b/>
               </w:rPr>
             </w:pPr>
+            <w:proofErr w:type="spellStart"/>
             <w:r>
               <w:rPr>
                 <w:rFonts w:ascii="Calibri" w:eastAsia="Calibri" w:hAnsi="Calibri" w:cs="Times New Roman"/>
@@ -5292,6 +5796,7 @@
               </w:rPr>
               <w:t>Description</w:t>
             </w:r>
+            <w:proofErr w:type="spellEnd"/>
           </w:p>
         </w:tc>
         <w:tc>
@@ -5333,12 +5838,14 @@
                 <w:rFonts w:ascii="Calibri" w:eastAsia="Calibri" w:hAnsi="Calibri" w:cs="Times New Roman"/>
               </w:rPr>
             </w:pPr>
+            <w:proofErr w:type="spellStart"/>
             <w:r>
               <w:rPr>
                 <w:rFonts w:ascii="Calibri" w:eastAsia="Calibri" w:hAnsi="Calibri" w:cs="Times New Roman"/>
               </w:rPr>
               <w:t>Metric</w:t>
             </w:r>
+            <w:proofErr w:type="spellEnd"/>
           </w:p>
         </w:tc>
         <w:tc>
@@ -5456,12 +5963,14 @@
                 <w:rFonts w:ascii="Calibri" w:eastAsia="Calibri" w:hAnsi="Calibri" w:cs="Times New Roman"/>
               </w:rPr>
             </w:pPr>
+            <w:proofErr w:type="spellStart"/>
             <w:r>
               <w:rPr>
                 <w:rFonts w:ascii="Calibri" w:eastAsia="Calibri" w:hAnsi="Calibri" w:cs="Times New Roman"/>
               </w:rPr>
               <w:t>Metric</w:t>
             </w:r>
+            <w:proofErr w:type="spellEnd"/>
           </w:p>
         </w:tc>
         <w:tc>
@@ -5588,12 +6097,14 @@
                 <w:rFonts w:ascii="Calibri" w:eastAsia="Calibri" w:hAnsi="Calibri" w:cs="Times New Roman"/>
               </w:rPr>
             </w:pPr>
+            <w:proofErr w:type="spellStart"/>
             <w:r>
               <w:rPr>
                 <w:rFonts w:ascii="Calibri" w:eastAsia="Calibri" w:hAnsi="Calibri" w:cs="Times New Roman"/>
               </w:rPr>
               <w:t>Metric</w:t>
             </w:r>
+            <w:proofErr w:type="spellEnd"/>
           </w:p>
         </w:tc>
         <w:tc>
@@ -5670,8 +6181,16 @@
               <w:rPr>
                 <w:rFonts w:ascii="Calibri" w:eastAsia="Calibri" w:hAnsi="Calibri" w:cs="Times New Roman"/>
               </w:rPr>
-              <w:t>READ a single object</w:t>
-            </w:r>
+              <w:t xml:space="preserve">READ a single </w:t>
+            </w:r>
+            <w:proofErr w:type="spellStart"/>
+            <w:r>
+              <w:rPr>
+                <w:rFonts w:ascii="Calibri" w:eastAsia="Calibri" w:hAnsi="Calibri" w:cs="Times New Roman"/>
+              </w:rPr>
+              <w:t>object</w:t>
+            </w:r>
+            <w:proofErr w:type="spellEnd"/>
           </w:p>
         </w:tc>
         <w:tc>
@@ -5711,12 +6230,14 @@
                 <w:rFonts w:ascii="Calibri" w:eastAsia="Calibri" w:hAnsi="Calibri" w:cs="Times New Roman"/>
               </w:rPr>
             </w:pPr>
+            <w:proofErr w:type="spellStart"/>
             <w:r>
               <w:rPr>
                 <w:rFonts w:ascii="Calibri" w:eastAsia="Calibri" w:hAnsi="Calibri" w:cs="Times New Roman"/>
               </w:rPr>
               <w:t>Metric</w:t>
             </w:r>
+            <w:proofErr w:type="spellEnd"/>
           </w:p>
         </w:tc>
         <w:tc>
@@ -5799,8 +6320,16 @@
               <w:rPr>
                 <w:rFonts w:ascii="Calibri" w:eastAsia="Calibri" w:hAnsi="Calibri" w:cs="Times New Roman"/>
               </w:rPr>
-              <w:t>REMOVE a single object</w:t>
-            </w:r>
+              <w:t xml:space="preserve">REMOVE a single </w:t>
+            </w:r>
+            <w:proofErr w:type="spellStart"/>
+            <w:r>
+              <w:rPr>
+                <w:rFonts w:ascii="Calibri" w:eastAsia="Calibri" w:hAnsi="Calibri" w:cs="Times New Roman"/>
+              </w:rPr>
+              <w:t>object</w:t>
+            </w:r>
+            <w:proofErr w:type="spellEnd"/>
           </w:p>
         </w:tc>
         <w:tc>
@@ -5915,12 +6444,14 @@
                 <w:rFonts w:ascii="Calibri" w:eastAsia="Calibri" w:hAnsi="Calibri" w:cs="Times New Roman"/>
               </w:rPr>
             </w:pPr>
+            <w:proofErr w:type="spellStart"/>
             <w:r>
               <w:rPr>
                 <w:rFonts w:ascii="Calibri" w:eastAsia="Calibri" w:hAnsi="Calibri" w:cs="Times New Roman"/>
               </w:rPr>
               <w:t>Node</w:t>
             </w:r>
+            <w:proofErr w:type="spellEnd"/>
           </w:p>
         </w:tc>
         <w:tc>
@@ -6044,12 +6575,14 @@
                 <w:rFonts w:ascii="Calibri" w:eastAsia="Calibri" w:hAnsi="Calibri" w:cs="Times New Roman"/>
               </w:rPr>
             </w:pPr>
+            <w:proofErr w:type="spellStart"/>
             <w:r>
               <w:rPr>
                 <w:rFonts w:ascii="Calibri" w:eastAsia="Calibri" w:hAnsi="Calibri" w:cs="Times New Roman"/>
               </w:rPr>
               <w:t>Node</w:t>
             </w:r>
+            <w:proofErr w:type="spellEnd"/>
           </w:p>
         </w:tc>
         <w:tc>
@@ -6182,12 +6715,14 @@
                 <w:rFonts w:ascii="Calibri" w:eastAsia="Calibri" w:hAnsi="Calibri" w:cs="Times New Roman"/>
               </w:rPr>
             </w:pPr>
+            <w:proofErr w:type="spellStart"/>
             <w:r>
               <w:rPr>
                 <w:rFonts w:ascii="Calibri" w:eastAsia="Calibri" w:hAnsi="Calibri" w:cs="Times New Roman"/>
               </w:rPr>
               <w:t>Node</w:t>
             </w:r>
+            <w:proofErr w:type="spellEnd"/>
           </w:p>
         </w:tc>
         <w:tc>
@@ -6270,8 +6805,16 @@
               <w:rPr>
                 <w:rFonts w:ascii="Calibri" w:eastAsia="Calibri" w:hAnsi="Calibri" w:cs="Times New Roman"/>
               </w:rPr>
-              <w:t>READ a single object</w:t>
-            </w:r>
+              <w:t xml:space="preserve">READ a single </w:t>
+            </w:r>
+            <w:proofErr w:type="spellStart"/>
+            <w:r>
+              <w:rPr>
+                <w:rFonts w:ascii="Calibri" w:eastAsia="Calibri" w:hAnsi="Calibri" w:cs="Times New Roman"/>
+              </w:rPr>
+              <w:t>object</w:t>
+            </w:r>
+            <w:proofErr w:type="spellEnd"/>
           </w:p>
         </w:tc>
         <w:tc>
@@ -6311,12 +6854,14 @@
                 <w:rFonts w:ascii="Calibri" w:eastAsia="Calibri" w:hAnsi="Calibri" w:cs="Times New Roman"/>
               </w:rPr>
             </w:pPr>
+            <w:proofErr w:type="spellStart"/>
             <w:r>
               <w:rPr>
                 <w:rFonts w:ascii="Calibri" w:eastAsia="Calibri" w:hAnsi="Calibri" w:cs="Times New Roman"/>
               </w:rPr>
               <w:t>Node</w:t>
             </w:r>
+            <w:proofErr w:type="spellEnd"/>
           </w:p>
         </w:tc>
         <w:tc>
@@ -6399,8 +6944,16 @@
               <w:rPr>
                 <w:rFonts w:ascii="Calibri" w:eastAsia="Calibri" w:hAnsi="Calibri" w:cs="Times New Roman"/>
               </w:rPr>
-              <w:t>REMOVE a single object</w:t>
-            </w:r>
+              <w:t xml:space="preserve">REMOVE a single </w:t>
+            </w:r>
+            <w:proofErr w:type="spellStart"/>
+            <w:r>
+              <w:rPr>
+                <w:rFonts w:ascii="Calibri" w:eastAsia="Calibri" w:hAnsi="Calibri" w:cs="Times New Roman"/>
+              </w:rPr>
+              <w:t>object</w:t>
+            </w:r>
+            <w:proofErr w:type="spellEnd"/>
           </w:p>
         </w:tc>
         <w:tc>
@@ -6870,8 +7423,16 @@
               <w:rPr>
                 <w:rFonts w:ascii="Calibri" w:eastAsia="Calibri" w:hAnsi="Calibri" w:cs="Times New Roman"/>
               </w:rPr>
-              <w:t>READ a single object</w:t>
-            </w:r>
+              <w:t xml:space="preserve">READ a single </w:t>
+            </w:r>
+            <w:proofErr w:type="spellStart"/>
+            <w:r>
+              <w:rPr>
+                <w:rFonts w:ascii="Calibri" w:eastAsia="Calibri" w:hAnsi="Calibri" w:cs="Times New Roman"/>
+              </w:rPr>
+              <w:t>object</w:t>
+            </w:r>
+            <w:proofErr w:type="spellEnd"/>
           </w:p>
         </w:tc>
         <w:tc>
@@ -6999,8 +7560,16 @@
               <w:rPr>
                 <w:rFonts w:ascii="Calibri" w:eastAsia="Calibri" w:hAnsi="Calibri" w:cs="Times New Roman"/>
               </w:rPr>
-              <w:t>REMOVE a single object</w:t>
-            </w:r>
+              <w:t xml:space="preserve">REMOVE a single </w:t>
+            </w:r>
+            <w:proofErr w:type="spellStart"/>
+            <w:r>
+              <w:rPr>
+                <w:rFonts w:ascii="Calibri" w:eastAsia="Calibri" w:hAnsi="Calibri" w:cs="Times New Roman"/>
+              </w:rPr>
+              <w:t>object</w:t>
+            </w:r>
+            <w:proofErr w:type="spellEnd"/>
           </w:p>
         </w:tc>
         <w:tc>
@@ -7137,8 +7706,16 @@
               <w:rPr>
                 <w:rFonts w:ascii="Calibri" w:eastAsia="Calibri" w:hAnsi="Calibri" w:cs="Times New Roman"/>
               </w:rPr>
-              <w:t>a single object</w:t>
-            </w:r>
+              <w:t xml:space="preserve">a single </w:t>
+            </w:r>
+            <w:proofErr w:type="spellStart"/>
+            <w:r>
+              <w:rPr>
+                <w:rFonts w:ascii="Calibri" w:eastAsia="Calibri" w:hAnsi="Calibri" w:cs="Times New Roman"/>
+              </w:rPr>
+              <w:t>object</w:t>
+            </w:r>
+            <w:proofErr w:type="spellEnd"/>
           </w:p>
         </w:tc>
         <w:tc>
@@ -7233,7 +7810,8 @@
     </w:p>
     <w:p>
       <w:pPr>
-        <w:ind w:firstLine="708"/>
+        <w:pStyle w:val="Paragrafoelenco"/>
+        <w:ind w:left="1080"/>
         <w:rPr>
           <w:rFonts w:ascii="Consolas" w:hAnsi="Consolas"/>
           <w:color w:val="212121"/>
@@ -7250,9 +7828,13 @@
           <w:szCs w:val="18"/>
           <w:lang w:val="en-US"/>
         </w:rPr>
-        <w:t>{name: "NODE", desc: "</w:t>
-      </w:r>
-      <w:r>
+        <w:t>{</w:t>
+      </w:r>
+    </w:p>
+    <w:p>
+      <w:pPr>
+        <w:pStyle w:val="Paragrafoelenco"/>
+        <w:ind w:left="1080"/>
         <w:rPr>
           <w:rFonts w:ascii="Consolas" w:hAnsi="Consolas"/>
           <w:color w:val="212121"/>
@@ -7260,8 +7842,7 @@
           <w:szCs w:val="18"/>
           <w:lang w:val="en-US"/>
         </w:rPr>
-        <w:t>system metrics</w:t>
-      </w:r>
+      </w:pPr>
       <w:r>
         <w:rPr>
           <w:rFonts w:ascii="Consolas" w:hAnsi="Consolas"/>
@@ -7270,11 +7851,64 @@
           <w:szCs w:val="18"/>
           <w:lang w:val="en-US"/>
         </w:rPr>
-        <w:t>"}</w:t>
+        <w:t xml:space="preserve">  "</w:t>
+      </w:r>
+      <w:proofErr w:type="spellStart"/>
+      <w:proofErr w:type="gramStart"/>
+      <w:r>
+        <w:rPr>
+          <w:rFonts w:ascii="Consolas" w:hAnsi="Consolas"/>
+          <w:color w:val="212121"/>
+          <w:sz w:val="20"/>
+          <w:szCs w:val="18"/>
+          <w:lang w:val="en-US"/>
+        </w:rPr>
+        <w:t>name</w:t>
+      </w:r>
+      <w:proofErr w:type="gramEnd"/>
+      <w:r>
+        <w:rPr>
+          <w:rFonts w:ascii="Consolas" w:hAnsi="Consolas"/>
+          <w:color w:val="212121"/>
+          <w:sz w:val="20"/>
+          <w:szCs w:val="18"/>
+          <w:lang w:val="en-US"/>
+        </w:rPr>
+        <w:t>":"NODE</w:t>
+      </w:r>
+      <w:proofErr w:type="spellEnd"/>
+      <w:r>
+        <w:rPr>
+          <w:rFonts w:ascii="Consolas" w:hAnsi="Consolas"/>
+          <w:color w:val="212121"/>
+          <w:sz w:val="20"/>
+          <w:szCs w:val="18"/>
+          <w:lang w:val="en-US"/>
+        </w:rPr>
+        <w:t>"</w:t>
       </w:r>
     </w:p>
     <w:p>
       <w:pPr>
+        <w:pStyle w:val="Paragrafoelenco"/>
+        <w:ind w:left="1080"/>
+        <w:rPr>
+          <w:sz w:val="24"/>
+          <w:lang w:val="en-US"/>
+        </w:rPr>
+      </w:pPr>
+      <w:r>
+        <w:rPr>
+          <w:sz w:val="24"/>
+          <w:lang w:val="en-US"/>
+        </w:rPr>
+        <w:t>}</w:t>
+      </w:r>
+    </w:p>
+    <w:p>
+      <w:pPr>
+        <w:pStyle w:val="Paragrafoelenco"/>
+        <w:ind w:left="1080"/>
         <w:rPr>
           <w:sz w:val="24"/>
           <w:lang w:val="en-US"/>
@@ -7319,7 +7953,7 @@
     </w:p>
     <w:p>
       <w:pPr>
-        <w:ind w:firstLine="708"/>
+        <w:ind w:left="1080"/>
         <w:rPr>
           <w:rFonts w:ascii="Consolas" w:hAnsi="Consolas"/>
           <w:color w:val="212121"/>
@@ -7336,11 +7970,12 @@
           <w:szCs w:val="18"/>
           <w:lang w:val="en-US"/>
         </w:rPr>
-        <w:t>{name: "nodeTest", ip: "10.10.10.10", port: "9100"}</w:t>
+        <w:t>{</w:t>
       </w:r>
     </w:p>
     <w:p>
       <w:pPr>
+        <w:ind w:left="1080"/>
         <w:rPr>
           <w:rFonts w:ascii="Consolas" w:hAnsi="Consolas"/>
           <w:color w:val="212121"/>
@@ -7349,6 +7984,170 @@
           <w:lang w:val="en-US"/>
         </w:rPr>
       </w:pPr>
+      <w:r>
+        <w:rPr>
+          <w:rFonts w:ascii="Consolas" w:hAnsi="Consolas"/>
+          <w:color w:val="212121"/>
+          <w:sz w:val="20"/>
+          <w:szCs w:val="18"/>
+          <w:lang w:val="en-US"/>
+        </w:rPr>
+        <w:t xml:space="preserve">  "</w:t>
+      </w:r>
+      <w:proofErr w:type="gramStart"/>
+      <w:r>
+        <w:rPr>
+          <w:rFonts w:ascii="Consolas" w:hAnsi="Consolas"/>
+          <w:color w:val="212121"/>
+          <w:sz w:val="20"/>
+          <w:szCs w:val="18"/>
+          <w:lang w:val="en-US"/>
+        </w:rPr>
+        <w:t>name</w:t>
+      </w:r>
+      <w:proofErr w:type="gramEnd"/>
+      <w:r>
+        <w:rPr>
+          <w:rFonts w:ascii="Consolas" w:hAnsi="Consolas"/>
+          <w:color w:val="212121"/>
+          <w:sz w:val="20"/>
+          <w:szCs w:val="18"/>
+          <w:lang w:val="en-US"/>
+        </w:rPr>
+        <w:t>":"</w:t>
+      </w:r>
+      <w:proofErr w:type="spellStart"/>
+      <w:r>
+        <w:rPr>
+          <w:rFonts w:ascii="Consolas" w:hAnsi="Consolas"/>
+          <w:color w:val="212121"/>
+          <w:sz w:val="20"/>
+          <w:szCs w:val="18"/>
+          <w:lang w:val="en-US"/>
+        </w:rPr>
+        <w:t>nodeTest</w:t>
+      </w:r>
+      <w:proofErr w:type="spellEnd"/>
+      <w:r>
+        <w:rPr>
+          <w:rFonts w:ascii="Consolas" w:hAnsi="Consolas"/>
+          <w:color w:val="212121"/>
+          <w:sz w:val="20"/>
+          <w:szCs w:val="18"/>
+          <w:lang w:val="en-US"/>
+        </w:rPr>
+        <w:t>",</w:t>
+      </w:r>
+    </w:p>
+    <w:p>
+      <w:pPr>
+        <w:ind w:left="1080"/>
+        <w:rPr>
+          <w:rFonts w:ascii="Consolas" w:hAnsi="Consolas"/>
+          <w:color w:val="212121"/>
+          <w:sz w:val="20"/>
+          <w:szCs w:val="18"/>
+          <w:lang w:val="en-US"/>
+        </w:rPr>
+      </w:pPr>
+      <w:r>
+        <w:rPr>
+          <w:rFonts w:ascii="Consolas" w:hAnsi="Consolas"/>
+          <w:color w:val="212121"/>
+          <w:sz w:val="20"/>
+          <w:szCs w:val="18"/>
+          <w:lang w:val="en-US"/>
+        </w:rPr>
+        <w:t xml:space="preserve">  "</w:t>
+      </w:r>
+      <w:proofErr w:type="gramStart"/>
+      <w:r>
+        <w:rPr>
+          <w:rFonts w:ascii="Consolas" w:hAnsi="Consolas"/>
+          <w:color w:val="212121"/>
+          <w:sz w:val="20"/>
+          <w:szCs w:val="18"/>
+          <w:lang w:val="en-US"/>
+        </w:rPr>
+        <w:t>ip</w:t>
+      </w:r>
+      <w:proofErr w:type="gramEnd"/>
+      <w:r>
+        <w:rPr>
+          <w:rFonts w:ascii="Consolas" w:hAnsi="Consolas"/>
+          <w:color w:val="212121"/>
+          <w:sz w:val="20"/>
+          <w:szCs w:val="18"/>
+          <w:lang w:val="en-US"/>
+        </w:rPr>
+        <w:t>":"12.33.5.6",</w:t>
+      </w:r>
+    </w:p>
+    <w:p>
+      <w:pPr>
+        <w:ind w:left="1080"/>
+        <w:rPr>
+          <w:rFonts w:ascii="Consolas" w:hAnsi="Consolas"/>
+          <w:color w:val="212121"/>
+          <w:sz w:val="20"/>
+          <w:szCs w:val="18"/>
+          <w:lang w:val="en-US"/>
+        </w:rPr>
+      </w:pPr>
+      <w:r>
+        <w:rPr>
+          <w:rFonts w:ascii="Consolas" w:hAnsi="Consolas"/>
+          <w:color w:val="212121"/>
+          <w:sz w:val="20"/>
+          <w:szCs w:val="18"/>
+          <w:lang w:val="en-US"/>
+        </w:rPr>
+        <w:t xml:space="preserve">  "</w:t>
+      </w:r>
+      <w:proofErr w:type="gramStart"/>
+      <w:r>
+        <w:rPr>
+          <w:rFonts w:ascii="Consolas" w:hAnsi="Consolas"/>
+          <w:color w:val="212121"/>
+          <w:sz w:val="20"/>
+          <w:szCs w:val="18"/>
+          <w:lang w:val="en-US"/>
+        </w:rPr>
+        <w:t>port</w:t>
+      </w:r>
+      <w:proofErr w:type="gramEnd"/>
+      <w:r>
+        <w:rPr>
+          <w:rFonts w:ascii="Consolas" w:hAnsi="Consolas"/>
+          <w:color w:val="212121"/>
+          <w:sz w:val="20"/>
+          <w:szCs w:val="18"/>
+          <w:lang w:val="en-US"/>
+        </w:rPr>
+        <w:t>":9100</w:t>
+      </w:r>
+    </w:p>
+    <w:p>
+      <w:pPr>
+        <w:ind w:left="1080"/>
+        <w:rPr>
+          <w:rFonts w:ascii="Consolas" w:hAnsi="Consolas"/>
+          <w:color w:val="212121"/>
+          <w:sz w:val="20"/>
+          <w:szCs w:val="18"/>
+          <w:lang w:val="en-US"/>
+        </w:rPr>
+      </w:pPr>
+      <w:r>
+        <w:rPr>
+          <w:rFonts w:ascii="Consolas" w:hAnsi="Consolas"/>
+          <w:color w:val="212121"/>
+          <w:sz w:val="20"/>
+          <w:szCs w:val="18"/>
+          <w:lang w:val="en-US"/>
+        </w:rPr>
+        <w:t>}</w:t>
+      </w:r>
     </w:p>
     <w:p>
       <w:pPr>
@@ -7394,8 +8193,8 @@
     </w:p>
     <w:p>
       <w:pPr>
-        <w:spacing w:before="100" w:beforeAutospacing="1" w:after="100" w:afterAutospacing="1" w:line="240" w:lineRule="auto"/>
-        <w:ind w:firstLine="696"/>
+        <w:ind w:left="1080"/>
+        <w:jc w:val="both"/>
         <w:rPr>
           <w:rFonts w:ascii="Consolas" w:hAnsi="Consolas"/>
           <w:sz w:val="20"/>
@@ -7410,13 +8209,13 @@
           <w:szCs w:val="18"/>
           <w:lang w:val="en-US" w:eastAsia="it-IT"/>
         </w:rPr>
-        <w:t xml:space="preserve">{name: "serviceTest", description: "test description", interval: "10", </w:t>
+        <w:t>{</w:t>
       </w:r>
     </w:p>
     <w:p>
       <w:pPr>
-        <w:spacing w:before="100" w:beforeAutospacing="1" w:after="100" w:afterAutospacing="1" w:line="240" w:lineRule="auto"/>
-        <w:ind w:firstLine="696"/>
+        <w:ind w:left="1080"/>
+        <w:jc w:val="both"/>
         <w:rPr>
           <w:rFonts w:ascii="Consolas" w:hAnsi="Consolas"/>
           <w:sz w:val="20"/>
@@ -7431,20 +8230,19 @@
           <w:szCs w:val="18"/>
           <w:lang w:val="en-US" w:eastAsia="it-IT"/>
         </w:rPr>
-        <w:t>nodes: [{name: "nodeTest"}],</w:t>
-      </w:r>
-    </w:p>
-    <w:p>
-      <w:pPr>
-        <w:spacing w:before="100" w:beforeAutospacing="1" w:after="100" w:afterAutospacing="1" w:line="240" w:lineRule="auto"/>
-        <w:ind w:firstLine="696"/>
+        <w:t>"</w:t>
+      </w:r>
+      <w:proofErr w:type="gramStart"/>
+      <w:r>
         <w:rPr>
           <w:rFonts w:ascii="Consolas" w:hAnsi="Consolas"/>
           <w:sz w:val="20"/>
           <w:szCs w:val="18"/>
           <w:lang w:val="en-US" w:eastAsia="it-IT"/>
         </w:rPr>
-      </w:pPr>
+        <w:t>name</w:t>
+      </w:r>
+      <w:proofErr w:type="gramEnd"/>
       <w:r>
         <w:rPr>
           <w:rFonts w:ascii="Consolas" w:hAnsi="Consolas"/>
@@ -7452,20 +8250,271 @@
           <w:szCs w:val="18"/>
           <w:lang w:val="en-US" w:eastAsia="it-IT"/>
         </w:rPr>
-        <w:t>metrics: [{name: "NODE"}]}</w:t>
+        <w:t>": "</w:t>
+      </w:r>
+      <w:proofErr w:type="spellStart"/>
+      <w:r>
+        <w:rPr>
+          <w:rFonts w:ascii="Consolas" w:hAnsi="Consolas"/>
+          <w:sz w:val="20"/>
+          <w:szCs w:val="18"/>
+          <w:lang w:val="en-US" w:eastAsia="it-IT"/>
+        </w:rPr>
+        <w:t>serviceTest</w:t>
+      </w:r>
+      <w:proofErr w:type="spellEnd"/>
+      <w:r>
+        <w:rPr>
+          <w:rFonts w:ascii="Consolas" w:hAnsi="Consolas"/>
+          <w:sz w:val="20"/>
+          <w:szCs w:val="18"/>
+          <w:lang w:val="en-US" w:eastAsia="it-IT"/>
+        </w:rPr>
+        <w:t>",</w:t>
       </w:r>
     </w:p>
     <w:p>
       <w:pPr>
-        <w:ind w:left="709"/>
+        <w:ind w:left="1080"/>
         <w:jc w:val="both"/>
         <w:rPr>
-          <w:rFonts w:ascii="Arial" w:hAnsi="Arial" w:cs="Arial"/>
-          <w:sz w:val="24"/>
-          <w:szCs w:val="24"/>
-          <w:lang w:val="en-US"/>
-        </w:rPr>
-      </w:pPr>
+          <w:rFonts w:ascii="Consolas" w:hAnsi="Consolas"/>
+          <w:sz w:val="20"/>
+          <w:szCs w:val="18"/>
+          <w:lang w:val="en-US" w:eastAsia="it-IT"/>
+        </w:rPr>
+      </w:pPr>
+      <w:r>
+        <w:rPr>
+          <w:rFonts w:ascii="Consolas" w:hAnsi="Consolas"/>
+          <w:sz w:val="20"/>
+          <w:szCs w:val="18"/>
+          <w:lang w:val="en-US" w:eastAsia="it-IT"/>
+        </w:rPr>
+        <w:t>"</w:t>
+      </w:r>
+      <w:proofErr w:type="gramStart"/>
+      <w:r>
+        <w:rPr>
+          <w:rFonts w:ascii="Consolas" w:hAnsi="Consolas"/>
+          <w:sz w:val="20"/>
+          <w:szCs w:val="18"/>
+          <w:lang w:val="en-US" w:eastAsia="it-IT"/>
+        </w:rPr>
+        <w:t>description</w:t>
+      </w:r>
+      <w:proofErr w:type="gramEnd"/>
+      <w:r>
+        <w:rPr>
+          <w:rFonts w:ascii="Consolas" w:hAnsi="Consolas"/>
+          <w:sz w:val="20"/>
+          <w:szCs w:val="18"/>
+          <w:lang w:val="en-US" w:eastAsia="it-IT"/>
+        </w:rPr>
+        <w:t>": "my</w:t>
+      </w:r>
+      <w:r>
+        <w:rPr>
+          <w:rFonts w:ascii="Consolas" w:hAnsi="Consolas"/>
+          <w:sz w:val="20"/>
+          <w:szCs w:val="18"/>
+          <w:lang w:val="en-US" w:eastAsia="it-IT"/>
+        </w:rPr>
+        <w:t xml:space="preserve"> </w:t>
+      </w:r>
+      <w:proofErr w:type="spellStart"/>
+      <w:r>
+        <w:rPr>
+          <w:rFonts w:ascii="Consolas" w:hAnsi="Consolas"/>
+          <w:sz w:val="20"/>
+          <w:szCs w:val="18"/>
+          <w:lang w:val="en-US" w:eastAsia="it-IT"/>
+        </w:rPr>
+        <w:t>desc</w:t>
+      </w:r>
+      <w:proofErr w:type="spellEnd"/>
+      <w:r>
+        <w:rPr>
+          <w:rFonts w:ascii="Consolas" w:hAnsi="Consolas"/>
+          <w:sz w:val="20"/>
+          <w:szCs w:val="18"/>
+          <w:lang w:val="en-US" w:eastAsia="it-IT"/>
+        </w:rPr>
+        <w:t>",</w:t>
+      </w:r>
+    </w:p>
+    <w:p>
+      <w:pPr>
+        <w:ind w:left="1080"/>
+        <w:jc w:val="both"/>
+        <w:rPr>
+          <w:rFonts w:ascii="Consolas" w:hAnsi="Consolas"/>
+          <w:sz w:val="20"/>
+          <w:szCs w:val="18"/>
+          <w:lang w:val="en-US" w:eastAsia="it-IT"/>
+        </w:rPr>
+      </w:pPr>
+      <w:r>
+        <w:rPr>
+          <w:rFonts w:ascii="Consolas" w:hAnsi="Consolas"/>
+          <w:sz w:val="20"/>
+          <w:szCs w:val="18"/>
+          <w:lang w:val="en-US" w:eastAsia="it-IT"/>
+        </w:rPr>
+        <w:t>"</w:t>
+      </w:r>
+      <w:proofErr w:type="gramStart"/>
+      <w:r>
+        <w:rPr>
+          <w:rFonts w:ascii="Consolas" w:hAnsi="Consolas"/>
+          <w:sz w:val="20"/>
+          <w:szCs w:val="18"/>
+          <w:lang w:val="en-US" w:eastAsia="it-IT"/>
+        </w:rPr>
+        <w:t>interval</w:t>
+      </w:r>
+      <w:proofErr w:type="gramEnd"/>
+      <w:r>
+        <w:rPr>
+          <w:rFonts w:ascii="Consolas" w:hAnsi="Consolas"/>
+          <w:sz w:val="20"/>
+          <w:szCs w:val="18"/>
+          <w:lang w:val="en-US" w:eastAsia="it-IT"/>
+        </w:rPr>
+        <w:t>": 15,</w:t>
+      </w:r>
+    </w:p>
+    <w:p>
+      <w:pPr>
+        <w:ind w:left="1080"/>
+        <w:jc w:val="both"/>
+        <w:rPr>
+          <w:rFonts w:ascii="Consolas" w:hAnsi="Consolas"/>
+          <w:sz w:val="20"/>
+          <w:szCs w:val="18"/>
+          <w:lang w:val="en-US" w:eastAsia="it-IT"/>
+        </w:rPr>
+      </w:pPr>
+      <w:r>
+        <w:rPr>
+          <w:rFonts w:ascii="Consolas" w:hAnsi="Consolas"/>
+          <w:sz w:val="20"/>
+          <w:szCs w:val="18"/>
+          <w:lang w:val="en-US" w:eastAsia="it-IT"/>
+        </w:rPr>
+        <w:t>"</w:t>
+      </w:r>
+      <w:proofErr w:type="gramStart"/>
+      <w:r>
+        <w:rPr>
+          <w:rFonts w:ascii="Consolas" w:hAnsi="Consolas"/>
+          <w:sz w:val="20"/>
+          <w:szCs w:val="18"/>
+          <w:lang w:val="en-US" w:eastAsia="it-IT"/>
+        </w:rPr>
+        <w:t>nodes</w:t>
+      </w:r>
+      <w:proofErr w:type="gramEnd"/>
+      <w:r>
+        <w:rPr>
+          <w:rFonts w:ascii="Consolas" w:hAnsi="Consolas"/>
+          <w:sz w:val="20"/>
+          <w:szCs w:val="18"/>
+          <w:lang w:val="en-US" w:eastAsia="it-IT"/>
+        </w:rPr>
+        <w:t>":[{"name": "</w:t>
+      </w:r>
+      <w:proofErr w:type="spellStart"/>
+      <w:r>
+        <w:rPr>
+          <w:rFonts w:ascii="Consolas" w:hAnsi="Consolas"/>
+          <w:sz w:val="20"/>
+          <w:szCs w:val="18"/>
+          <w:lang w:val="en-US" w:eastAsia="it-IT"/>
+        </w:rPr>
+        <w:t>nodeTest</w:t>
+      </w:r>
+      <w:proofErr w:type="spellEnd"/>
+      <w:r>
+        <w:rPr>
+          <w:rFonts w:ascii="Consolas" w:hAnsi="Consolas"/>
+          <w:sz w:val="20"/>
+          <w:szCs w:val="18"/>
+          <w:lang w:val="en-US" w:eastAsia="it-IT"/>
+        </w:rPr>
+        <w:t>" }],</w:t>
+      </w:r>
+    </w:p>
+    <w:p>
+      <w:pPr>
+        <w:ind w:left="1080"/>
+        <w:jc w:val="both"/>
+        <w:rPr>
+          <w:rFonts w:ascii="Consolas" w:hAnsi="Consolas"/>
+          <w:sz w:val="20"/>
+          <w:szCs w:val="18"/>
+          <w:lang w:val="en-US" w:eastAsia="it-IT"/>
+        </w:rPr>
+      </w:pPr>
+      <w:r>
+        <w:rPr>
+          <w:rFonts w:ascii="Consolas" w:hAnsi="Consolas"/>
+          <w:sz w:val="20"/>
+          <w:szCs w:val="18"/>
+          <w:lang w:val="en-US" w:eastAsia="it-IT"/>
+        </w:rPr>
+        <w:t xml:space="preserve"> </w:t>
+      </w:r>
+      <w:r>
+        <w:rPr>
+          <w:rFonts w:ascii="Consolas" w:hAnsi="Consolas"/>
+          <w:sz w:val="20"/>
+          <w:szCs w:val="18"/>
+          <w:lang w:val="en-US" w:eastAsia="it-IT"/>
+        </w:rPr>
+        <w:t>"</w:t>
+      </w:r>
+      <w:proofErr w:type="gramStart"/>
+      <w:r>
+        <w:rPr>
+          <w:rFonts w:ascii="Consolas" w:hAnsi="Consolas"/>
+          <w:sz w:val="20"/>
+          <w:szCs w:val="18"/>
+          <w:lang w:val="en-US" w:eastAsia="it-IT"/>
+        </w:rPr>
+        <w:t>metrics</w:t>
+      </w:r>
+      <w:proofErr w:type="gramEnd"/>
+      <w:r>
+        <w:rPr>
+          <w:rFonts w:ascii="Consolas" w:hAnsi="Consolas"/>
+          <w:sz w:val="20"/>
+          <w:szCs w:val="18"/>
+          <w:lang w:val="en-US" w:eastAsia="it-IT"/>
+        </w:rPr>
+        <w:t>":[{"name": "NODE" }]</w:t>
+      </w:r>
+    </w:p>
+    <w:p>
+      <w:pPr>
+        <w:ind w:left="1080"/>
+        <w:jc w:val="both"/>
+        <w:rPr>
+          <w:rFonts w:ascii="Arial" w:hAnsi="Arial" w:cs="Arial"/>
+          <w:sz w:val="24"/>
+          <w:szCs w:val="24"/>
+          <w:lang w:val="en-US"/>
+        </w:rPr>
+      </w:pPr>
+      <w:r>
+        <w:rPr>
+          <w:rFonts w:ascii="Consolas" w:hAnsi="Consolas"/>
+          <w:sz w:val="20"/>
+          <w:szCs w:val="18"/>
+          <w:lang w:val="en-US" w:eastAsia="it-IT"/>
+        </w:rPr>
+        <w:t>}</w:t>
+      </w:r>
     </w:p>
     <w:p>
       <w:pPr>
@@ -7548,7 +8597,7 @@
             <w:noProof/>
             <w:lang w:val="it-IT"/>
           </w:rPr>
-          <w:t>11</w:t>
+          <w:t>1</w:t>
         </w:r>
         <w:r>
           <w:fldChar w:fldCharType="end"/>
@@ -12840,6 +13889,21 @@
 </file>
 
 <file path=customXml/item1.xml><?xml version="1.0" encoding="utf-8"?>
+<?mso-contentType ?>
+<FormTemplates xmlns="http://schemas.microsoft.com/sharepoint/v3/contenttype/forms">
+  <Display>DocumentLibraryForm</Display>
+  <Edit>DocumentLibraryForm</Edit>
+  <New>DocumentLibraryForm</New>
+</FormTemplates>
+</file>
+
+<file path=customXml/item2.xml><?xml version="1.0" encoding="utf-8"?>
+<p:properties xmlns:p="http://schemas.microsoft.com/office/2006/metadata/properties" xmlns:xsi="http://www.w3.org/2001/XMLSchema-instance">
+  <documentManagement/>
+</p:properties>
+</file>
+
+<file path=customXml/item3.xml><?xml version="1.0" encoding="utf-8"?>
 <ct:contentTypeSchema xmlns:ct="http://schemas.microsoft.com/office/2006/metadata/contentType" xmlns:ma="http://schemas.microsoft.com/office/2006/metadata/properties/metaAttributes" ct:_="" ma:_="" ma:contentTypeName="Documento" ma:contentTypeID="0x010100180DA93470951E419C5C867610654A25" ma:contentTypeVersion="0" ma:contentTypeDescription="Creare un nuovo documento." ma:contentTypeScope="" ma:versionID="ef00cc37a05568127dbe4616b12ce0bb">
   <xsd:schema xmlns:xsd="http://www.w3.org/2001/XMLSchema" xmlns:p="http://schemas.microsoft.com/office/2006/metadata/properties" targetNamespace="http://schemas.microsoft.com/office/2006/metadata/properties" ma:root="true" ma:fieldsID="803b19e3fb2d984028875c8d92187142">
     <xsd:element name="properties">
@@ -12886,21 +13950,6 @@
     </xsd:complexType>
   </xsd:schema>
 </ct:contentTypeSchema>
-</file>
-
-<file path=customXml/item2.xml><?xml version="1.0" encoding="utf-8"?>
-<p:properties xmlns:p="http://schemas.microsoft.com/office/2006/metadata/properties" xmlns:xsi="http://www.w3.org/2001/XMLSchema-instance">
-  <documentManagement/>
-</p:properties>
-</file>
-
-<file path=customXml/item3.xml><?xml version="1.0" encoding="utf-8"?>
-<?mso-contentType ?>
-<FormTemplates xmlns="http://schemas.microsoft.com/sharepoint/v3/contenttype/forms">
-  <Display>DocumentLibraryForm</Display>
-  <Edit>DocumentLibraryForm</Edit>
-  <New>DocumentLibraryForm</New>
-</FormTemplates>
 </file>
 
 <file path=customXml/item4.xml><?xml version="1.0" encoding="utf-8"?>
@@ -12987,6 +14036,22 @@
 </file>
 
 <file path=customXml/itemProps1.xml><?xml version="1.0" encoding="utf-8"?>
+<ds:datastoreItem xmlns:ds="http://schemas.openxmlformats.org/officeDocument/2006/customXml" ds:itemID="{B4994F6A-EE36-4A05-BAB3-833F8852E9D3}">
+  <ds:schemaRefs>
+    <ds:schemaRef ds:uri="http://schemas.microsoft.com/sharepoint/v3/contenttype/forms"/>
+  </ds:schemaRefs>
+</ds:datastoreItem>
+</file>
+
+<file path=customXml/itemProps2.xml><?xml version="1.0" encoding="utf-8"?>
+<ds:datastoreItem xmlns:ds="http://schemas.openxmlformats.org/officeDocument/2006/customXml" ds:itemID="{040D4170-027D-4223-845A-0D0AB62CED5C}">
+  <ds:schemaRefs>
+    <ds:schemaRef ds:uri="http://schemas.microsoft.com/office/2006/metadata/properties"/>
+  </ds:schemaRefs>
+</ds:datastoreItem>
+</file>
+
+<file path=customXml/itemProps3.xml><?xml version="1.0" encoding="utf-8"?>
 <ds:datastoreItem xmlns:ds="http://schemas.openxmlformats.org/officeDocument/2006/customXml" ds:itemID="{16F92A31-6BC4-490A-B1C8-BE07929626E7}">
   <ds:schemaRefs>
     <ds:schemaRef ds:uri="http://schemas.microsoft.com/office/2006/metadata/contentType"/>
@@ -13001,24 +14066,8 @@
 </ds:datastoreItem>
 </file>
 
-<file path=customXml/itemProps2.xml><?xml version="1.0" encoding="utf-8"?>
-<ds:datastoreItem xmlns:ds="http://schemas.openxmlformats.org/officeDocument/2006/customXml" ds:itemID="{040D4170-027D-4223-845A-0D0AB62CED5C}">
-  <ds:schemaRefs>
-    <ds:schemaRef ds:uri="http://schemas.microsoft.com/office/2006/metadata/properties"/>
-  </ds:schemaRefs>
-</ds:datastoreItem>
-</file>
-
-<file path=customXml/itemProps3.xml><?xml version="1.0" encoding="utf-8"?>
-<ds:datastoreItem xmlns:ds="http://schemas.openxmlformats.org/officeDocument/2006/customXml" ds:itemID="{B4994F6A-EE36-4A05-BAB3-833F8852E9D3}">
-  <ds:schemaRefs>
-    <ds:schemaRef ds:uri="http://schemas.microsoft.com/sharepoint/v3/contenttype/forms"/>
-  </ds:schemaRefs>
-</ds:datastoreItem>
-</file>
-
 <file path=customXml/itemProps4.xml><?xml version="1.0" encoding="utf-8"?>
-<ds:datastoreItem xmlns:ds="http://schemas.openxmlformats.org/officeDocument/2006/customXml" ds:itemID="{7C720F3E-6F22-4EAE-888D-76EB30E8B917}">
+<ds:datastoreItem xmlns:ds="http://schemas.openxmlformats.org/officeDocument/2006/customXml" ds:itemID="{0710959B-4957-4E84-B3D1-0F7AF48FAC62}">
   <ds:schemaRefs>
     <ds:schemaRef ds:uri="http://schemas.openxmlformats.org/officeDocument/2006/bibliography"/>
   </ds:schemaRefs>

</xml_diff>